<commit_message>
Initial work on the Team Design section
</commit_message>
<xml_diff>
--- a/Project2/TeamDesign/design-discussion.docx
+++ b/Project2/TeamDesign/design-discussion.docx
@@ -1498,8 +1498,6 @@
           <w:szCs w:val="24"/>
         </w:rPr>
       </w:pPr>
-      <w:bookmarkStart w:id="0" w:name="_GoBack"/>
-      <w:bookmarkEnd w:id="0"/>
     </w:p>
     <w:p>
       <w:pPr>
@@ -1530,21 +1528,44 @@
       </w:pPr>
       <w:r>
         <w:rPr>
-          <w:rFonts w:ascii="Times New Roman" w:hAnsi="Times New Roman" w:cs="Times New Roman"/>
-          <w:sz w:val="24"/>
-          <w:szCs w:val="24"/>
-        </w:rPr>
-        <w:t>&lt;Insert Team Design image here&gt;</w:t>
-      </w:r>
-    </w:p>
-    <w:p>
-      <w:pPr>
-        <w:rPr>
-          <w:rFonts w:ascii="Times New Roman" w:hAnsi="Times New Roman" w:cs="Times New Roman"/>
-          <w:sz w:val="24"/>
-          <w:szCs w:val="24"/>
-        </w:rPr>
-      </w:pPr>
+          <w:noProof/>
+        </w:rPr>
+        <w:drawing>
+          <wp:inline distT="0" distB="0" distL="0" distR="0" wp14:anchorId="038BDBA1" wp14:editId="5241E8DB">
+            <wp:extent cx="5943600" cy="3483610"/>
+            <wp:effectExtent l="0" t="0" r="0" b="2540"/>
+            <wp:docPr id="5" name="Picture 5"/>
+            <wp:cNvGraphicFramePr>
+              <a:graphicFrameLocks xmlns:a="http://schemas.openxmlformats.org/drawingml/2006/main" noChangeAspect="1"/>
+            </wp:cNvGraphicFramePr>
+            <a:graphic xmlns:a="http://schemas.openxmlformats.org/drawingml/2006/main">
+              <a:graphicData uri="http://schemas.openxmlformats.org/drawingml/2006/picture">
+                <pic:pic xmlns:pic="http://schemas.openxmlformats.org/drawingml/2006/picture">
+                  <pic:nvPicPr>
+                    <pic:cNvPr id="1" name=""/>
+                    <pic:cNvPicPr/>
+                  </pic:nvPicPr>
+                  <pic:blipFill>
+                    <a:blip r:embed="rId9"/>
+                    <a:stretch>
+                      <a:fillRect/>
+                    </a:stretch>
+                  </pic:blipFill>
+                  <pic:spPr>
+                    <a:xfrm>
+                      <a:off x="0" y="0"/>
+                      <a:ext cx="5943600" cy="3483610"/>
+                    </a:xfrm>
+                    <a:prstGeom prst="rect">
+                      <a:avLst/>
+                    </a:prstGeom>
+                  </pic:spPr>
+                </pic:pic>
+              </a:graphicData>
+            </a:graphic>
+          </wp:inline>
+        </w:drawing>
+      </w:r>
       <w:r>
         <w:rPr>
           <w:rFonts w:ascii="Times New Roman" w:hAnsi="Times New Roman" w:cs="Times New Roman"/>
@@ -1568,6 +1589,57 @@
           <w:sz w:val="24"/>
           <w:szCs w:val="24"/>
         </w:rPr>
+        <w:t>Our final group design has a lot in common with our individual designs.  Many of</w:t>
+      </w:r>
+      <w:r>
+        <w:rPr>
+          <w:rFonts w:ascii="Times New Roman" w:hAnsi="Times New Roman" w:cs="Times New Roman"/>
+          <w:sz w:val="24"/>
+          <w:szCs w:val="24"/>
+        </w:rPr>
+        <w:t xml:space="preserve"> our individual designs share similar classes and utilities to our final group design.  Specifically, all individual designs had some form of Customer, </w:t>
+      </w:r>
+      <w:proofErr w:type="spellStart"/>
+      <w:r>
+        <w:rPr>
+          <w:rFonts w:ascii="Times New Roman" w:hAnsi="Times New Roman" w:cs="Times New Roman"/>
+          <w:sz w:val="24"/>
+          <w:szCs w:val="24"/>
+        </w:rPr>
+        <w:t>CreditCard</w:t>
+      </w:r>
+      <w:proofErr w:type="spellEnd"/>
+      <w:r>
+        <w:rPr>
+          <w:rFonts w:ascii="Times New Roman" w:hAnsi="Times New Roman" w:cs="Times New Roman"/>
+          <w:sz w:val="24"/>
+          <w:szCs w:val="24"/>
+        </w:rPr>
+        <w:t>, Transaction, and Manger classes.  The Email, Date, and Money utilities were also common.  Similarly, the cardinalities are consistent with our individual designs.  Each customer can have many transactions and many credit cards.</w:t>
+      </w:r>
+      <w:r>
+        <w:rPr>
+          <w:rFonts w:ascii="Times New Roman" w:hAnsi="Times New Roman" w:cs="Times New Roman"/>
+          <w:sz w:val="24"/>
+          <w:szCs w:val="24"/>
+        </w:rPr>
+        <w:t xml:space="preserve">  Many of the attributes of the classes in our group design are also similar to what we have in our individual designs.  An example of this is seen in the credit card class – in all of our diagrams credit cards have a cardholder name, account number, expiration date, and security code.</w:t>
+      </w:r>
+    </w:p>
+    <w:p>
+      <w:pPr>
+        <w:rPr>
+          <w:rFonts w:ascii="Times New Roman" w:hAnsi="Times New Roman" w:cs="Times New Roman"/>
+          <w:sz w:val="24"/>
+          <w:szCs w:val="24"/>
+        </w:rPr>
+      </w:pPr>
+      <w:r>
+        <w:rPr>
+          <w:rFonts w:ascii="Times New Roman" w:hAnsi="Times New Roman" w:cs="Times New Roman"/>
+          <w:sz w:val="24"/>
+          <w:szCs w:val="24"/>
+        </w:rPr>
         <w:t>Differences with individual designs:</w:t>
       </w:r>
     </w:p>
@@ -1585,7 +1657,196 @@
           <w:sz w:val="24"/>
           <w:szCs w:val="24"/>
         </w:rPr>
+        <w:t xml:space="preserve">Despite all the similarities, there are also some key differences between our final group design and our individual designs.  Individual Design 3 has a few classes that are not present in our final design </w:t>
+      </w:r>
+      <w:proofErr w:type="gramStart"/>
+      <w:r>
+        <w:rPr>
+          <w:rFonts w:ascii="Times New Roman" w:hAnsi="Times New Roman" w:cs="Times New Roman"/>
+          <w:sz w:val="24"/>
+          <w:szCs w:val="24"/>
+        </w:rPr>
+        <w:t>–  Rewards</w:t>
+      </w:r>
+      <w:proofErr w:type="gramEnd"/>
+      <w:r>
+        <w:rPr>
+          <w:rFonts w:ascii="Times New Roman" w:hAnsi="Times New Roman" w:cs="Times New Roman"/>
+          <w:sz w:val="24"/>
+          <w:szCs w:val="24"/>
+        </w:rPr>
+        <w:t xml:space="preserve">, </w:t>
+      </w:r>
+      <w:proofErr w:type="spellStart"/>
+      <w:r>
+        <w:rPr>
+          <w:rFonts w:ascii="Times New Roman" w:hAnsi="Times New Roman" w:cs="Times New Roman"/>
+          <w:sz w:val="24"/>
+          <w:szCs w:val="24"/>
+        </w:rPr>
+        <w:t>SinglePurchaseReward</w:t>
+      </w:r>
+      <w:proofErr w:type="spellEnd"/>
+      <w:r>
+        <w:rPr>
+          <w:rFonts w:ascii="Times New Roman" w:hAnsi="Times New Roman" w:cs="Times New Roman"/>
+          <w:sz w:val="24"/>
+          <w:szCs w:val="24"/>
+        </w:rPr>
+        <w:t xml:space="preserve">, and </w:t>
+      </w:r>
+      <w:proofErr w:type="spellStart"/>
+      <w:r>
+        <w:rPr>
+          <w:rFonts w:ascii="Times New Roman" w:hAnsi="Times New Roman" w:cs="Times New Roman"/>
+          <w:sz w:val="24"/>
+          <w:szCs w:val="24"/>
+        </w:rPr>
+        <w:t>GoldStatusReward</w:t>
+      </w:r>
+      <w:proofErr w:type="spellEnd"/>
+      <w:r>
+        <w:rPr>
+          <w:rFonts w:ascii="Times New Roman" w:hAnsi="Times New Roman" w:cs="Times New Roman"/>
+          <w:sz w:val="24"/>
+          <w:szCs w:val="24"/>
+        </w:rPr>
+        <w:t xml:space="preserve">.  Instead of using these classes, our group design handles rewards entirely through attributes in the Transaction class. </w:t>
+      </w:r>
+      <w:r>
+        <w:rPr>
+          <w:rFonts w:ascii="Times New Roman" w:hAnsi="Times New Roman" w:cs="Times New Roman"/>
+          <w:sz w:val="24"/>
+          <w:szCs w:val="24"/>
+        </w:rPr>
+        <w:t>Our group design also handles variable names differently than most of our individual designs.  As part of variable names, we specify the type of variable it is.  An example is seen in the variable “</w:t>
+      </w:r>
+      <w:proofErr w:type="spellStart"/>
+      <w:r>
+        <w:rPr>
+          <w:rFonts w:ascii="Times New Roman" w:hAnsi="Times New Roman" w:cs="Times New Roman"/>
+          <w:sz w:val="24"/>
+          <w:szCs w:val="24"/>
+        </w:rPr>
+        <w:t>mPurchaseAmt</w:t>
+      </w:r>
+      <w:proofErr w:type="spellEnd"/>
+      <w:r>
+        <w:rPr>
+          <w:rFonts w:ascii="Times New Roman" w:hAnsi="Times New Roman" w:cs="Times New Roman"/>
+          <w:sz w:val="24"/>
+          <w:szCs w:val="24"/>
+        </w:rPr>
+        <w:t>”, where the “m” tells us it’s of type Money.</w:t>
+      </w:r>
+    </w:p>
+    <w:p>
+      <w:pPr>
+        <w:rPr>
+          <w:rFonts w:ascii="Times New Roman" w:hAnsi="Times New Roman" w:cs="Times New Roman"/>
+          <w:sz w:val="24"/>
+          <w:szCs w:val="24"/>
+        </w:rPr>
+      </w:pPr>
+      <w:r>
+        <w:rPr>
+          <w:rFonts w:ascii="Times New Roman" w:hAnsi="Times New Roman" w:cs="Times New Roman"/>
+          <w:sz w:val="24"/>
+          <w:szCs w:val="24"/>
+        </w:rPr>
         <w:t>Justification of main design decisions:</w:t>
+      </w:r>
+    </w:p>
+    <w:p>
+      <w:pPr>
+        <w:rPr>
+          <w:rFonts w:ascii="Times New Roman" w:hAnsi="Times New Roman" w:cs="Times New Roman"/>
+          <w:sz w:val="24"/>
+          <w:szCs w:val="24"/>
+        </w:rPr>
+      </w:pPr>
+      <w:r>
+        <w:rPr>
+          <w:rFonts w:ascii="Times New Roman" w:hAnsi="Times New Roman" w:cs="Times New Roman"/>
+          <w:sz w:val="24"/>
+          <w:szCs w:val="24"/>
+        </w:rPr>
+        <w:t xml:space="preserve">All of our design decisions were made deliberately and with purpose.  </w:t>
+      </w:r>
+      <w:r>
+        <w:rPr>
+          <w:rFonts w:ascii="Times New Roman" w:hAnsi="Times New Roman" w:cs="Times New Roman"/>
+          <w:sz w:val="24"/>
+          <w:szCs w:val="24"/>
+        </w:rPr>
+        <w:t xml:space="preserve">As noted above, we chose to use attributes to represent the different types of rewards rather than separate classes.  We feel </w:t>
+      </w:r>
+      <w:r>
+        <w:rPr>
+          <w:rFonts w:ascii="Times New Roman" w:hAnsi="Times New Roman" w:cs="Times New Roman"/>
+          <w:sz w:val="24"/>
+          <w:szCs w:val="24"/>
+        </w:rPr>
+        <w:lastRenderedPageBreak/>
+        <w:t>this is cleaner and reduces clutter in our diagram.  We’re also happy with our decision to add prefixes to our variable names indicating what type they are.  This makes the diagram easier to read and makes it clear</w:t>
+      </w:r>
+      <w:r>
+        <w:rPr>
+          <w:rFonts w:ascii="Times New Roman" w:hAnsi="Times New Roman" w:cs="Times New Roman"/>
+          <w:sz w:val="24"/>
+          <w:szCs w:val="24"/>
+        </w:rPr>
+        <w:t>er</w:t>
+      </w:r>
+      <w:r>
+        <w:rPr>
+          <w:rFonts w:ascii="Times New Roman" w:hAnsi="Times New Roman" w:cs="Times New Roman"/>
+          <w:sz w:val="24"/>
+          <w:szCs w:val="24"/>
+        </w:rPr>
+        <w:t xml:space="preserve"> which variables are of which type.  </w:t>
+      </w:r>
+      <w:r>
+        <w:rPr>
+          <w:rFonts w:ascii="Times New Roman" w:hAnsi="Times New Roman" w:cs="Times New Roman"/>
+          <w:sz w:val="24"/>
+          <w:szCs w:val="24"/>
+        </w:rPr>
+        <w:t>Additionally, w</w:t>
+      </w:r>
+      <w:r>
+        <w:rPr>
+          <w:rFonts w:ascii="Times New Roman" w:hAnsi="Times New Roman" w:cs="Times New Roman"/>
+          <w:sz w:val="24"/>
+          <w:szCs w:val="24"/>
+        </w:rPr>
+        <w:t xml:space="preserve">e’re confident in our choice of classes – Manger, Transaction, </w:t>
+      </w:r>
+      <w:proofErr w:type="spellStart"/>
+      <w:r>
+        <w:rPr>
+          <w:rFonts w:ascii="Times New Roman" w:hAnsi="Times New Roman" w:cs="Times New Roman"/>
+          <w:sz w:val="24"/>
+          <w:szCs w:val="24"/>
+        </w:rPr>
+        <w:t>CreditCard</w:t>
+      </w:r>
+      <w:proofErr w:type="spellEnd"/>
+      <w:r>
+        <w:rPr>
+          <w:rFonts w:ascii="Times New Roman" w:hAnsi="Times New Roman" w:cs="Times New Roman"/>
+          <w:sz w:val="24"/>
+          <w:szCs w:val="24"/>
+        </w:rPr>
+        <w:t xml:space="preserve">, and Customer.  We feel these are the main players in the system and all of them </w:t>
+      </w:r>
+      <w:r>
+        <w:rPr>
+          <w:rFonts w:ascii="Times New Roman" w:hAnsi="Times New Roman" w:cs="Times New Roman"/>
+          <w:sz w:val="24"/>
+          <w:szCs w:val="24"/>
+        </w:rPr>
+        <w:t xml:space="preserve">have enough importance to justify their inclusion.  </w:t>
       </w:r>
     </w:p>
     <w:p>
@@ -1627,8 +1888,10 @@
           <w:sz w:val="26"/>
           <w:szCs w:val="26"/>
         </w:rPr>
-        <w:t>L</w:t>
-      </w:r>
+        <w:t>Lessons learnt in the process o</w:t>
+      </w:r>
+      <w:bookmarkStart w:id="0" w:name="_GoBack"/>
+      <w:bookmarkEnd w:id="0"/>
       <w:r>
         <w:rPr>
           <w:rFonts w:ascii="Trebuchet MS" w:hAnsi="Trebuchet MS"/>
@@ -1636,7 +1899,7 @@
           <w:sz w:val="26"/>
           <w:szCs w:val="26"/>
         </w:rPr>
-        <w:t>essons learnt in the process of discussing the designs, in terms of design, team work, and any other aspect that the team members consider relevant.</w:t>
+        <w:t>f discussing the designs, in terms of design, team work, and any other aspect that the team members consider relevant.</w:t>
       </w:r>
     </w:p>
     <w:p>

</xml_diff>

<commit_message>
Yanglei Zou added a draft summary
</commit_message>
<xml_diff>
--- a/Project2/TeamDesign/design-discussion.docx
+++ b/Project2/TeamDesign/design-discussion.docx
@@ -1,6 +1,6 @@
 
 <file path=word/document.xml><?xml version="1.0" encoding="utf-8"?>
-<w:document xmlns:wpc="http://schemas.microsoft.com/office/word/2010/wordprocessingCanvas" xmlns:mc="http://schemas.openxmlformats.org/markup-compatibility/2006" xmlns:o="urn:schemas-microsoft-com:office:office" xmlns:r="http://schemas.openxmlformats.org/officeDocument/2006/relationships" xmlns:m="http://schemas.openxmlformats.org/officeDocument/2006/math" xmlns:v="urn:schemas-microsoft-com:vml" xmlns:wp14="http://schemas.microsoft.com/office/word/2010/wordprocessingDrawing" xmlns:wp="http://schemas.openxmlformats.org/drawingml/2006/wordprocessingDrawing" xmlns:w10="urn:schemas-microsoft-com:office:word" xmlns:w="http://schemas.openxmlformats.org/wordprocessingml/2006/main" xmlns:w14="http://schemas.microsoft.com/office/word/2010/wordml" xmlns:w15="http://schemas.microsoft.com/office/word/2012/wordml" xmlns:wpg="http://schemas.microsoft.com/office/word/2010/wordprocessingGroup" xmlns:wpi="http://schemas.microsoft.com/office/word/2010/wordprocessingInk" xmlns:wne="http://schemas.microsoft.com/office/word/2006/wordml" xmlns:wps="http://schemas.microsoft.com/office/word/2010/wordprocessingShape" mc:Ignorable="w14 w15 wp14">
+<w:document xmlns:wpc="http://schemas.microsoft.com/office/word/2010/wordprocessingCanvas" xmlns:mo="http://schemas.microsoft.com/office/mac/office/2008/main" xmlns:mc="http://schemas.openxmlformats.org/markup-compatibility/2006" xmlns:mv="urn:schemas-microsoft-com:mac:vml" xmlns:o="urn:schemas-microsoft-com:office:office" xmlns:r="http://schemas.openxmlformats.org/officeDocument/2006/relationships" xmlns:m="http://schemas.openxmlformats.org/officeDocument/2006/math" xmlns:v="urn:schemas-microsoft-com:vml" xmlns:wp14="http://schemas.microsoft.com/office/word/2010/wordprocessingDrawing" xmlns:wp="http://schemas.openxmlformats.org/drawingml/2006/wordprocessingDrawing" xmlns:w10="urn:schemas-microsoft-com:office:word" xmlns:w="http://schemas.openxmlformats.org/wordprocessingml/2006/main" xmlns:w14="http://schemas.microsoft.com/office/word/2010/wordml" xmlns:wpg="http://schemas.microsoft.com/office/word/2010/wordprocessingGroup" xmlns:wpi="http://schemas.microsoft.com/office/word/2010/wordprocessingInk" xmlns:wne="http://schemas.microsoft.com/office/word/2006/wordml" xmlns:wps="http://schemas.microsoft.com/office/word/2010/wordprocessingShape" mc:Ignorable="w14 wp14">
   <w:body>
     <w:p>
       <w:pPr>
@@ -50,7 +50,7 @@
           <w:noProof/>
         </w:rPr>
         <w:drawing>
-          <wp:inline distT="0" distB="0" distL="0" distR="0" wp14:anchorId="790317A5" wp14:editId="343BBCE4">
+          <wp:inline distT="0" distB="0" distL="0" distR="0" wp14:anchorId="718745C2" wp14:editId="6D8C1823">
             <wp:extent cx="5943600" cy="3632835"/>
             <wp:effectExtent l="0" t="0" r="0" b="5715"/>
             <wp:docPr id="1" name="Picture 1"/>
@@ -65,7 +65,7 @@
                     <pic:cNvPicPr/>
                   </pic:nvPicPr>
                   <pic:blipFill>
-                    <a:blip r:embed="rId5"/>
+                    <a:blip r:embed="rId6"/>
                     <a:stretch>
                       <a:fillRect/>
                     </a:stretch>
@@ -489,7 +489,7 @@
           <w:szCs w:val="24"/>
         </w:rPr>
         <w:drawing>
-          <wp:inline distT="0" distB="0" distL="0" distR="0">
+          <wp:inline distT="0" distB="0" distL="0" distR="0" wp14:anchorId="3286EFE0" wp14:editId="7DAD3345">
             <wp:extent cx="5943600" cy="3779232"/>
             <wp:effectExtent l="0" t="0" r="0" b="0"/>
             <wp:docPr id="2" name="Picture 2" descr="C:\Users\lancedesi\6300\6300Spring15Team10\Project2\IndividualDesigns\kkummerfeldt3\design.png"/>
@@ -506,7 +506,7 @@
                     </pic:cNvPicPr>
                   </pic:nvPicPr>
                   <pic:blipFill>
-                    <a:blip r:embed="rId6">
+                    <a:blip r:embed="rId7">
                       <a:extLst>
                         <a:ext uri="{28A0092B-C50C-407E-A947-70E740481C1C}">
                           <a14:useLocalDpi xmlns:a14="http://schemas.microsoft.com/office/drawing/2010/main" val="0"/>
@@ -821,381 +821,10 @@
           <w:noProof/>
         </w:rPr>
         <w:drawing>
-          <wp:inline distT="0" distB="0" distL="0" distR="0" wp14:anchorId="144F9E84" wp14:editId="451321A6">
+          <wp:inline distT="0" distB="0" distL="0" distR="0" wp14:anchorId="7894E888" wp14:editId="03A99D06">
             <wp:extent cx="5943600" cy="2884170"/>
             <wp:effectExtent l="0" t="0" r="0" b="0"/>
             <wp:docPr id="3" name="Picture 3"/>
-            <wp:cNvGraphicFramePr>
-              <a:graphicFrameLocks xmlns:a="http://schemas.openxmlformats.org/drawingml/2006/main" noChangeAspect="1"/>
-            </wp:cNvGraphicFramePr>
-            <a:graphic xmlns:a="http://schemas.openxmlformats.org/drawingml/2006/main">
-              <a:graphicData uri="http://schemas.openxmlformats.org/drawingml/2006/picture">
-                <pic:pic xmlns:pic="http://schemas.openxmlformats.org/drawingml/2006/picture">
-                  <pic:nvPicPr>
-                    <pic:cNvPr id="1" name=""/>
-                    <pic:cNvPicPr/>
-                  </pic:nvPicPr>
-                  <pic:blipFill>
-                    <a:blip r:embed="rId7"/>
-                    <a:stretch>
-                      <a:fillRect/>
-                    </a:stretch>
-                  </pic:blipFill>
-                  <pic:spPr>
-                    <a:xfrm>
-                      <a:off x="0" y="0"/>
-                      <a:ext cx="5943600" cy="2884170"/>
-                    </a:xfrm>
-                    <a:prstGeom prst="rect">
-                      <a:avLst/>
-                    </a:prstGeom>
-                  </pic:spPr>
-                </pic:pic>
-              </a:graphicData>
-            </a:graphic>
-          </wp:inline>
-        </w:drawing>
-      </w:r>
-    </w:p>
-    <w:p>
-      <w:pPr>
-        <w:rPr>
-          <w:rFonts w:ascii="Times New Roman" w:hAnsi="Times New Roman" w:cs="Times New Roman"/>
-          <w:sz w:val="24"/>
-          <w:szCs w:val="24"/>
-        </w:rPr>
-      </w:pPr>
-      <w:r>
-        <w:rPr>
-          <w:rFonts w:ascii="Times New Roman" w:hAnsi="Times New Roman" w:cs="Times New Roman"/>
-          <w:sz w:val="24"/>
-          <w:szCs w:val="24"/>
-        </w:rPr>
-        <w:t>Pros:</w:t>
-      </w:r>
-    </w:p>
-    <w:p>
-      <w:pPr>
-        <w:rPr>
-          <w:rFonts w:ascii="Times New Roman" w:hAnsi="Times New Roman" w:cs="Times New Roman"/>
-          <w:sz w:val="24"/>
-          <w:szCs w:val="24"/>
-        </w:rPr>
-      </w:pPr>
-      <w:r>
-        <w:rPr>
-          <w:rFonts w:ascii="Times New Roman" w:hAnsi="Times New Roman" w:cs="Times New Roman"/>
-          <w:sz w:val="24"/>
-          <w:szCs w:val="24"/>
-        </w:rPr>
-        <w:t xml:space="preserve">- Having a </w:t>
-      </w:r>
-      <w:proofErr w:type="spellStart"/>
-      <w:r>
-        <w:rPr>
-          <w:rFonts w:ascii="Times New Roman" w:hAnsi="Times New Roman" w:cs="Times New Roman"/>
-          <w:sz w:val="24"/>
-          <w:szCs w:val="24"/>
-        </w:rPr>
-        <w:t>SinglePurchaseReward</w:t>
-      </w:r>
-      <w:proofErr w:type="spellEnd"/>
-      <w:r>
-        <w:rPr>
-          <w:rFonts w:ascii="Times New Roman" w:hAnsi="Times New Roman" w:cs="Times New Roman"/>
-          <w:sz w:val="24"/>
-          <w:szCs w:val="24"/>
-        </w:rPr>
-        <w:t xml:space="preserve"> and </w:t>
-      </w:r>
-      <w:proofErr w:type="spellStart"/>
-      <w:r>
-        <w:rPr>
-          <w:rFonts w:ascii="Times New Roman" w:hAnsi="Times New Roman" w:cs="Times New Roman"/>
-          <w:sz w:val="24"/>
-          <w:szCs w:val="24"/>
-        </w:rPr>
-        <w:t>GoldStatusReward</w:t>
-      </w:r>
-      <w:proofErr w:type="spellEnd"/>
-      <w:r>
-        <w:rPr>
-          <w:rFonts w:ascii="Times New Roman" w:hAnsi="Times New Roman" w:cs="Times New Roman"/>
-          <w:sz w:val="24"/>
-          <w:szCs w:val="24"/>
-        </w:rPr>
-        <w:t xml:space="preserve"> class works very well</w:t>
-      </w:r>
-    </w:p>
-    <w:p>
-      <w:pPr>
-        <w:rPr>
-          <w:rFonts w:ascii="Times New Roman" w:hAnsi="Times New Roman" w:cs="Times New Roman"/>
-          <w:sz w:val="24"/>
-          <w:szCs w:val="24"/>
-        </w:rPr>
-      </w:pPr>
-      <w:r>
-        <w:rPr>
-          <w:rFonts w:ascii="Times New Roman" w:hAnsi="Times New Roman" w:cs="Times New Roman"/>
-          <w:sz w:val="24"/>
-          <w:szCs w:val="24"/>
-        </w:rPr>
-        <w:t>- Design is thorough and each class and connection is labeled clearly</w:t>
-      </w:r>
-    </w:p>
-    <w:p>
-      <w:pPr>
-        <w:rPr>
-          <w:rFonts w:ascii="Times New Roman" w:hAnsi="Times New Roman" w:cs="Times New Roman"/>
-          <w:sz w:val="24"/>
-          <w:szCs w:val="24"/>
-        </w:rPr>
-      </w:pPr>
-      <w:r>
-        <w:rPr>
-          <w:rFonts w:ascii="Times New Roman" w:hAnsi="Times New Roman" w:cs="Times New Roman"/>
-          <w:sz w:val="24"/>
-          <w:szCs w:val="24"/>
-        </w:rPr>
-        <w:t>- Placing Manager in the center of the structure makes a lot of sense</w:t>
-      </w:r>
-    </w:p>
-    <w:p>
-      <w:pPr>
-        <w:rPr>
-          <w:rFonts w:ascii="Times New Roman" w:hAnsi="Times New Roman" w:cs="Times New Roman"/>
-          <w:sz w:val="24"/>
-          <w:szCs w:val="24"/>
-        </w:rPr>
-      </w:pPr>
-      <w:r>
-        <w:rPr>
-          <w:rFonts w:ascii="Times New Roman" w:hAnsi="Times New Roman" w:cs="Times New Roman"/>
-          <w:sz w:val="24"/>
-          <w:szCs w:val="24"/>
-        </w:rPr>
-        <w:t xml:space="preserve">- Appropriate operations are placed on connection lines </w:t>
-      </w:r>
-    </w:p>
-    <w:p>
-      <w:pPr>
-        <w:rPr>
-          <w:rFonts w:ascii="Times New Roman" w:hAnsi="Times New Roman" w:cs="Times New Roman"/>
-          <w:sz w:val="24"/>
-          <w:szCs w:val="24"/>
-        </w:rPr>
-      </w:pPr>
-      <w:r>
-        <w:rPr>
-          <w:rFonts w:ascii="Times New Roman" w:hAnsi="Times New Roman" w:cs="Times New Roman"/>
-          <w:sz w:val="24"/>
-          <w:szCs w:val="24"/>
-        </w:rPr>
-        <w:t>- Relationship between the credit card, the credit card scanner, and the payment processing server is done well</w:t>
-      </w:r>
-    </w:p>
-    <w:p>
-      <w:pPr>
-        <w:rPr>
-          <w:rFonts w:ascii="Times New Roman" w:hAnsi="Times New Roman" w:cs="Times New Roman"/>
-          <w:sz w:val="24"/>
-          <w:szCs w:val="24"/>
-        </w:rPr>
-      </w:pPr>
-      <w:r>
-        <w:rPr>
-          <w:rFonts w:ascii="Times New Roman" w:hAnsi="Times New Roman" w:cs="Times New Roman"/>
-          <w:sz w:val="24"/>
-          <w:szCs w:val="24"/>
-        </w:rPr>
-        <w:t>Cons:</w:t>
-      </w:r>
-    </w:p>
-    <w:p>
-      <w:pPr>
-        <w:rPr>
-          <w:rFonts w:ascii="Times New Roman" w:hAnsi="Times New Roman" w:cs="Times New Roman"/>
-          <w:sz w:val="24"/>
-          <w:szCs w:val="24"/>
-        </w:rPr>
-      </w:pPr>
-      <w:r>
-        <w:rPr>
-          <w:rFonts w:ascii="Times New Roman" w:hAnsi="Times New Roman" w:cs="Times New Roman"/>
-          <w:sz w:val="24"/>
-          <w:szCs w:val="24"/>
-        </w:rPr>
-        <w:t xml:space="preserve">- Complicated design, some classes could instead be attributes of other classes </w:t>
-      </w:r>
-    </w:p>
-    <w:p>
-      <w:pPr>
-        <w:rPr>
-          <w:rFonts w:ascii="Times New Roman" w:hAnsi="Times New Roman" w:cs="Times New Roman"/>
-          <w:sz w:val="24"/>
-          <w:szCs w:val="24"/>
-        </w:rPr>
-      </w:pPr>
-      <w:r>
-        <w:rPr>
-          <w:rFonts w:ascii="Times New Roman" w:hAnsi="Times New Roman" w:cs="Times New Roman"/>
-          <w:sz w:val="24"/>
-          <w:szCs w:val="24"/>
-        </w:rPr>
-        <w:t xml:space="preserve">- Having a </w:t>
-      </w:r>
-      <w:proofErr w:type="spellStart"/>
-      <w:r>
-        <w:rPr>
-          <w:rFonts w:ascii="Times New Roman" w:hAnsi="Times New Roman" w:cs="Times New Roman"/>
-          <w:sz w:val="24"/>
-          <w:szCs w:val="24"/>
-        </w:rPr>
-        <w:t>CalendarYear</w:t>
-      </w:r>
-      <w:proofErr w:type="spellEnd"/>
-      <w:r>
-        <w:rPr>
-          <w:rFonts w:ascii="Times New Roman" w:hAnsi="Times New Roman" w:cs="Times New Roman"/>
-          <w:sz w:val="24"/>
-          <w:szCs w:val="24"/>
-        </w:rPr>
-        <w:t xml:space="preserve"> utility but no Date utility seems questionable</w:t>
-      </w:r>
-    </w:p>
-    <w:p>
-      <w:pPr>
-        <w:rPr>
-          <w:rFonts w:ascii="Times New Roman" w:hAnsi="Times New Roman" w:cs="Times New Roman"/>
-          <w:sz w:val="24"/>
-          <w:szCs w:val="24"/>
-        </w:rPr>
-      </w:pPr>
-      <w:r>
-        <w:rPr>
-          <w:rFonts w:ascii="Times New Roman" w:hAnsi="Times New Roman" w:cs="Times New Roman"/>
-          <w:sz w:val="24"/>
-          <w:szCs w:val="24"/>
-        </w:rPr>
-        <w:t xml:space="preserve">- Time and </w:t>
-      </w:r>
-      <w:proofErr w:type="spellStart"/>
-      <w:r>
-        <w:rPr>
-          <w:rFonts w:ascii="Times New Roman" w:hAnsi="Times New Roman" w:cs="Times New Roman"/>
-          <w:sz w:val="24"/>
-          <w:szCs w:val="24"/>
-        </w:rPr>
-        <w:t>CalendarYear</w:t>
-      </w:r>
-      <w:proofErr w:type="spellEnd"/>
-      <w:r>
-        <w:rPr>
-          <w:rFonts w:ascii="Times New Roman" w:hAnsi="Times New Roman" w:cs="Times New Roman"/>
-          <w:sz w:val="24"/>
-          <w:szCs w:val="24"/>
-        </w:rPr>
-        <w:t xml:space="preserve"> should be clearly labeled as utilities</w:t>
-      </w:r>
-    </w:p>
-    <w:p>
-      <w:pPr>
-        <w:rPr>
-          <w:rFonts w:ascii="Times New Roman" w:hAnsi="Times New Roman" w:cs="Times New Roman"/>
-          <w:sz w:val="24"/>
-          <w:szCs w:val="24"/>
-        </w:rPr>
-      </w:pPr>
-      <w:r>
-        <w:rPr>
-          <w:rFonts w:ascii="Times New Roman" w:hAnsi="Times New Roman" w:cs="Times New Roman"/>
-          <w:sz w:val="24"/>
-          <w:szCs w:val="24"/>
-        </w:rPr>
-        <w:t>- Empty sections of classes should be removed (example: the methods section of Customer)</w:t>
-      </w:r>
-    </w:p>
-    <w:p>
-      <w:pPr>
-        <w:rPr>
-          <w:rFonts w:ascii="Times New Roman" w:hAnsi="Times New Roman" w:cs="Times New Roman"/>
-          <w:sz w:val="24"/>
-          <w:szCs w:val="24"/>
-        </w:rPr>
-      </w:pPr>
-    </w:p>
-    <w:p>
-      <w:pPr>
-        <w:rPr>
-          <w:rFonts w:ascii="Times New Roman" w:hAnsi="Times New Roman" w:cs="Times New Roman"/>
-          <w:sz w:val="24"/>
-          <w:szCs w:val="24"/>
-        </w:rPr>
-      </w:pPr>
-    </w:p>
-    <w:p>
-      <w:pPr>
-        <w:rPr>
-          <w:rFonts w:ascii="Times New Roman" w:hAnsi="Times New Roman" w:cs="Times New Roman"/>
-          <w:sz w:val="24"/>
-          <w:szCs w:val="24"/>
-        </w:rPr>
-      </w:pPr>
-    </w:p>
-    <w:p>
-      <w:pPr>
-        <w:rPr>
-          <w:rFonts w:ascii="Times New Roman" w:hAnsi="Times New Roman" w:cs="Times New Roman"/>
-          <w:sz w:val="24"/>
-          <w:szCs w:val="24"/>
-        </w:rPr>
-      </w:pPr>
-    </w:p>
-    <w:p>
-      <w:pPr>
-        <w:rPr>
-          <w:rFonts w:ascii="Times New Roman" w:hAnsi="Times New Roman" w:cs="Times New Roman"/>
-          <w:sz w:val="24"/>
-          <w:szCs w:val="24"/>
-        </w:rPr>
-      </w:pPr>
-    </w:p>
-    <w:p>
-      <w:pPr>
-        <w:rPr>
-          <w:rFonts w:ascii="Times New Roman" w:hAnsi="Times New Roman" w:cs="Times New Roman"/>
-          <w:sz w:val="24"/>
-          <w:szCs w:val="24"/>
-        </w:rPr>
-      </w:pPr>
-      <w:r>
-        <w:rPr>
-          <w:rFonts w:ascii="Times New Roman" w:hAnsi="Times New Roman" w:cs="Times New Roman"/>
-          <w:sz w:val="24"/>
-          <w:szCs w:val="24"/>
-        </w:rPr>
-        <w:lastRenderedPageBreak/>
-        <w:t>Design 4:</w:t>
-      </w:r>
-    </w:p>
-    <w:p>
-      <w:pPr>
-        <w:rPr>
-          <w:rFonts w:ascii="Times New Roman" w:hAnsi="Times New Roman" w:cs="Times New Roman"/>
-          <w:sz w:val="24"/>
-          <w:szCs w:val="24"/>
-        </w:rPr>
-      </w:pPr>
-      <w:r>
-        <w:rPr>
-          <w:noProof/>
-        </w:rPr>
-        <w:drawing>
-          <wp:inline distT="0" distB="0" distL="0" distR="0" wp14:anchorId="6C1FF279" wp14:editId="2E350319">
-            <wp:extent cx="5943600" cy="3356610"/>
-            <wp:effectExtent l="0" t="0" r="0" b="0"/>
-            <wp:docPr id="4" name="Picture 4"/>
             <wp:cNvGraphicFramePr>
               <a:graphicFrameLocks xmlns:a="http://schemas.openxmlformats.org/drawingml/2006/main" noChangeAspect="1"/>
             </wp:cNvGraphicFramePr>
@@ -1215,7 +844,7 @@
                   <pic:spPr>
                     <a:xfrm>
                       <a:off x="0" y="0"/>
-                      <a:ext cx="5943600" cy="3356610"/>
+                      <a:ext cx="5943600" cy="2884170"/>
                     </a:xfrm>
                     <a:prstGeom prst="rect">
                       <a:avLst/>
@@ -1259,7 +888,7 @@
           <w:sz w:val="24"/>
           <w:szCs w:val="24"/>
         </w:rPr>
-        <w:t xml:space="preserve">- The attributes </w:t>
+        <w:t xml:space="preserve">- Having a </w:t>
       </w:r>
       <w:proofErr w:type="spellStart"/>
       <w:r>
@@ -1268,7 +897,7 @@
           <w:sz w:val="24"/>
           <w:szCs w:val="24"/>
         </w:rPr>
-        <w:t>yearPurchaseTotal</w:t>
+        <w:t>SinglePurchaseReward</w:t>
       </w:r>
       <w:proofErr w:type="spellEnd"/>
       <w:r>
@@ -1277,7 +906,7 @@
           <w:sz w:val="24"/>
           <w:szCs w:val="24"/>
         </w:rPr>
-        <w:t xml:space="preserve">, </w:t>
+        <w:t xml:space="preserve"> and </w:t>
       </w:r>
       <w:proofErr w:type="spellStart"/>
       <w:r>
@@ -1286,7 +915,7 @@
           <w:sz w:val="24"/>
           <w:szCs w:val="24"/>
         </w:rPr>
-        <w:t>rewardAmount</w:t>
+        <w:t>GoldStatusReward</w:t>
       </w:r>
       <w:proofErr w:type="spellEnd"/>
       <w:r>
@@ -1295,7 +924,126 @@
           <w:sz w:val="24"/>
           <w:szCs w:val="24"/>
         </w:rPr>
-        <w:t xml:space="preserve">, and </w:t>
+        <w:t xml:space="preserve"> class works very well</w:t>
+      </w:r>
+    </w:p>
+    <w:p>
+      <w:pPr>
+        <w:rPr>
+          <w:rFonts w:ascii="Times New Roman" w:hAnsi="Times New Roman" w:cs="Times New Roman"/>
+          <w:sz w:val="24"/>
+          <w:szCs w:val="24"/>
+        </w:rPr>
+      </w:pPr>
+      <w:r>
+        <w:rPr>
+          <w:rFonts w:ascii="Times New Roman" w:hAnsi="Times New Roman" w:cs="Times New Roman"/>
+          <w:sz w:val="24"/>
+          <w:szCs w:val="24"/>
+        </w:rPr>
+        <w:t>- Design is thorough and each class and connection is labeled clearly</w:t>
+      </w:r>
+    </w:p>
+    <w:p>
+      <w:pPr>
+        <w:rPr>
+          <w:rFonts w:ascii="Times New Roman" w:hAnsi="Times New Roman" w:cs="Times New Roman"/>
+          <w:sz w:val="24"/>
+          <w:szCs w:val="24"/>
+        </w:rPr>
+      </w:pPr>
+      <w:r>
+        <w:rPr>
+          <w:rFonts w:ascii="Times New Roman" w:hAnsi="Times New Roman" w:cs="Times New Roman"/>
+          <w:sz w:val="24"/>
+          <w:szCs w:val="24"/>
+        </w:rPr>
+        <w:t>- Placing Manager in the center of the structure makes a lot of sense</w:t>
+      </w:r>
+    </w:p>
+    <w:p>
+      <w:pPr>
+        <w:rPr>
+          <w:rFonts w:ascii="Times New Roman" w:hAnsi="Times New Roman" w:cs="Times New Roman"/>
+          <w:sz w:val="24"/>
+          <w:szCs w:val="24"/>
+        </w:rPr>
+      </w:pPr>
+      <w:r>
+        <w:rPr>
+          <w:rFonts w:ascii="Times New Roman" w:hAnsi="Times New Roman" w:cs="Times New Roman"/>
+          <w:sz w:val="24"/>
+          <w:szCs w:val="24"/>
+        </w:rPr>
+        <w:t xml:space="preserve">- Appropriate operations are placed on connection lines </w:t>
+      </w:r>
+    </w:p>
+    <w:p>
+      <w:pPr>
+        <w:rPr>
+          <w:rFonts w:ascii="Times New Roman" w:hAnsi="Times New Roman" w:cs="Times New Roman"/>
+          <w:sz w:val="24"/>
+          <w:szCs w:val="24"/>
+        </w:rPr>
+      </w:pPr>
+      <w:r>
+        <w:rPr>
+          <w:rFonts w:ascii="Times New Roman" w:hAnsi="Times New Roman" w:cs="Times New Roman"/>
+          <w:sz w:val="24"/>
+          <w:szCs w:val="24"/>
+        </w:rPr>
+        <w:t>- Relationship between the credit card, the credit card scanner, and the payment processing server is done well</w:t>
+      </w:r>
+    </w:p>
+    <w:p>
+      <w:pPr>
+        <w:rPr>
+          <w:rFonts w:ascii="Times New Roman" w:hAnsi="Times New Roman" w:cs="Times New Roman"/>
+          <w:sz w:val="24"/>
+          <w:szCs w:val="24"/>
+        </w:rPr>
+      </w:pPr>
+      <w:r>
+        <w:rPr>
+          <w:rFonts w:ascii="Times New Roman" w:hAnsi="Times New Roman" w:cs="Times New Roman"/>
+          <w:sz w:val="24"/>
+          <w:szCs w:val="24"/>
+        </w:rPr>
+        <w:t>Cons:</w:t>
+      </w:r>
+    </w:p>
+    <w:p>
+      <w:pPr>
+        <w:rPr>
+          <w:rFonts w:ascii="Times New Roman" w:hAnsi="Times New Roman" w:cs="Times New Roman"/>
+          <w:sz w:val="24"/>
+          <w:szCs w:val="24"/>
+        </w:rPr>
+      </w:pPr>
+      <w:r>
+        <w:rPr>
+          <w:rFonts w:ascii="Times New Roman" w:hAnsi="Times New Roman" w:cs="Times New Roman"/>
+          <w:sz w:val="24"/>
+          <w:szCs w:val="24"/>
+        </w:rPr>
+        <w:t xml:space="preserve">- Complicated design, some classes could instead be attributes of other classes </w:t>
+      </w:r>
+    </w:p>
+    <w:p>
+      <w:pPr>
+        <w:rPr>
+          <w:rFonts w:ascii="Times New Roman" w:hAnsi="Times New Roman" w:cs="Times New Roman"/>
+          <w:sz w:val="24"/>
+          <w:szCs w:val="24"/>
+        </w:rPr>
+      </w:pPr>
+      <w:r>
+        <w:rPr>
+          <w:rFonts w:ascii="Times New Roman" w:hAnsi="Times New Roman" w:cs="Times New Roman"/>
+          <w:sz w:val="24"/>
+          <w:szCs w:val="24"/>
+        </w:rPr>
+        <w:t xml:space="preserve">- Having a </w:t>
       </w:r>
       <w:proofErr w:type="spellStart"/>
       <w:r>
@@ -1304,7 +1052,7 @@
           <w:sz w:val="24"/>
           <w:szCs w:val="24"/>
         </w:rPr>
-        <w:t>isGold</w:t>
+        <w:t>CalendarYear</w:t>
       </w:r>
       <w:proofErr w:type="spellEnd"/>
       <w:r>
@@ -1313,92 +1061,24 @@
           <w:sz w:val="24"/>
           <w:szCs w:val="24"/>
         </w:rPr>
-        <w:t xml:space="preserve"> in the Customer class work well</w:t>
-      </w:r>
-    </w:p>
-    <w:p>
-      <w:pPr>
-        <w:rPr>
-          <w:rFonts w:ascii="Times New Roman" w:hAnsi="Times New Roman" w:cs="Times New Roman"/>
-          <w:sz w:val="24"/>
-          <w:szCs w:val="24"/>
-        </w:rPr>
-      </w:pPr>
-      <w:r>
-        <w:rPr>
-          <w:rFonts w:ascii="Times New Roman" w:hAnsi="Times New Roman" w:cs="Times New Roman"/>
-          <w:sz w:val="24"/>
-          <w:szCs w:val="24"/>
-        </w:rPr>
-        <w:t>- Good use of utilities</w:t>
-      </w:r>
-    </w:p>
-    <w:p>
-      <w:pPr>
-        <w:rPr>
-          <w:rFonts w:ascii="Times New Roman" w:hAnsi="Times New Roman" w:cs="Times New Roman"/>
-          <w:sz w:val="24"/>
-          <w:szCs w:val="24"/>
-        </w:rPr>
-      </w:pPr>
-      <w:r>
-        <w:rPr>
-          <w:rFonts w:ascii="Times New Roman" w:hAnsi="Times New Roman" w:cs="Times New Roman"/>
-          <w:sz w:val="24"/>
-          <w:szCs w:val="24"/>
-        </w:rPr>
-        <w:t>- Simple but thorough design</w:t>
-      </w:r>
-    </w:p>
-    <w:p>
-      <w:pPr>
-        <w:rPr>
-          <w:rFonts w:ascii="Times New Roman" w:hAnsi="Times New Roman" w:cs="Times New Roman"/>
-          <w:sz w:val="24"/>
-          <w:szCs w:val="24"/>
-        </w:rPr>
-      </w:pPr>
-      <w:r>
-        <w:rPr>
-          <w:rFonts w:ascii="Times New Roman" w:hAnsi="Times New Roman" w:cs="Times New Roman"/>
-          <w:sz w:val="24"/>
-          <w:szCs w:val="24"/>
-        </w:rPr>
-        <w:t>- Classes are complete and the design is clear and easy to understand</w:t>
-      </w:r>
-    </w:p>
-    <w:p>
-      <w:pPr>
-        <w:rPr>
-          <w:rFonts w:ascii="Times New Roman" w:hAnsi="Times New Roman" w:cs="Times New Roman"/>
-          <w:sz w:val="24"/>
-          <w:szCs w:val="24"/>
-        </w:rPr>
-      </w:pPr>
-      <w:r>
-        <w:rPr>
-          <w:rFonts w:ascii="Times New Roman" w:hAnsi="Times New Roman" w:cs="Times New Roman"/>
-          <w:sz w:val="24"/>
-          <w:szCs w:val="24"/>
-        </w:rPr>
-        <w:t>Cons:</w:t>
-      </w:r>
-    </w:p>
-    <w:p>
-      <w:pPr>
-        <w:rPr>
-          <w:rFonts w:ascii="Times New Roman" w:hAnsi="Times New Roman" w:cs="Times New Roman"/>
-          <w:sz w:val="24"/>
-          <w:szCs w:val="24"/>
-        </w:rPr>
-      </w:pPr>
-      <w:r>
-        <w:rPr>
-          <w:rFonts w:ascii="Times New Roman" w:hAnsi="Times New Roman" w:cs="Times New Roman"/>
-          <w:sz w:val="24"/>
-          <w:szCs w:val="24"/>
-        </w:rPr>
-        <w:t xml:space="preserve">- </w:t>
+        <w:t xml:space="preserve"> utility but no Date utility seems questionable</w:t>
+      </w:r>
+    </w:p>
+    <w:p>
+      <w:pPr>
+        <w:rPr>
+          <w:rFonts w:ascii="Times New Roman" w:hAnsi="Times New Roman" w:cs="Times New Roman"/>
+          <w:sz w:val="24"/>
+          <w:szCs w:val="24"/>
+        </w:rPr>
+      </w:pPr>
+      <w:r>
+        <w:rPr>
+          <w:rFonts w:ascii="Times New Roman" w:hAnsi="Times New Roman" w:cs="Times New Roman"/>
+          <w:sz w:val="24"/>
+          <w:szCs w:val="24"/>
+        </w:rPr>
+        <w:t xml:space="preserve">- Time and </w:t>
       </w:r>
       <w:proofErr w:type="spellStart"/>
       <w:r>
@@ -1407,7 +1087,7 @@
           <w:sz w:val="24"/>
           <w:szCs w:val="24"/>
         </w:rPr>
-        <w:t>StallManager</w:t>
+        <w:t>CalendarYear</w:t>
       </w:r>
       <w:proofErr w:type="spellEnd"/>
       <w:r>
@@ -1416,106 +1096,87 @@
           <w:sz w:val="24"/>
           <w:szCs w:val="24"/>
         </w:rPr>
-        <w:t xml:space="preserve"> should have more operations</w:t>
-      </w:r>
-    </w:p>
-    <w:p>
-      <w:pPr>
-        <w:rPr>
-          <w:rFonts w:ascii="Times New Roman" w:hAnsi="Times New Roman" w:cs="Times New Roman"/>
-          <w:sz w:val="24"/>
-          <w:szCs w:val="24"/>
-        </w:rPr>
-      </w:pPr>
-      <w:r>
-        <w:rPr>
-          <w:rFonts w:ascii="Times New Roman" w:hAnsi="Times New Roman" w:cs="Times New Roman"/>
-          <w:sz w:val="24"/>
-          <w:szCs w:val="24"/>
-        </w:rPr>
-        <w:t>- Email functionality is ambiguous</w:t>
-      </w:r>
-    </w:p>
-    <w:p>
-      <w:pPr>
-        <w:rPr>
-          <w:rFonts w:ascii="Times New Roman" w:hAnsi="Times New Roman" w:cs="Times New Roman"/>
-          <w:sz w:val="24"/>
-          <w:szCs w:val="24"/>
-        </w:rPr>
-      </w:pPr>
-    </w:p>
-    <w:p>
-      <w:pPr>
-        <w:rPr>
-          <w:rFonts w:ascii="Times New Roman" w:hAnsi="Times New Roman" w:cs="Times New Roman"/>
-          <w:sz w:val="24"/>
-          <w:szCs w:val="24"/>
-        </w:rPr>
-      </w:pPr>
-    </w:p>
-    <w:p>
-      <w:pPr>
-        <w:rPr>
-          <w:rFonts w:ascii="Times New Roman" w:hAnsi="Times New Roman" w:cs="Times New Roman"/>
-          <w:sz w:val="24"/>
-          <w:szCs w:val="24"/>
-        </w:rPr>
-      </w:pPr>
-    </w:p>
-    <w:p>
-      <w:pPr>
-        <w:rPr>
-          <w:rFonts w:ascii="Times New Roman" w:hAnsi="Times New Roman" w:cs="Times New Roman"/>
-          <w:sz w:val="24"/>
-          <w:szCs w:val="24"/>
-        </w:rPr>
-      </w:pPr>
-    </w:p>
-    <w:p>
-      <w:pPr>
-        <w:rPr>
-          <w:rFonts w:ascii="Times New Roman" w:hAnsi="Times New Roman" w:cs="Times New Roman"/>
-          <w:sz w:val="24"/>
-          <w:szCs w:val="24"/>
-        </w:rPr>
-      </w:pPr>
-    </w:p>
-    <w:p>
-      <w:pPr>
-        <w:rPr>
-          <w:rFonts w:ascii="Times New Roman" w:hAnsi="Times New Roman" w:cs="Times New Roman"/>
-          <w:sz w:val="24"/>
-          <w:szCs w:val="24"/>
-        </w:rPr>
-      </w:pPr>
-    </w:p>
-    <w:p>
-      <w:pPr>
-        <w:rPr>
-          <w:rFonts w:ascii="Times New Roman" w:hAnsi="Times New Roman" w:cs="Times New Roman"/>
-          <w:sz w:val="24"/>
-          <w:szCs w:val="24"/>
-        </w:rPr>
-      </w:pPr>
-    </w:p>
-    <w:p>
-      <w:pPr>
-        <w:rPr>
-          <w:rFonts w:ascii="Times New Roman" w:hAnsi="Times New Roman" w:cs="Times New Roman"/>
-          <w:sz w:val="24"/>
-          <w:szCs w:val="24"/>
-        </w:rPr>
-      </w:pPr>
-      <w:r>
-        <w:rPr>
-          <w:rFonts w:ascii="Times New Roman" w:hAnsi="Times New Roman" w:cs="Times New Roman"/>
-          <w:b/>
+        <w:t xml:space="preserve"> should be clearly labeled as utilities</w:t>
+      </w:r>
+    </w:p>
+    <w:p>
+      <w:pPr>
+        <w:rPr>
+          <w:rFonts w:ascii="Times New Roman" w:hAnsi="Times New Roman" w:cs="Times New Roman"/>
+          <w:sz w:val="24"/>
+          <w:szCs w:val="24"/>
+        </w:rPr>
+      </w:pPr>
+      <w:r>
+        <w:rPr>
+          <w:rFonts w:ascii="Times New Roman" w:hAnsi="Times New Roman" w:cs="Times New Roman"/>
+          <w:sz w:val="24"/>
+          <w:szCs w:val="24"/>
+        </w:rPr>
+        <w:t>- Empty sections of classes should be removed (example: the methods section of Customer)</w:t>
+      </w:r>
+    </w:p>
+    <w:p>
+      <w:pPr>
+        <w:rPr>
+          <w:rFonts w:ascii="Times New Roman" w:hAnsi="Times New Roman" w:cs="Times New Roman"/>
+          <w:sz w:val="24"/>
+          <w:szCs w:val="24"/>
+        </w:rPr>
+      </w:pPr>
+    </w:p>
+    <w:p>
+      <w:pPr>
+        <w:rPr>
+          <w:rFonts w:ascii="Times New Roman" w:hAnsi="Times New Roman" w:cs="Times New Roman"/>
+          <w:sz w:val="24"/>
+          <w:szCs w:val="24"/>
+        </w:rPr>
+      </w:pPr>
+    </w:p>
+    <w:p>
+      <w:pPr>
+        <w:rPr>
+          <w:rFonts w:ascii="Times New Roman" w:hAnsi="Times New Roman" w:cs="Times New Roman"/>
+          <w:sz w:val="24"/>
+          <w:szCs w:val="24"/>
+        </w:rPr>
+      </w:pPr>
+    </w:p>
+    <w:p>
+      <w:pPr>
+        <w:rPr>
+          <w:rFonts w:ascii="Times New Roman" w:hAnsi="Times New Roman" w:cs="Times New Roman"/>
+          <w:sz w:val="24"/>
+          <w:szCs w:val="24"/>
+        </w:rPr>
+      </w:pPr>
+    </w:p>
+    <w:p>
+      <w:pPr>
+        <w:rPr>
+          <w:rFonts w:ascii="Times New Roman" w:hAnsi="Times New Roman" w:cs="Times New Roman"/>
+          <w:sz w:val="24"/>
+          <w:szCs w:val="24"/>
+        </w:rPr>
+      </w:pPr>
+    </w:p>
+    <w:p>
+      <w:pPr>
+        <w:rPr>
+          <w:rFonts w:ascii="Times New Roman" w:hAnsi="Times New Roman" w:cs="Times New Roman"/>
+          <w:sz w:val="24"/>
+          <w:szCs w:val="24"/>
+        </w:rPr>
+      </w:pPr>
+      <w:r>
+        <w:rPr>
+          <w:rFonts w:ascii="Times New Roman" w:hAnsi="Times New Roman" w:cs="Times New Roman"/>
           <w:sz w:val="24"/>
           <w:szCs w:val="24"/>
         </w:rPr>
         <w:lastRenderedPageBreak/>
-        <w:t>Team Design</w:t>
+        <w:t>Design 4:</w:t>
       </w:r>
     </w:p>
     <w:p>
@@ -1531,10 +1192,10 @@
           <w:noProof/>
         </w:rPr>
         <w:drawing>
-          <wp:inline distT="0" distB="0" distL="0" distR="0" wp14:anchorId="038BDBA1" wp14:editId="5241E8DB">
-            <wp:extent cx="5943600" cy="3483610"/>
-            <wp:effectExtent l="0" t="0" r="0" b="2540"/>
-            <wp:docPr id="5" name="Picture 5"/>
+          <wp:inline distT="0" distB="0" distL="0" distR="0" wp14:anchorId="1CF9AD26" wp14:editId="31744699">
+            <wp:extent cx="5943600" cy="3356610"/>
+            <wp:effectExtent l="0" t="0" r="0" b="0"/>
+            <wp:docPr id="4" name="Picture 4"/>
             <wp:cNvGraphicFramePr>
               <a:graphicFrameLocks xmlns:a="http://schemas.openxmlformats.org/drawingml/2006/main" noChangeAspect="1"/>
             </wp:cNvGraphicFramePr>
@@ -1554,6 +1215,345 @@
                   <pic:spPr>
                     <a:xfrm>
                       <a:off x="0" y="0"/>
+                      <a:ext cx="5943600" cy="3356610"/>
+                    </a:xfrm>
+                    <a:prstGeom prst="rect">
+                      <a:avLst/>
+                    </a:prstGeom>
+                  </pic:spPr>
+                </pic:pic>
+              </a:graphicData>
+            </a:graphic>
+          </wp:inline>
+        </w:drawing>
+      </w:r>
+    </w:p>
+    <w:p>
+      <w:pPr>
+        <w:rPr>
+          <w:rFonts w:ascii="Times New Roman" w:hAnsi="Times New Roman" w:cs="Times New Roman"/>
+          <w:sz w:val="24"/>
+          <w:szCs w:val="24"/>
+        </w:rPr>
+      </w:pPr>
+      <w:r>
+        <w:rPr>
+          <w:rFonts w:ascii="Times New Roman" w:hAnsi="Times New Roman" w:cs="Times New Roman"/>
+          <w:sz w:val="24"/>
+          <w:szCs w:val="24"/>
+        </w:rPr>
+        <w:t>Pros:</w:t>
+      </w:r>
+    </w:p>
+    <w:p>
+      <w:pPr>
+        <w:rPr>
+          <w:rFonts w:ascii="Times New Roman" w:hAnsi="Times New Roman" w:cs="Times New Roman"/>
+          <w:sz w:val="24"/>
+          <w:szCs w:val="24"/>
+        </w:rPr>
+      </w:pPr>
+      <w:r>
+        <w:rPr>
+          <w:rFonts w:ascii="Times New Roman" w:hAnsi="Times New Roman" w:cs="Times New Roman"/>
+          <w:sz w:val="24"/>
+          <w:szCs w:val="24"/>
+        </w:rPr>
+        <w:t xml:space="preserve">- The attributes </w:t>
+      </w:r>
+      <w:proofErr w:type="spellStart"/>
+      <w:r>
+        <w:rPr>
+          <w:rFonts w:ascii="Times New Roman" w:hAnsi="Times New Roman" w:cs="Times New Roman"/>
+          <w:sz w:val="24"/>
+          <w:szCs w:val="24"/>
+        </w:rPr>
+        <w:t>yearPurchaseTotal</w:t>
+      </w:r>
+      <w:proofErr w:type="spellEnd"/>
+      <w:r>
+        <w:rPr>
+          <w:rFonts w:ascii="Times New Roman" w:hAnsi="Times New Roman" w:cs="Times New Roman"/>
+          <w:sz w:val="24"/>
+          <w:szCs w:val="24"/>
+        </w:rPr>
+        <w:t xml:space="preserve">, </w:t>
+      </w:r>
+      <w:proofErr w:type="spellStart"/>
+      <w:r>
+        <w:rPr>
+          <w:rFonts w:ascii="Times New Roman" w:hAnsi="Times New Roman" w:cs="Times New Roman"/>
+          <w:sz w:val="24"/>
+          <w:szCs w:val="24"/>
+        </w:rPr>
+        <w:t>rewardAmount</w:t>
+      </w:r>
+      <w:proofErr w:type="spellEnd"/>
+      <w:r>
+        <w:rPr>
+          <w:rFonts w:ascii="Times New Roman" w:hAnsi="Times New Roman" w:cs="Times New Roman"/>
+          <w:sz w:val="24"/>
+          <w:szCs w:val="24"/>
+        </w:rPr>
+        <w:t xml:space="preserve">, and </w:t>
+      </w:r>
+      <w:proofErr w:type="spellStart"/>
+      <w:r>
+        <w:rPr>
+          <w:rFonts w:ascii="Times New Roman" w:hAnsi="Times New Roman" w:cs="Times New Roman"/>
+          <w:sz w:val="24"/>
+          <w:szCs w:val="24"/>
+        </w:rPr>
+        <w:t>isGold</w:t>
+      </w:r>
+      <w:proofErr w:type="spellEnd"/>
+      <w:r>
+        <w:rPr>
+          <w:rFonts w:ascii="Times New Roman" w:hAnsi="Times New Roman" w:cs="Times New Roman"/>
+          <w:sz w:val="24"/>
+          <w:szCs w:val="24"/>
+        </w:rPr>
+        <w:t xml:space="preserve"> in the Customer class work well</w:t>
+      </w:r>
+    </w:p>
+    <w:p>
+      <w:pPr>
+        <w:rPr>
+          <w:rFonts w:ascii="Times New Roman" w:hAnsi="Times New Roman" w:cs="Times New Roman"/>
+          <w:sz w:val="24"/>
+          <w:szCs w:val="24"/>
+        </w:rPr>
+      </w:pPr>
+      <w:r>
+        <w:rPr>
+          <w:rFonts w:ascii="Times New Roman" w:hAnsi="Times New Roman" w:cs="Times New Roman"/>
+          <w:sz w:val="24"/>
+          <w:szCs w:val="24"/>
+        </w:rPr>
+        <w:t>- Good use of utilities</w:t>
+      </w:r>
+    </w:p>
+    <w:p>
+      <w:pPr>
+        <w:rPr>
+          <w:rFonts w:ascii="Times New Roman" w:hAnsi="Times New Roman" w:cs="Times New Roman"/>
+          <w:sz w:val="24"/>
+          <w:szCs w:val="24"/>
+        </w:rPr>
+      </w:pPr>
+      <w:r>
+        <w:rPr>
+          <w:rFonts w:ascii="Times New Roman" w:hAnsi="Times New Roman" w:cs="Times New Roman"/>
+          <w:sz w:val="24"/>
+          <w:szCs w:val="24"/>
+        </w:rPr>
+        <w:t>- Simple but thorough design</w:t>
+      </w:r>
+    </w:p>
+    <w:p>
+      <w:pPr>
+        <w:rPr>
+          <w:rFonts w:ascii="Times New Roman" w:hAnsi="Times New Roman" w:cs="Times New Roman"/>
+          <w:sz w:val="24"/>
+          <w:szCs w:val="24"/>
+        </w:rPr>
+      </w:pPr>
+      <w:r>
+        <w:rPr>
+          <w:rFonts w:ascii="Times New Roman" w:hAnsi="Times New Roman" w:cs="Times New Roman"/>
+          <w:sz w:val="24"/>
+          <w:szCs w:val="24"/>
+        </w:rPr>
+        <w:t>- Classes are complete and the design is clear and easy to understand</w:t>
+      </w:r>
+    </w:p>
+    <w:p>
+      <w:pPr>
+        <w:rPr>
+          <w:rFonts w:ascii="Times New Roman" w:hAnsi="Times New Roman" w:cs="Times New Roman"/>
+          <w:sz w:val="24"/>
+          <w:szCs w:val="24"/>
+        </w:rPr>
+      </w:pPr>
+      <w:r>
+        <w:rPr>
+          <w:rFonts w:ascii="Times New Roman" w:hAnsi="Times New Roman" w:cs="Times New Roman"/>
+          <w:sz w:val="24"/>
+          <w:szCs w:val="24"/>
+        </w:rPr>
+        <w:t>Cons:</w:t>
+      </w:r>
+    </w:p>
+    <w:p>
+      <w:pPr>
+        <w:rPr>
+          <w:rFonts w:ascii="Times New Roman" w:hAnsi="Times New Roman" w:cs="Times New Roman"/>
+          <w:sz w:val="24"/>
+          <w:szCs w:val="24"/>
+        </w:rPr>
+      </w:pPr>
+      <w:r>
+        <w:rPr>
+          <w:rFonts w:ascii="Times New Roman" w:hAnsi="Times New Roman" w:cs="Times New Roman"/>
+          <w:sz w:val="24"/>
+          <w:szCs w:val="24"/>
+        </w:rPr>
+        <w:t xml:space="preserve">- </w:t>
+      </w:r>
+      <w:proofErr w:type="spellStart"/>
+      <w:r>
+        <w:rPr>
+          <w:rFonts w:ascii="Times New Roman" w:hAnsi="Times New Roman" w:cs="Times New Roman"/>
+          <w:sz w:val="24"/>
+          <w:szCs w:val="24"/>
+        </w:rPr>
+        <w:t>StallManager</w:t>
+      </w:r>
+      <w:proofErr w:type="spellEnd"/>
+      <w:r>
+        <w:rPr>
+          <w:rFonts w:ascii="Times New Roman" w:hAnsi="Times New Roman" w:cs="Times New Roman"/>
+          <w:sz w:val="24"/>
+          <w:szCs w:val="24"/>
+        </w:rPr>
+        <w:t xml:space="preserve"> should have more operations</w:t>
+      </w:r>
+    </w:p>
+    <w:p>
+      <w:pPr>
+        <w:rPr>
+          <w:rFonts w:ascii="Times New Roman" w:hAnsi="Times New Roman" w:cs="Times New Roman"/>
+          <w:sz w:val="24"/>
+          <w:szCs w:val="24"/>
+        </w:rPr>
+      </w:pPr>
+      <w:r>
+        <w:rPr>
+          <w:rFonts w:ascii="Times New Roman" w:hAnsi="Times New Roman" w:cs="Times New Roman"/>
+          <w:sz w:val="24"/>
+          <w:szCs w:val="24"/>
+        </w:rPr>
+        <w:t>- Email functionality is ambiguous</w:t>
+      </w:r>
+    </w:p>
+    <w:p>
+      <w:pPr>
+        <w:rPr>
+          <w:rFonts w:ascii="Times New Roman" w:hAnsi="Times New Roman" w:cs="Times New Roman"/>
+          <w:sz w:val="24"/>
+          <w:szCs w:val="24"/>
+        </w:rPr>
+      </w:pPr>
+    </w:p>
+    <w:p>
+      <w:pPr>
+        <w:rPr>
+          <w:rFonts w:ascii="Times New Roman" w:hAnsi="Times New Roman" w:cs="Times New Roman"/>
+          <w:sz w:val="24"/>
+          <w:szCs w:val="24"/>
+        </w:rPr>
+      </w:pPr>
+    </w:p>
+    <w:p>
+      <w:pPr>
+        <w:rPr>
+          <w:rFonts w:ascii="Times New Roman" w:hAnsi="Times New Roman" w:cs="Times New Roman"/>
+          <w:sz w:val="24"/>
+          <w:szCs w:val="24"/>
+        </w:rPr>
+      </w:pPr>
+    </w:p>
+    <w:p>
+      <w:pPr>
+        <w:rPr>
+          <w:rFonts w:ascii="Times New Roman" w:hAnsi="Times New Roman" w:cs="Times New Roman"/>
+          <w:sz w:val="24"/>
+          <w:szCs w:val="24"/>
+        </w:rPr>
+      </w:pPr>
+    </w:p>
+    <w:p>
+      <w:pPr>
+        <w:rPr>
+          <w:rFonts w:ascii="Times New Roman" w:hAnsi="Times New Roman" w:cs="Times New Roman"/>
+          <w:sz w:val="24"/>
+          <w:szCs w:val="24"/>
+        </w:rPr>
+      </w:pPr>
+    </w:p>
+    <w:p>
+      <w:pPr>
+        <w:rPr>
+          <w:rFonts w:ascii="Times New Roman" w:hAnsi="Times New Roman" w:cs="Times New Roman"/>
+          <w:sz w:val="24"/>
+          <w:szCs w:val="24"/>
+        </w:rPr>
+      </w:pPr>
+    </w:p>
+    <w:p>
+      <w:pPr>
+        <w:rPr>
+          <w:rFonts w:ascii="Times New Roman" w:hAnsi="Times New Roman" w:cs="Times New Roman"/>
+          <w:sz w:val="24"/>
+          <w:szCs w:val="24"/>
+        </w:rPr>
+      </w:pPr>
+    </w:p>
+    <w:p>
+      <w:pPr>
+        <w:rPr>
+          <w:rFonts w:ascii="Times New Roman" w:hAnsi="Times New Roman" w:cs="Times New Roman"/>
+          <w:sz w:val="24"/>
+          <w:szCs w:val="24"/>
+        </w:rPr>
+      </w:pPr>
+      <w:r>
+        <w:rPr>
+          <w:rFonts w:ascii="Times New Roman" w:hAnsi="Times New Roman" w:cs="Times New Roman"/>
+          <w:b/>
+          <w:sz w:val="24"/>
+          <w:szCs w:val="24"/>
+        </w:rPr>
+        <w:lastRenderedPageBreak/>
+        <w:t>Team Design</w:t>
+      </w:r>
+    </w:p>
+    <w:p>
+      <w:pPr>
+        <w:rPr>
+          <w:rFonts w:ascii="Times New Roman" w:hAnsi="Times New Roman" w:cs="Times New Roman"/>
+          <w:sz w:val="24"/>
+          <w:szCs w:val="24"/>
+        </w:rPr>
+      </w:pPr>
+      <w:r>
+        <w:rPr>
+          <w:noProof/>
+        </w:rPr>
+        <w:drawing>
+          <wp:inline distT="0" distB="0" distL="0" distR="0" wp14:anchorId="54C53379" wp14:editId="2C548545">
+            <wp:extent cx="5943600" cy="3483610"/>
+            <wp:effectExtent l="0" t="0" r="0" b="2540"/>
+            <wp:docPr id="5" name="Picture 5"/>
+            <wp:cNvGraphicFramePr>
+              <a:graphicFrameLocks xmlns:a="http://schemas.openxmlformats.org/drawingml/2006/main" noChangeAspect="1"/>
+            </wp:cNvGraphicFramePr>
+            <a:graphic xmlns:a="http://schemas.openxmlformats.org/drawingml/2006/main">
+              <a:graphicData uri="http://schemas.openxmlformats.org/drawingml/2006/picture">
+                <pic:pic xmlns:pic="http://schemas.openxmlformats.org/drawingml/2006/picture">
+                  <pic:nvPicPr>
+                    <pic:cNvPr id="1" name=""/>
+                    <pic:cNvPicPr/>
+                  </pic:nvPicPr>
+                  <pic:blipFill>
+                    <a:blip r:embed="rId10"/>
+                    <a:stretch>
+                      <a:fillRect/>
+                    </a:stretch>
+                  </pic:blipFill>
+                  <pic:spPr>
+                    <a:xfrm>
+                      <a:off x="0" y="0"/>
                       <a:ext cx="5943600" cy="3483610"/>
                     </a:xfrm>
                     <a:prstGeom prst="rect">
@@ -1870,36 +1870,327 @@
     </w:p>
     <w:p>
       <w:pPr>
-        <w:pStyle w:val="NormalWeb"/>
-        <w:spacing w:before="0" w:beforeAutospacing="0" w:after="0" w:afterAutospacing="0"/>
-        <w:jc w:val="both"/>
-        <w:textAlignment w:val="baseline"/>
-        <w:rPr>
-          <w:rFonts w:ascii="Trebuchet MS" w:hAnsi="Trebuchet MS"/>
-          <w:color w:val="FF0000"/>
-          <w:sz w:val="26"/>
-          <w:szCs w:val="26"/>
-        </w:rPr>
-      </w:pPr>
-      <w:r>
-        <w:rPr>
-          <w:rFonts w:ascii="Trebuchet MS" w:hAnsi="Trebuchet MS"/>
-          <w:color w:val="FF0000"/>
-          <w:sz w:val="26"/>
-          <w:szCs w:val="26"/>
-        </w:rPr>
-        <w:t>Lessons learnt in the process o</w:t>
+        <w:rPr>
+          <w:rFonts w:ascii="Times New Roman" w:hAnsi="Times New Roman" w:cs="Times New Roman"/>
+          <w:sz w:val="24"/>
+          <w:szCs w:val="24"/>
+        </w:rPr>
+      </w:pPr>
+      <w:r>
+        <w:rPr>
+          <w:rFonts w:ascii="Times New Roman" w:hAnsi="Times New Roman" w:cs="Times New Roman"/>
+          <w:sz w:val="24"/>
+          <w:szCs w:val="24"/>
+        </w:rPr>
+        <w:t>Lessons learnt in</w:t>
+      </w:r>
+      <w:r>
+        <w:rPr>
+          <w:rFonts w:ascii="Times New Roman" w:hAnsi="Times New Roman" w:cs="Times New Roman"/>
+          <w:sz w:val="24"/>
+          <w:szCs w:val="24"/>
+          <w:lang w:eastAsia="zh-CN"/>
+        </w:rPr>
+        <w:t xml:space="preserve"> </w:t>
+      </w:r>
+      <w:r>
+        <w:rPr>
+          <w:rFonts w:ascii="Times New Roman" w:hAnsi="Times New Roman" w:cs="Times New Roman"/>
+          <w:sz w:val="24"/>
+          <w:szCs w:val="24"/>
+        </w:rPr>
+        <w:t>d</w:t>
+      </w:r>
+      <w:r>
+        <w:rPr>
+          <w:rFonts w:ascii="Times New Roman" w:hAnsi="Times New Roman" w:cs="Times New Roman"/>
+          <w:sz w:val="24"/>
+          <w:szCs w:val="24"/>
+        </w:rPr>
+        <w:t>esign:</w:t>
+      </w:r>
+    </w:p>
+    <w:p>
+      <w:pPr>
+        <w:pStyle w:val="ListParagraph"/>
+        <w:numPr>
+          <w:ilvl w:val="0"/>
+          <w:numId w:val="2"/>
+        </w:numPr>
+        <w:rPr>
+          <w:rFonts w:ascii="Times New Roman" w:hAnsi="Times New Roman" w:cs="Times New Roman"/>
+          <w:sz w:val="24"/>
+          <w:szCs w:val="24"/>
+        </w:rPr>
+      </w:pPr>
+      <w:r>
+        <w:rPr>
+          <w:rFonts w:ascii="Times New Roman" w:hAnsi="Times New Roman" w:cs="Times New Roman"/>
+          <w:sz w:val="24"/>
+          <w:szCs w:val="24"/>
+        </w:rPr>
+        <w:t>A good design should have a good level of detail without unnecessary attribute</w:t>
+      </w:r>
+      <w:r>
+        <w:rPr>
+          <w:rFonts w:ascii="Times New Roman" w:hAnsi="Times New Roman" w:cs="Times New Roman"/>
+          <w:sz w:val="24"/>
+          <w:szCs w:val="24"/>
+        </w:rPr>
+        <w:t>s</w:t>
+      </w:r>
+      <w:r>
+        <w:rPr>
+          <w:rFonts w:ascii="Times New Roman" w:hAnsi="Times New Roman" w:cs="Times New Roman"/>
+          <w:sz w:val="24"/>
+          <w:szCs w:val="24"/>
+        </w:rPr>
+        <w:t>, operations or class</w:t>
+      </w:r>
+      <w:r>
+        <w:rPr>
+          <w:rFonts w:ascii="Times New Roman" w:hAnsi="Times New Roman" w:cs="Times New Roman"/>
+          <w:sz w:val="24"/>
+          <w:szCs w:val="24"/>
+        </w:rPr>
+        <w:t>es</w:t>
+      </w:r>
+      <w:r>
+        <w:rPr>
+          <w:rFonts w:ascii="Times New Roman" w:hAnsi="Times New Roman" w:cs="Times New Roman"/>
+          <w:sz w:val="24"/>
+          <w:szCs w:val="24"/>
+        </w:rPr>
+        <w:t xml:space="preserve">. </w:t>
+      </w:r>
+    </w:p>
+    <w:p>
+      <w:pPr>
+        <w:pStyle w:val="ListParagraph"/>
+        <w:numPr>
+          <w:ilvl w:val="0"/>
+          <w:numId w:val="2"/>
+        </w:numPr>
+        <w:rPr>
+          <w:rFonts w:ascii="Times New Roman" w:hAnsi="Times New Roman" w:cs="Times New Roman"/>
+          <w:sz w:val="24"/>
+          <w:szCs w:val="24"/>
+        </w:rPr>
+      </w:pPr>
+      <w:r>
+        <w:rPr>
+          <w:rFonts w:ascii="Times New Roman" w:hAnsi="Times New Roman" w:cs="Times New Roman"/>
+          <w:sz w:val="24"/>
+          <w:szCs w:val="24"/>
+        </w:rPr>
+        <w:t>Every attribute or operation should be placed under a proper class.</w:t>
+      </w:r>
+    </w:p>
+    <w:p>
+      <w:pPr>
+        <w:pStyle w:val="ListParagraph"/>
+        <w:numPr>
+          <w:ilvl w:val="0"/>
+          <w:numId w:val="2"/>
+        </w:numPr>
+        <w:rPr>
+          <w:rFonts w:ascii="Times New Roman" w:hAnsi="Times New Roman" w:cs="Times New Roman"/>
+          <w:sz w:val="24"/>
+          <w:szCs w:val="24"/>
+        </w:rPr>
+      </w:pPr>
+      <w:r>
+        <w:rPr>
+          <w:rFonts w:ascii="Times New Roman" w:hAnsi="Times New Roman" w:cs="Times New Roman"/>
+          <w:sz w:val="24"/>
+          <w:szCs w:val="24"/>
+        </w:rPr>
+        <w:t>Relationships between classes should be correctly connected and properly named.</w:t>
+      </w:r>
+    </w:p>
+    <w:p>
+      <w:pPr>
+        <w:pStyle w:val="ListParagraph"/>
+        <w:numPr>
+          <w:ilvl w:val="0"/>
+          <w:numId w:val="2"/>
+        </w:numPr>
+        <w:rPr>
+          <w:rFonts w:ascii="Times New Roman" w:hAnsi="Times New Roman" w:cs="Times New Roman"/>
+          <w:sz w:val="24"/>
+          <w:szCs w:val="24"/>
+        </w:rPr>
+      </w:pPr>
+      <w:r>
+        <w:rPr>
+          <w:rFonts w:ascii="Times New Roman" w:hAnsi="Times New Roman" w:cs="Times New Roman" w:hint="eastAsia"/>
+          <w:sz w:val="24"/>
+          <w:szCs w:val="24"/>
+          <w:lang w:eastAsia="zh-CN"/>
+        </w:rPr>
+        <w:t>U</w:t>
+      </w:r>
+      <w:r>
+        <w:rPr>
+          <w:rFonts w:ascii="Times New Roman" w:hAnsi="Times New Roman" w:cs="Times New Roman" w:hint="eastAsia"/>
+          <w:sz w:val="24"/>
+          <w:szCs w:val="24"/>
+          <w:lang w:eastAsia="zh-CN"/>
+        </w:rPr>
+        <w:t>sing</w:t>
+      </w:r>
+      <w:r>
+        <w:rPr>
+          <w:rFonts w:ascii="Times New Roman" w:hAnsi="Times New Roman" w:cs="Times New Roman"/>
+          <w:sz w:val="24"/>
+          <w:szCs w:val="24"/>
+          <w:lang w:eastAsia="zh-CN"/>
+        </w:rPr>
+        <w:t xml:space="preserve"> proper naming convention for class names, attributes and operations</w:t>
+      </w:r>
+      <w:r>
+        <w:rPr>
+          <w:rFonts w:ascii="Helvetica" w:hAnsi="Helvetica" w:cs="Times New Roman"/>
+          <w:sz w:val="24"/>
+          <w:szCs w:val="24"/>
+        </w:rPr>
+        <w:t xml:space="preserve">. </w:t>
+      </w:r>
+      <w:r>
+        <w:rPr>
+          <w:rFonts w:ascii="Times New Roman" w:hAnsi="Times New Roman" w:cs="Times New Roman"/>
+          <w:sz w:val="24"/>
+          <w:szCs w:val="24"/>
+        </w:rPr>
+        <w:t>And a</w:t>
       </w:r>
       <w:bookmarkStart w:id="0" w:name="_GoBack"/>
       <w:bookmarkEnd w:id="0"/>
       <w:r>
         <w:rPr>
-          <w:rFonts w:ascii="Trebuchet MS" w:hAnsi="Trebuchet MS"/>
-          <w:color w:val="FF0000"/>
-          <w:sz w:val="26"/>
-          <w:szCs w:val="26"/>
-        </w:rPr>
-        <w:t>f discussing the designs, in terms of design, team work, and any other aspect that the team members consider relevant.</w:t>
+          <w:rFonts w:ascii="Times New Roman" w:hAnsi="Times New Roman" w:cs="Times New Roman"/>
+          <w:sz w:val="24"/>
+          <w:szCs w:val="24"/>
+        </w:rPr>
+        <w:t xml:space="preserve">s part of variable names, we specify the type of variable it is. </w:t>
+      </w:r>
+      <w:r>
+        <w:rPr>
+          <w:rFonts w:ascii="Times New Roman" w:hAnsi="Times New Roman" w:cs="Times New Roman"/>
+          <w:sz w:val="24"/>
+          <w:szCs w:val="24"/>
+        </w:rPr>
+        <w:t>An example is seen in the variable “</w:t>
+      </w:r>
+      <w:proofErr w:type="spellStart"/>
+      <w:r>
+        <w:rPr>
+          <w:rFonts w:ascii="Times New Roman" w:hAnsi="Times New Roman" w:cs="Times New Roman"/>
+          <w:sz w:val="24"/>
+          <w:szCs w:val="24"/>
+        </w:rPr>
+        <w:t>mPurchaseAmt</w:t>
+      </w:r>
+      <w:proofErr w:type="spellEnd"/>
+      <w:r>
+        <w:rPr>
+          <w:rFonts w:ascii="Times New Roman" w:hAnsi="Times New Roman" w:cs="Times New Roman"/>
+          <w:sz w:val="24"/>
+          <w:szCs w:val="24"/>
+        </w:rPr>
+        <w:t>”, where the “m” tells us it’s of type Money.</w:t>
+      </w:r>
+    </w:p>
+    <w:p>
+      <w:pPr>
+        <w:pStyle w:val="ListParagraph"/>
+        <w:rPr>
+          <w:rFonts w:ascii="Times New Roman" w:hAnsi="Times New Roman" w:cs="Times New Roman"/>
+          <w:sz w:val="24"/>
+          <w:szCs w:val="24"/>
+        </w:rPr>
+      </w:pPr>
+    </w:p>
+    <w:p>
+      <w:pPr>
+        <w:rPr>
+          <w:rFonts w:ascii="Times New Roman" w:hAnsi="Times New Roman" w:cs="Times New Roman"/>
+          <w:sz w:val="24"/>
+          <w:szCs w:val="24"/>
+        </w:rPr>
+      </w:pPr>
+      <w:r>
+        <w:rPr>
+          <w:rFonts w:ascii="Times New Roman" w:hAnsi="Times New Roman" w:cs="Times New Roman"/>
+          <w:sz w:val="24"/>
+          <w:szCs w:val="24"/>
+        </w:rPr>
+        <w:t>Lessons learnt in teamw</w:t>
+      </w:r>
+      <w:r>
+        <w:rPr>
+          <w:rFonts w:ascii="Times New Roman" w:hAnsi="Times New Roman" w:cs="Times New Roman"/>
+          <w:sz w:val="24"/>
+          <w:szCs w:val="24"/>
+        </w:rPr>
+        <w:t>ork</w:t>
+      </w:r>
+      <w:r>
+        <w:rPr>
+          <w:rFonts w:ascii="Times New Roman" w:hAnsi="Times New Roman" w:cs="Times New Roman"/>
+          <w:sz w:val="24"/>
+          <w:szCs w:val="24"/>
+        </w:rPr>
+        <w:t xml:space="preserve">: </w:t>
+      </w:r>
+    </w:p>
+    <w:p>
+      <w:pPr>
+        <w:rPr>
+          <w:rFonts w:ascii="Times New Roman" w:hAnsi="Times New Roman" w:cs="Times New Roman"/>
+          <w:sz w:val="24"/>
+          <w:szCs w:val="24"/>
+        </w:rPr>
+      </w:pPr>
+      <w:r>
+        <w:rPr>
+          <w:rFonts w:ascii="Times New Roman" w:hAnsi="Times New Roman" w:cs="Times New Roman"/>
+          <w:sz w:val="24"/>
+          <w:szCs w:val="24"/>
+        </w:rPr>
+        <w:t xml:space="preserve">We found that it is an effective strategy to first find pros and cons for each design and choose the best design </w:t>
+      </w:r>
+      <w:r>
+        <w:rPr>
+          <w:rFonts w:ascii="Times New Roman" w:hAnsi="Times New Roman" w:cs="Times New Roman"/>
+          <w:sz w:val="24"/>
+          <w:szCs w:val="24"/>
+        </w:rPr>
+        <w:t xml:space="preserve">as a base </w:t>
+      </w:r>
+      <w:r>
+        <w:rPr>
+          <w:rFonts w:ascii="Times New Roman" w:hAnsi="Times New Roman" w:cs="Times New Roman"/>
+          <w:sz w:val="24"/>
+          <w:szCs w:val="24"/>
+        </w:rPr>
+        <w:t>and</w:t>
+      </w:r>
+      <w:r>
+        <w:rPr>
+          <w:rFonts w:ascii="Times New Roman" w:hAnsi="Times New Roman" w:cs="Times New Roman"/>
+          <w:sz w:val="24"/>
+          <w:szCs w:val="24"/>
+        </w:rPr>
+        <w:t xml:space="preserve"> then</w:t>
+      </w:r>
+      <w:r>
+        <w:rPr>
+          <w:rFonts w:ascii="Times New Roman" w:hAnsi="Times New Roman" w:cs="Times New Roman"/>
+          <w:sz w:val="24"/>
+          <w:szCs w:val="24"/>
+        </w:rPr>
+        <w:t xml:space="preserve"> address the cons and add in pros from other designs.</w:t>
       </w:r>
     </w:p>
     <w:p>
@@ -1922,7 +2213,7 @@
 </file>
 
 <file path=word/numbering.xml><?xml version="1.0" encoding="utf-8"?>
-<w:numbering xmlns:wpc="http://schemas.microsoft.com/office/word/2010/wordprocessingCanvas" xmlns:mc="http://schemas.openxmlformats.org/markup-compatibility/2006" xmlns:o="urn:schemas-microsoft-com:office:office" xmlns:r="http://schemas.openxmlformats.org/officeDocument/2006/relationships" xmlns:m="http://schemas.openxmlformats.org/officeDocument/2006/math" xmlns:v="urn:schemas-microsoft-com:vml" xmlns:wp14="http://schemas.microsoft.com/office/word/2010/wordprocessingDrawing" xmlns:wp="http://schemas.openxmlformats.org/drawingml/2006/wordprocessingDrawing" xmlns:w10="urn:schemas-microsoft-com:office:word" xmlns:w="http://schemas.openxmlformats.org/wordprocessingml/2006/main" xmlns:w14="http://schemas.microsoft.com/office/word/2010/wordml" xmlns:w15="http://schemas.microsoft.com/office/word/2012/wordml" xmlns:wpg="http://schemas.microsoft.com/office/word/2010/wordprocessingGroup" xmlns:wpi="http://schemas.microsoft.com/office/word/2010/wordprocessingInk" xmlns:wne="http://schemas.microsoft.com/office/word/2006/wordml" xmlns:wps="http://schemas.microsoft.com/office/word/2010/wordprocessingShape" mc:Ignorable="w14 w15 wp14">
+<w:numbering xmlns:wpc="http://schemas.microsoft.com/office/word/2010/wordprocessingCanvas" xmlns:mo="http://schemas.microsoft.com/office/mac/office/2008/main" xmlns:mc="http://schemas.openxmlformats.org/markup-compatibility/2006" xmlns:mv="urn:schemas-microsoft-com:mac:vml" xmlns:o="urn:schemas-microsoft-com:office:office" xmlns:r="http://schemas.openxmlformats.org/officeDocument/2006/relationships" xmlns:m="http://schemas.openxmlformats.org/officeDocument/2006/math" xmlns:v="urn:schemas-microsoft-com:vml" xmlns:wp14="http://schemas.microsoft.com/office/word/2010/wordprocessingDrawing" xmlns:wp="http://schemas.openxmlformats.org/drawingml/2006/wordprocessingDrawing" xmlns:w10="urn:schemas-microsoft-com:office:word" xmlns:w="http://schemas.openxmlformats.org/wordprocessingml/2006/main" xmlns:w14="http://schemas.microsoft.com/office/word/2010/wordml" xmlns:wpg="http://schemas.microsoft.com/office/word/2010/wordprocessingGroup" xmlns:wpi="http://schemas.microsoft.com/office/word/2010/wordprocessingInk" xmlns:wne="http://schemas.microsoft.com/office/word/2006/wordml" xmlns:wps="http://schemas.microsoft.com/office/word/2010/wordprocessingShape" mc:Ignorable="w14 wp14">
   <w:abstractNum w:abstractNumId="0">
     <w:nsid w:val="050D6BC0"/>
     <w:multiLevelType w:val="multilevel"/>
@@ -2033,6 +2324,95 @@
           <w:tab w:val="num" w:pos="6480"/>
         </w:tabs>
         <w:ind w:left="6480" w:hanging="360"/>
+      </w:pPr>
+    </w:lvl>
+  </w:abstractNum>
+  <w:abstractNum w:abstractNumId="1">
+    <w:nsid w:val="64F0099C"/>
+    <w:multiLevelType w:val="hybridMultilevel"/>
+    <w:tmpl w:val="990E4BB6"/>
+    <w:lvl w:ilvl="0" w:tplc="0409000F">
+      <w:start w:val="1"/>
+      <w:numFmt w:val="decimal"/>
+      <w:lvlText w:val="%1."/>
+      <w:lvlJc w:val="left"/>
+      <w:pPr>
+        <w:ind w:left="720" w:hanging="360"/>
+      </w:pPr>
+      <w:rPr>
+        <w:rFonts w:hint="default"/>
+      </w:rPr>
+    </w:lvl>
+    <w:lvl w:ilvl="1" w:tplc="04090019" w:tentative="1">
+      <w:start w:val="1"/>
+      <w:numFmt w:val="lowerLetter"/>
+      <w:lvlText w:val="%2."/>
+      <w:lvlJc w:val="left"/>
+      <w:pPr>
+        <w:ind w:left="1440" w:hanging="360"/>
+      </w:pPr>
+    </w:lvl>
+    <w:lvl w:ilvl="2" w:tplc="0409001B" w:tentative="1">
+      <w:start w:val="1"/>
+      <w:numFmt w:val="lowerRoman"/>
+      <w:lvlText w:val="%3."/>
+      <w:lvlJc w:val="right"/>
+      <w:pPr>
+        <w:ind w:left="2160" w:hanging="180"/>
+      </w:pPr>
+    </w:lvl>
+    <w:lvl w:ilvl="3" w:tplc="0409000F" w:tentative="1">
+      <w:start w:val="1"/>
+      <w:numFmt w:val="decimal"/>
+      <w:lvlText w:val="%4."/>
+      <w:lvlJc w:val="left"/>
+      <w:pPr>
+        <w:ind w:left="2880" w:hanging="360"/>
+      </w:pPr>
+    </w:lvl>
+    <w:lvl w:ilvl="4" w:tplc="04090019" w:tentative="1">
+      <w:start w:val="1"/>
+      <w:numFmt w:val="lowerLetter"/>
+      <w:lvlText w:val="%5."/>
+      <w:lvlJc w:val="left"/>
+      <w:pPr>
+        <w:ind w:left="3600" w:hanging="360"/>
+      </w:pPr>
+    </w:lvl>
+    <w:lvl w:ilvl="5" w:tplc="0409001B" w:tentative="1">
+      <w:start w:val="1"/>
+      <w:numFmt w:val="lowerRoman"/>
+      <w:lvlText w:val="%6."/>
+      <w:lvlJc w:val="right"/>
+      <w:pPr>
+        <w:ind w:left="4320" w:hanging="180"/>
+      </w:pPr>
+    </w:lvl>
+    <w:lvl w:ilvl="6" w:tplc="0409000F" w:tentative="1">
+      <w:start w:val="1"/>
+      <w:numFmt w:val="decimal"/>
+      <w:lvlText w:val="%7."/>
+      <w:lvlJc w:val="left"/>
+      <w:pPr>
+        <w:ind w:left="5040" w:hanging="360"/>
+      </w:pPr>
+    </w:lvl>
+    <w:lvl w:ilvl="7" w:tplc="04090019" w:tentative="1">
+      <w:start w:val="1"/>
+      <w:numFmt w:val="lowerLetter"/>
+      <w:lvlText w:val="%8."/>
+      <w:lvlJc w:val="left"/>
+      <w:pPr>
+        <w:ind w:left="5760" w:hanging="360"/>
+      </w:pPr>
+    </w:lvl>
+    <w:lvl w:ilvl="8" w:tplc="0409001B" w:tentative="1">
+      <w:start w:val="1"/>
+      <w:numFmt w:val="lowerRoman"/>
+      <w:lvlText w:val="%9."/>
+      <w:lvlJc w:val="right"/>
+      <w:pPr>
+        <w:ind w:left="6480" w:hanging="180"/>
       </w:pPr>
     </w:lvl>
   </w:abstractNum>
@@ -2046,15 +2426,18 @@
       </w:lvl>
     </w:lvlOverride>
   </w:num>
+  <w:num w:numId="2">
+    <w:abstractNumId w:val="1"/>
+  </w:num>
 </w:numbering>
 </file>
 
 <file path=word/styles.xml><?xml version="1.0" encoding="utf-8"?>
-<w:styles xmlns:mc="http://schemas.openxmlformats.org/markup-compatibility/2006" xmlns:r="http://schemas.openxmlformats.org/officeDocument/2006/relationships" xmlns:w="http://schemas.openxmlformats.org/wordprocessingml/2006/main" xmlns:w14="http://schemas.microsoft.com/office/word/2010/wordml" xmlns:w15="http://schemas.microsoft.com/office/word/2012/wordml" mc:Ignorable="w14 w15">
+<w:styles xmlns:mc="http://schemas.openxmlformats.org/markup-compatibility/2006" xmlns:r="http://schemas.openxmlformats.org/officeDocument/2006/relationships" xmlns:w="http://schemas.openxmlformats.org/wordprocessingml/2006/main" xmlns:w14="http://schemas.microsoft.com/office/word/2010/wordml" mc:Ignorable="w14">
   <w:docDefaults>
     <w:rPrDefault>
       <w:rPr>
-        <w:rFonts w:asciiTheme="minorHAnsi" w:eastAsiaTheme="minorHAnsi" w:hAnsiTheme="minorHAnsi" w:cstheme="minorBidi"/>
+        <w:rFonts w:asciiTheme="minorHAnsi" w:eastAsia="宋体" w:hAnsiTheme="minorHAnsi" w:cstheme="minorBidi"/>
         <w:sz w:val="22"/>
         <w:szCs w:val="22"/>
         <w:lang w:val="en-US" w:eastAsia="en-US" w:bidi="ar-SA"/>
@@ -2066,378 +2449,153 @@
       </w:pPr>
     </w:pPrDefault>
   </w:docDefaults>
-  <w:latentStyles w:defLockedState="0" w:defUIPriority="99" w:defSemiHidden="0" w:defUnhideWhenUsed="0" w:defQFormat="0" w:count="371">
-    <w:lsdException w:name="Normal" w:uiPriority="0" w:qFormat="1"/>
-    <w:lsdException w:name="heading 1" w:uiPriority="9" w:qFormat="1"/>
-    <w:lsdException w:name="heading 2" w:semiHidden="1" w:uiPriority="9" w:unhideWhenUsed="1" w:qFormat="1"/>
-    <w:lsdException w:name="heading 3" w:semiHidden="1" w:uiPriority="9" w:unhideWhenUsed="1" w:qFormat="1"/>
-    <w:lsdException w:name="heading 4" w:semiHidden="1" w:uiPriority="9" w:unhideWhenUsed="1" w:qFormat="1"/>
-    <w:lsdException w:name="heading 5" w:semiHidden="1" w:uiPriority="9" w:unhideWhenUsed="1" w:qFormat="1"/>
-    <w:lsdException w:name="heading 6" w:semiHidden="1" w:uiPriority="9" w:unhideWhenUsed="1" w:qFormat="1"/>
-    <w:lsdException w:name="heading 7" w:semiHidden="1" w:uiPriority="9" w:unhideWhenUsed="1" w:qFormat="1"/>
-    <w:lsdException w:name="heading 8" w:semiHidden="1" w:uiPriority="9" w:unhideWhenUsed="1" w:qFormat="1"/>
-    <w:lsdException w:name="heading 9" w:semiHidden="1" w:uiPriority="9" w:unhideWhenUsed="1" w:qFormat="1"/>
-    <w:lsdException w:name="index 1" w:semiHidden="1" w:unhideWhenUsed="1"/>
-    <w:lsdException w:name="index 2" w:semiHidden="1" w:unhideWhenUsed="1"/>
-    <w:lsdException w:name="index 3" w:semiHidden="1" w:unhideWhenUsed="1"/>
-    <w:lsdException w:name="index 4" w:semiHidden="1" w:unhideWhenUsed="1"/>
-    <w:lsdException w:name="index 5" w:semiHidden="1" w:unhideWhenUsed="1"/>
-    <w:lsdException w:name="index 6" w:semiHidden="1" w:unhideWhenUsed="1"/>
-    <w:lsdException w:name="index 7" w:semiHidden="1" w:unhideWhenUsed="1"/>
-    <w:lsdException w:name="index 8" w:semiHidden="1" w:unhideWhenUsed="1"/>
-    <w:lsdException w:name="index 9" w:semiHidden="1" w:unhideWhenUsed="1"/>
-    <w:lsdException w:name="toc 1" w:semiHidden="1" w:uiPriority="39" w:unhideWhenUsed="1"/>
-    <w:lsdException w:name="toc 2" w:semiHidden="1" w:uiPriority="39" w:unhideWhenUsed="1"/>
-    <w:lsdException w:name="toc 3" w:semiHidden="1" w:uiPriority="39" w:unhideWhenUsed="1"/>
-    <w:lsdException w:name="toc 4" w:semiHidden="1" w:uiPriority="39" w:unhideWhenUsed="1"/>
-    <w:lsdException w:name="toc 5" w:semiHidden="1" w:uiPriority="39" w:unhideWhenUsed="1"/>
-    <w:lsdException w:name="toc 6" w:semiHidden="1" w:uiPriority="39" w:unhideWhenUsed="1"/>
-    <w:lsdException w:name="toc 7" w:semiHidden="1" w:uiPriority="39" w:unhideWhenUsed="1"/>
-    <w:lsdException w:name="toc 8" w:semiHidden="1" w:uiPriority="39" w:unhideWhenUsed="1"/>
-    <w:lsdException w:name="toc 9" w:semiHidden="1" w:uiPriority="39" w:unhideWhenUsed="1"/>
-    <w:lsdException w:name="Normal Indent" w:semiHidden="1" w:unhideWhenUsed="1"/>
-    <w:lsdException w:name="footnote text" w:semiHidden="1" w:unhideWhenUsed="1"/>
-    <w:lsdException w:name="annotation text" w:semiHidden="1" w:unhideWhenUsed="1"/>
-    <w:lsdException w:name="header" w:semiHidden="1" w:unhideWhenUsed="1"/>
-    <w:lsdException w:name="footer" w:semiHidden="1" w:unhideWhenUsed="1"/>
-    <w:lsdException w:name="index heading" w:semiHidden="1" w:unhideWhenUsed="1"/>
-    <w:lsdException w:name="caption" w:semiHidden="1" w:uiPriority="35" w:unhideWhenUsed="1" w:qFormat="1"/>
-    <w:lsdException w:name="table of figures" w:semiHidden="1" w:unhideWhenUsed="1"/>
-    <w:lsdException w:name="envelope address" w:semiHidden="1" w:unhideWhenUsed="1"/>
-    <w:lsdException w:name="envelope return" w:semiHidden="1" w:unhideWhenUsed="1"/>
-    <w:lsdException w:name="footnote reference" w:semiHidden="1" w:unhideWhenUsed="1"/>
-    <w:lsdException w:name="annotation reference" w:semiHidden="1" w:unhideWhenUsed="1"/>
-    <w:lsdException w:name="line number" w:semiHidden="1" w:unhideWhenUsed="1"/>
-    <w:lsdException w:name="page number" w:semiHidden="1" w:unhideWhenUsed="1"/>
-    <w:lsdException w:name="endnote reference" w:semiHidden="1" w:unhideWhenUsed="1"/>
-    <w:lsdException w:name="endnote text" w:semiHidden="1" w:unhideWhenUsed="1"/>
-    <w:lsdException w:name="table of authorities" w:semiHidden="1" w:unhideWhenUsed="1"/>
-    <w:lsdException w:name="macro" w:semiHidden="1" w:unhideWhenUsed="1"/>
-    <w:lsdException w:name="toa heading" w:semiHidden="1" w:unhideWhenUsed="1"/>
-    <w:lsdException w:name="List" w:semiHidden="1" w:unhideWhenUsed="1"/>
-    <w:lsdException w:name="List Bullet" w:semiHidden="1" w:unhideWhenUsed="1"/>
-    <w:lsdException w:name="List Number" w:semiHidden="1" w:unhideWhenUsed="1"/>
-    <w:lsdException w:name="List 2" w:semiHidden="1" w:unhideWhenUsed="1"/>
-    <w:lsdException w:name="List 3" w:semiHidden="1" w:unhideWhenUsed="1"/>
-    <w:lsdException w:name="List 4" w:semiHidden="1" w:unhideWhenUsed="1"/>
-    <w:lsdException w:name="List 5" w:semiHidden="1" w:unhideWhenUsed="1"/>
-    <w:lsdException w:name="List Bullet 2" w:semiHidden="1" w:unhideWhenUsed="1"/>
-    <w:lsdException w:name="List Bullet 3" w:semiHidden="1" w:unhideWhenUsed="1"/>
-    <w:lsdException w:name="List Bullet 4" w:semiHidden="1" w:unhideWhenUsed="1"/>
-    <w:lsdException w:name="List Bullet 5" w:semiHidden="1" w:unhideWhenUsed="1"/>
-    <w:lsdException w:name="List Number 2" w:semiHidden="1" w:unhideWhenUsed="1"/>
-    <w:lsdException w:name="List Number 3" w:semiHidden="1" w:unhideWhenUsed="1"/>
-    <w:lsdException w:name="List Number 4" w:semiHidden="1" w:unhideWhenUsed="1"/>
-    <w:lsdException w:name="List Number 5" w:semiHidden="1" w:unhideWhenUsed="1"/>
-    <w:lsdException w:name="Title" w:uiPriority="10" w:qFormat="1"/>
-    <w:lsdException w:name="Closing" w:semiHidden="1" w:unhideWhenUsed="1"/>
-    <w:lsdException w:name="Signature" w:semiHidden="1" w:unhideWhenUsed="1"/>
-    <w:lsdException w:name="Default Paragraph Font" w:semiHidden="1" w:uiPriority="1" w:unhideWhenUsed="1"/>
-    <w:lsdException w:name="Body Text" w:semiHidden="1" w:unhideWhenUsed="1"/>
-    <w:lsdException w:name="Body Text Indent" w:semiHidden="1" w:unhideWhenUsed="1"/>
-    <w:lsdException w:name="List Continue" w:semiHidden="1" w:unhideWhenUsed="1"/>
-    <w:lsdException w:name="List Continue 2" w:semiHidden="1" w:unhideWhenUsed="1"/>
-    <w:lsdException w:name="List Continue 3" w:semiHidden="1" w:unhideWhenUsed="1"/>
-    <w:lsdException w:name="List Continue 4" w:semiHidden="1" w:unhideWhenUsed="1"/>
-    <w:lsdException w:name="List Continue 5" w:semiHidden="1" w:unhideWhenUsed="1"/>
-    <w:lsdException w:name="Message Header" w:semiHidden="1" w:unhideWhenUsed="1"/>
-    <w:lsdException w:name="Subtitle" w:uiPriority="11" w:qFormat="1"/>
-    <w:lsdException w:name="Salutation" w:semiHidden="1" w:unhideWhenUsed="1"/>
-    <w:lsdException w:name="Date" w:semiHidden="1" w:unhideWhenUsed="1"/>
-    <w:lsdException w:name="Body Text First Indent" w:semiHidden="1" w:unhideWhenUsed="1"/>
-    <w:lsdException w:name="Body Text First Indent 2" w:semiHidden="1" w:unhideWhenUsed="1"/>
-    <w:lsdException w:name="Note Heading" w:semiHidden="1" w:unhideWhenUsed="1"/>
-    <w:lsdException w:name="Body Text 2" w:semiHidden="1" w:unhideWhenUsed="1"/>
-    <w:lsdException w:name="Body Text 3" w:semiHidden="1" w:unhideWhenUsed="1"/>
-    <w:lsdException w:name="Body Text Indent 2" w:semiHidden="1" w:unhideWhenUsed="1"/>
-    <w:lsdException w:name="Body Text Indent 3" w:semiHidden="1" w:unhideWhenUsed="1"/>
-    <w:lsdException w:name="Block Text" w:semiHidden="1" w:unhideWhenUsed="1"/>
-    <w:lsdException w:name="Hyperlink" w:semiHidden="1" w:unhideWhenUsed="1"/>
-    <w:lsdException w:name="FollowedHyperlink" w:semiHidden="1" w:unhideWhenUsed="1"/>
-    <w:lsdException w:name="Strong" w:uiPriority="22" w:qFormat="1"/>
-    <w:lsdException w:name="Emphasis" w:uiPriority="20" w:qFormat="1"/>
-    <w:lsdException w:name="Document Map" w:semiHidden="1" w:unhideWhenUsed="1"/>
-    <w:lsdException w:name="Plain Text" w:semiHidden="1" w:unhideWhenUsed="1"/>
-    <w:lsdException w:name="E-mail Signature" w:semiHidden="1" w:unhideWhenUsed="1"/>
-    <w:lsdException w:name="HTML Top of Form" w:semiHidden="1" w:unhideWhenUsed="1"/>
-    <w:lsdException w:name="HTML Bottom of Form" w:semiHidden="1" w:unhideWhenUsed="1"/>
-    <w:lsdException w:name="Normal (Web)" w:semiHidden="1" w:unhideWhenUsed="1"/>
-    <w:lsdException w:name="HTML Acronym" w:semiHidden="1" w:unhideWhenUsed="1"/>
-    <w:lsdException w:name="HTML Address" w:semiHidden="1" w:unhideWhenUsed="1"/>
-    <w:lsdException w:name="HTML Cite" w:semiHidden="1" w:unhideWhenUsed="1"/>
-    <w:lsdException w:name="HTML Code" w:semiHidden="1" w:unhideWhenUsed="1"/>
-    <w:lsdException w:name="HTML Definition" w:semiHidden="1" w:unhideWhenUsed="1"/>
-    <w:lsdException w:name="HTML Keyboard" w:semiHidden="1" w:unhideWhenUsed="1"/>
-    <w:lsdException w:name="HTML Preformatted" w:semiHidden="1" w:unhideWhenUsed="1"/>
-    <w:lsdException w:name="HTML Sample" w:semiHidden="1" w:unhideWhenUsed="1"/>
-    <w:lsdException w:name="HTML Typewriter" w:semiHidden="1" w:unhideWhenUsed="1"/>
-    <w:lsdException w:name="HTML Variable" w:semiHidden="1" w:unhideWhenUsed="1"/>
-    <w:lsdException w:name="Normal Table" w:semiHidden="1" w:unhideWhenUsed="1"/>
-    <w:lsdException w:name="annotation subject" w:semiHidden="1" w:unhideWhenUsed="1"/>
-    <w:lsdException w:name="No List" w:semiHidden="1" w:unhideWhenUsed="1"/>
-    <w:lsdException w:name="Outline List 1" w:semiHidden="1" w:unhideWhenUsed="1"/>
-    <w:lsdException w:name="Outline List 2" w:semiHidden="1" w:unhideWhenUsed="1"/>
-    <w:lsdException w:name="Outline List 3" w:semiHidden="1" w:unhideWhenUsed="1"/>
-    <w:lsdException w:name="Table Simple 1" w:semiHidden="1" w:unhideWhenUsed="1"/>
-    <w:lsdException w:name="Table Simple 2" w:semiHidden="1" w:unhideWhenUsed="1"/>
-    <w:lsdException w:name="Table Simple 3" w:semiHidden="1" w:unhideWhenUsed="1"/>
-    <w:lsdException w:name="Table Classic 1" w:semiHidden="1" w:unhideWhenUsed="1"/>
-    <w:lsdException w:name="Table Classic 2" w:semiHidden="1" w:unhideWhenUsed="1"/>
-    <w:lsdException w:name="Table Classic 3" w:semiHidden="1" w:unhideWhenUsed="1"/>
-    <w:lsdException w:name="Table Classic 4" w:semiHidden="1" w:unhideWhenUsed="1"/>
-    <w:lsdException w:name="Table Colorful 1" w:semiHidden="1" w:unhideWhenUsed="1"/>
-    <w:lsdException w:name="Table Colorful 2" w:semiHidden="1" w:unhideWhenUsed="1"/>
-    <w:lsdException w:name="Table Colorful 3" w:semiHidden="1" w:unhideWhenUsed="1"/>
-    <w:lsdException w:name="Table Columns 1" w:semiHidden="1" w:unhideWhenUsed="1"/>
-    <w:lsdException w:name="Table Columns 2" w:semiHidden="1" w:unhideWhenUsed="1"/>
-    <w:lsdException w:name="Table Columns 3" w:semiHidden="1" w:unhideWhenUsed="1"/>
-    <w:lsdException w:name="Table Columns 4" w:semiHidden="1" w:unhideWhenUsed="1"/>
-    <w:lsdException w:name="Table Columns 5" w:semiHidden="1" w:unhideWhenUsed="1"/>
-    <w:lsdException w:name="Table Grid 1" w:semiHidden="1" w:unhideWhenUsed="1"/>
-    <w:lsdException w:name="Table Grid 2" w:semiHidden="1" w:unhideWhenUsed="1"/>
-    <w:lsdException w:name="Table Grid 3" w:semiHidden="1" w:unhideWhenUsed="1"/>
-    <w:lsdException w:name="Table Grid 4" w:semiHidden="1" w:unhideWhenUsed="1"/>
-    <w:lsdException w:name="Table Grid 5" w:semiHidden="1" w:unhideWhenUsed="1"/>
-    <w:lsdException w:name="Table Grid 6" w:semiHidden="1" w:unhideWhenUsed="1"/>
-    <w:lsdException w:name="Table Grid 7" w:semiHidden="1" w:unhideWhenUsed="1"/>
-    <w:lsdException w:name="Table Grid 8" w:semiHidden="1" w:unhideWhenUsed="1"/>
-    <w:lsdException w:name="Table List 1" w:semiHidden="1" w:unhideWhenUsed="1"/>
-    <w:lsdException w:name="Table List 2" w:semiHidden="1" w:unhideWhenUsed="1"/>
-    <w:lsdException w:name="Table List 3" w:semiHidden="1" w:unhideWhenUsed="1"/>
-    <w:lsdException w:name="Table List 4" w:semiHidden="1" w:unhideWhenUsed="1"/>
-    <w:lsdException w:name="Table List 5" w:semiHidden="1" w:unhideWhenUsed="1"/>
-    <w:lsdException w:name="Table List 6" w:semiHidden="1" w:unhideWhenUsed="1"/>
-    <w:lsdException w:name="Table List 7" w:semiHidden="1" w:unhideWhenUsed="1"/>
-    <w:lsdException w:name="Table List 8" w:semiHidden="1" w:unhideWhenUsed="1"/>
-    <w:lsdException w:name="Table 3D effects 1" w:semiHidden="1" w:unhideWhenUsed="1"/>
-    <w:lsdException w:name="Table 3D effects 2" w:semiHidden="1" w:unhideWhenUsed="1"/>
-    <w:lsdException w:name="Table 3D effects 3" w:semiHidden="1" w:unhideWhenUsed="1"/>
-    <w:lsdException w:name="Table Contemporary" w:semiHidden="1" w:unhideWhenUsed="1"/>
-    <w:lsdException w:name="Table Elegant" w:semiHidden="1" w:unhideWhenUsed="1"/>
-    <w:lsdException w:name="Table Professional" w:semiHidden="1" w:unhideWhenUsed="1"/>
-    <w:lsdException w:name="Table Subtle 1" w:semiHidden="1" w:unhideWhenUsed="1"/>
-    <w:lsdException w:name="Table Subtle 2" w:semiHidden="1" w:unhideWhenUsed="1"/>
-    <w:lsdException w:name="Table Web 1" w:semiHidden="1" w:unhideWhenUsed="1"/>
-    <w:lsdException w:name="Table Web 2" w:semiHidden="1" w:unhideWhenUsed="1"/>
-    <w:lsdException w:name="Table Web 3" w:semiHidden="1" w:unhideWhenUsed="1"/>
-    <w:lsdException w:name="Balloon Text" w:semiHidden="1" w:unhideWhenUsed="1"/>
-    <w:lsdException w:name="Table Grid" w:uiPriority="39"/>
-    <w:lsdException w:name="Table Theme" w:semiHidden="1" w:unhideWhenUsed="1"/>
-    <w:lsdException w:name="Placeholder Text" w:semiHidden="1"/>
-    <w:lsdException w:name="No Spacing" w:uiPriority="1" w:qFormat="1"/>
-    <w:lsdException w:name="Light Shading" w:uiPriority="60"/>
-    <w:lsdException w:name="Light List" w:uiPriority="61"/>
-    <w:lsdException w:name="Light Grid" w:uiPriority="62"/>
-    <w:lsdException w:name="Medium Shading 1" w:uiPriority="63"/>
-    <w:lsdException w:name="Medium Shading 2" w:uiPriority="64"/>
-    <w:lsdException w:name="Medium List 1" w:uiPriority="65"/>
-    <w:lsdException w:name="Medium List 2" w:uiPriority="66"/>
-    <w:lsdException w:name="Medium Grid 1" w:uiPriority="67"/>
-    <w:lsdException w:name="Medium Grid 2" w:uiPriority="68"/>
-    <w:lsdException w:name="Medium Grid 3" w:uiPriority="69"/>
-    <w:lsdException w:name="Dark List" w:uiPriority="70"/>
-    <w:lsdException w:name="Colorful Shading" w:uiPriority="71"/>
-    <w:lsdException w:name="Colorful List" w:uiPriority="72"/>
-    <w:lsdException w:name="Colorful Grid" w:uiPriority="73"/>
-    <w:lsdException w:name="Light Shading Accent 1" w:uiPriority="60"/>
-    <w:lsdException w:name="Light List Accent 1" w:uiPriority="61"/>
-    <w:lsdException w:name="Light Grid Accent 1" w:uiPriority="62"/>
-    <w:lsdException w:name="Medium Shading 1 Accent 1" w:uiPriority="63"/>
-    <w:lsdException w:name="Medium Shading 2 Accent 1" w:uiPriority="64"/>
-    <w:lsdException w:name="Medium List 1 Accent 1" w:uiPriority="65"/>
-    <w:lsdException w:name="Revision" w:semiHidden="1"/>
-    <w:lsdException w:name="List Paragraph" w:uiPriority="34" w:qFormat="1"/>
-    <w:lsdException w:name="Quote" w:uiPriority="29" w:qFormat="1"/>
-    <w:lsdException w:name="Intense Quote" w:uiPriority="30" w:qFormat="1"/>
-    <w:lsdException w:name="Medium List 2 Accent 1" w:uiPriority="66"/>
-    <w:lsdException w:name="Medium Grid 1 Accent 1" w:uiPriority="67"/>
-    <w:lsdException w:name="Medium Grid 2 Accent 1" w:uiPriority="68"/>
-    <w:lsdException w:name="Medium Grid 3 Accent 1" w:uiPriority="69"/>
-    <w:lsdException w:name="Dark List Accent 1" w:uiPriority="70"/>
-    <w:lsdException w:name="Colorful Shading Accent 1" w:uiPriority="71"/>
-    <w:lsdException w:name="Colorful List Accent 1" w:uiPriority="72"/>
-    <w:lsdException w:name="Colorful Grid Accent 1" w:uiPriority="73"/>
-    <w:lsdException w:name="Light Shading Accent 2" w:uiPriority="60"/>
-    <w:lsdException w:name="Light List Accent 2" w:uiPriority="61"/>
-    <w:lsdException w:name="Light Grid Accent 2" w:uiPriority="62"/>
-    <w:lsdException w:name="Medium Shading 1 Accent 2" w:uiPriority="63"/>
-    <w:lsdException w:name="Medium Shading 2 Accent 2" w:uiPriority="64"/>
-    <w:lsdException w:name="Medium List 1 Accent 2" w:uiPriority="65"/>
-    <w:lsdException w:name="Medium List 2 Accent 2" w:uiPriority="66"/>
-    <w:lsdException w:name="Medium Grid 1 Accent 2" w:uiPriority="67"/>
-    <w:lsdException w:name="Medium Grid 2 Accent 2" w:uiPriority="68"/>
-    <w:lsdException w:name="Medium Grid 3 Accent 2" w:uiPriority="69"/>
-    <w:lsdException w:name="Dark List Accent 2" w:uiPriority="70"/>
-    <w:lsdException w:name="Colorful Shading Accent 2" w:uiPriority="71"/>
-    <w:lsdException w:name="Colorful List Accent 2" w:uiPriority="72"/>
-    <w:lsdException w:name="Colorful Grid Accent 2" w:uiPriority="73"/>
-    <w:lsdException w:name="Light Shading Accent 3" w:uiPriority="60"/>
-    <w:lsdException w:name="Light List Accent 3" w:uiPriority="61"/>
-    <w:lsdException w:name="Light Grid Accent 3" w:uiPriority="62"/>
-    <w:lsdException w:name="Medium Shading 1 Accent 3" w:uiPriority="63"/>
-    <w:lsdException w:name="Medium Shading 2 Accent 3" w:uiPriority="64"/>
-    <w:lsdException w:name="Medium List 1 Accent 3" w:uiPriority="65"/>
-    <w:lsdException w:name="Medium List 2 Accent 3" w:uiPriority="66"/>
-    <w:lsdException w:name="Medium Grid 1 Accent 3" w:uiPriority="67"/>
-    <w:lsdException w:name="Medium Grid 2 Accent 3" w:uiPriority="68"/>
-    <w:lsdException w:name="Medium Grid 3 Accent 3" w:uiPriority="69"/>
-    <w:lsdException w:name="Dark List Accent 3" w:uiPriority="70"/>
-    <w:lsdException w:name="Colorful Shading Accent 3" w:uiPriority="71"/>
-    <w:lsdException w:name="Colorful List Accent 3" w:uiPriority="72"/>
-    <w:lsdException w:name="Colorful Grid Accent 3" w:uiPriority="73"/>
-    <w:lsdException w:name="Light Shading Accent 4" w:uiPriority="60"/>
-    <w:lsdException w:name="Light List Accent 4" w:uiPriority="61"/>
-    <w:lsdException w:name="Light Grid Accent 4" w:uiPriority="62"/>
-    <w:lsdException w:name="Medium Shading 1 Accent 4" w:uiPriority="63"/>
-    <w:lsdException w:name="Medium Shading 2 Accent 4" w:uiPriority="64"/>
-    <w:lsdException w:name="Medium List 1 Accent 4" w:uiPriority="65"/>
-    <w:lsdException w:name="Medium List 2 Accent 4" w:uiPriority="66"/>
-    <w:lsdException w:name="Medium Grid 1 Accent 4" w:uiPriority="67"/>
-    <w:lsdException w:name="Medium Grid 2 Accent 4" w:uiPriority="68"/>
-    <w:lsdException w:name="Medium Grid 3 Accent 4" w:uiPriority="69"/>
-    <w:lsdException w:name="Dark List Accent 4" w:uiPriority="70"/>
-    <w:lsdException w:name="Colorful Shading Accent 4" w:uiPriority="71"/>
-    <w:lsdException w:name="Colorful List Accent 4" w:uiPriority="72"/>
-    <w:lsdException w:name="Colorful Grid Accent 4" w:uiPriority="73"/>
-    <w:lsdException w:name="Light Shading Accent 5" w:uiPriority="60"/>
-    <w:lsdException w:name="Light List Accent 5" w:uiPriority="61"/>
-    <w:lsdException w:name="Light Grid Accent 5" w:uiPriority="62"/>
-    <w:lsdException w:name="Medium Shading 1 Accent 5" w:uiPriority="63"/>
-    <w:lsdException w:name="Medium Shading 2 Accent 5" w:uiPriority="64"/>
-    <w:lsdException w:name="Medium List 1 Accent 5" w:uiPriority="65"/>
-    <w:lsdException w:name="Medium List 2 Accent 5" w:uiPriority="66"/>
-    <w:lsdException w:name="Medium Grid 1 Accent 5" w:uiPriority="67"/>
-    <w:lsdException w:name="Medium Grid 2 Accent 5" w:uiPriority="68"/>
-    <w:lsdException w:name="Medium Grid 3 Accent 5" w:uiPriority="69"/>
-    <w:lsdException w:name="Dark List Accent 5" w:uiPriority="70"/>
-    <w:lsdException w:name="Colorful Shading Accent 5" w:uiPriority="71"/>
-    <w:lsdException w:name="Colorful List Accent 5" w:uiPriority="72"/>
-    <w:lsdException w:name="Colorful Grid Accent 5" w:uiPriority="73"/>
-    <w:lsdException w:name="Light Shading Accent 6" w:uiPriority="60"/>
-    <w:lsdException w:name="Light List Accent 6" w:uiPriority="61"/>
-    <w:lsdException w:name="Light Grid Accent 6" w:uiPriority="62"/>
-    <w:lsdException w:name="Medium Shading 1 Accent 6" w:uiPriority="63"/>
-    <w:lsdException w:name="Medium Shading 2 Accent 6" w:uiPriority="64"/>
-    <w:lsdException w:name="Medium List 1 Accent 6" w:uiPriority="65"/>
-    <w:lsdException w:name="Medium List 2 Accent 6" w:uiPriority="66"/>
-    <w:lsdException w:name="Medium Grid 1 Accent 6" w:uiPriority="67"/>
-    <w:lsdException w:name="Medium Grid 2 Accent 6" w:uiPriority="68"/>
-    <w:lsdException w:name="Medium Grid 3 Accent 6" w:uiPriority="69"/>
-    <w:lsdException w:name="Dark List Accent 6" w:uiPriority="70"/>
-    <w:lsdException w:name="Colorful Shading Accent 6" w:uiPriority="71"/>
-    <w:lsdException w:name="Colorful List Accent 6" w:uiPriority="72"/>
-    <w:lsdException w:name="Colorful Grid Accent 6" w:uiPriority="73"/>
-    <w:lsdException w:name="Subtle Emphasis" w:uiPriority="19" w:qFormat="1"/>
-    <w:lsdException w:name="Intense Emphasis" w:uiPriority="21" w:qFormat="1"/>
-    <w:lsdException w:name="Subtle Reference" w:uiPriority="31" w:qFormat="1"/>
-    <w:lsdException w:name="Intense Reference" w:uiPriority="32" w:qFormat="1"/>
-    <w:lsdException w:name="Book Title" w:uiPriority="33" w:qFormat="1"/>
-    <w:lsdException w:name="Bibliography" w:semiHidden="1" w:uiPriority="37" w:unhideWhenUsed="1"/>
-    <w:lsdException w:name="TOC Heading" w:semiHidden="1" w:uiPriority="39" w:unhideWhenUsed="1" w:qFormat="1"/>
-    <w:lsdException w:name="Plain Table 1" w:uiPriority="41"/>
-    <w:lsdException w:name="Plain Table 2" w:uiPriority="42"/>
-    <w:lsdException w:name="Plain Table 3" w:uiPriority="43"/>
-    <w:lsdException w:name="Plain Table 4" w:uiPriority="44"/>
-    <w:lsdException w:name="Plain Table 5" w:uiPriority="45"/>
-    <w:lsdException w:name="Grid Table Light" w:uiPriority="40"/>
-    <w:lsdException w:name="Grid Table 1 Light" w:uiPriority="46"/>
-    <w:lsdException w:name="Grid Table 2" w:uiPriority="47"/>
-    <w:lsdException w:name="Grid Table 3" w:uiPriority="48"/>
-    <w:lsdException w:name="Grid Table 4" w:uiPriority="49"/>
-    <w:lsdException w:name="Grid Table 5 Dark" w:uiPriority="50"/>
-    <w:lsdException w:name="Grid Table 6 Colorful" w:uiPriority="51"/>
-    <w:lsdException w:name="Grid Table 7 Colorful" w:uiPriority="52"/>
-    <w:lsdException w:name="Grid Table 1 Light Accent 1" w:uiPriority="46"/>
-    <w:lsdException w:name="Grid Table 2 Accent 1" w:uiPriority="47"/>
-    <w:lsdException w:name="Grid Table 3 Accent 1" w:uiPriority="48"/>
-    <w:lsdException w:name="Grid Table 4 Accent 1" w:uiPriority="49"/>
-    <w:lsdException w:name="Grid Table 5 Dark Accent 1" w:uiPriority="50"/>
-    <w:lsdException w:name="Grid Table 6 Colorful Accent 1" w:uiPriority="51"/>
-    <w:lsdException w:name="Grid Table 7 Colorful Accent 1" w:uiPriority="52"/>
-    <w:lsdException w:name="Grid Table 1 Light Accent 2" w:uiPriority="46"/>
-    <w:lsdException w:name="Grid Table 2 Accent 2" w:uiPriority="47"/>
-    <w:lsdException w:name="Grid Table 3 Accent 2" w:uiPriority="48"/>
-    <w:lsdException w:name="Grid Table 4 Accent 2" w:uiPriority="49"/>
-    <w:lsdException w:name="Grid Table 5 Dark Accent 2" w:uiPriority="50"/>
-    <w:lsdException w:name="Grid Table 6 Colorful Accent 2" w:uiPriority="51"/>
-    <w:lsdException w:name="Grid Table 7 Colorful Accent 2" w:uiPriority="52"/>
-    <w:lsdException w:name="Grid Table 1 Light Accent 3" w:uiPriority="46"/>
-    <w:lsdException w:name="Grid Table 2 Accent 3" w:uiPriority="47"/>
-    <w:lsdException w:name="Grid Table 3 Accent 3" w:uiPriority="48"/>
-    <w:lsdException w:name="Grid Table 4 Accent 3" w:uiPriority="49"/>
-    <w:lsdException w:name="Grid Table 5 Dark Accent 3" w:uiPriority="50"/>
-    <w:lsdException w:name="Grid Table 6 Colorful Accent 3" w:uiPriority="51"/>
-    <w:lsdException w:name="Grid Table 7 Colorful Accent 3" w:uiPriority="52"/>
-    <w:lsdException w:name="Grid Table 1 Light Accent 4" w:uiPriority="46"/>
-    <w:lsdException w:name="Grid Table 2 Accent 4" w:uiPriority="47"/>
-    <w:lsdException w:name="Grid Table 3 Accent 4" w:uiPriority="48"/>
-    <w:lsdException w:name="Grid Table 4 Accent 4" w:uiPriority="49"/>
-    <w:lsdException w:name="Grid Table 5 Dark Accent 4" w:uiPriority="50"/>
-    <w:lsdException w:name="Grid Table 6 Colorful Accent 4" w:uiPriority="51"/>
-    <w:lsdException w:name="Grid Table 7 Colorful Accent 4" w:uiPriority="52"/>
-    <w:lsdException w:name="Grid Table 1 Light Accent 5" w:uiPriority="46"/>
-    <w:lsdException w:name="Grid Table 2 Accent 5" w:uiPriority="47"/>
-    <w:lsdException w:name="Grid Table 3 Accent 5" w:uiPriority="48"/>
-    <w:lsdException w:name="Grid Table 4 Accent 5" w:uiPriority="49"/>
-    <w:lsdException w:name="Grid Table 5 Dark Accent 5" w:uiPriority="50"/>
-    <w:lsdException w:name="Grid Table 6 Colorful Accent 5" w:uiPriority="51"/>
-    <w:lsdException w:name="Grid Table 7 Colorful Accent 5" w:uiPriority="52"/>
-    <w:lsdException w:name="Grid Table 1 Light Accent 6" w:uiPriority="46"/>
-    <w:lsdException w:name="Grid Table 2 Accent 6" w:uiPriority="47"/>
-    <w:lsdException w:name="Grid Table 3 Accent 6" w:uiPriority="48"/>
-    <w:lsdException w:name="Grid Table 4 Accent 6" w:uiPriority="49"/>
-    <w:lsdException w:name="Grid Table 5 Dark Accent 6" w:uiPriority="50"/>
-    <w:lsdException w:name="Grid Table 6 Colorful Accent 6" w:uiPriority="51"/>
-    <w:lsdException w:name="Grid Table 7 Colorful Accent 6" w:uiPriority="52"/>
-    <w:lsdException w:name="List Table 1 Light" w:uiPriority="46"/>
-    <w:lsdException w:name="List Table 2" w:uiPriority="47"/>
-    <w:lsdException w:name="List Table 3" w:uiPriority="48"/>
-    <w:lsdException w:name="List Table 4" w:uiPriority="49"/>
-    <w:lsdException w:name="List Table 5 Dark" w:uiPriority="50"/>
-    <w:lsdException w:name="List Table 6 Colorful" w:uiPriority="51"/>
-    <w:lsdException w:name="List Table 7 Colorful" w:uiPriority="52"/>
-    <w:lsdException w:name="List Table 1 Light Accent 1" w:uiPriority="46"/>
-    <w:lsdException w:name="List Table 2 Accent 1" w:uiPriority="47"/>
-    <w:lsdException w:name="List Table 3 Accent 1" w:uiPriority="48"/>
-    <w:lsdException w:name="List Table 4 Accent 1" w:uiPriority="49"/>
-    <w:lsdException w:name="List Table 5 Dark Accent 1" w:uiPriority="50"/>
-    <w:lsdException w:name="List Table 6 Colorful Accent 1" w:uiPriority="51"/>
-    <w:lsdException w:name="List Table 7 Colorful Accent 1" w:uiPriority="52"/>
-    <w:lsdException w:name="List Table 1 Light Accent 2" w:uiPriority="46"/>
-    <w:lsdException w:name="List Table 2 Accent 2" w:uiPriority="47"/>
-    <w:lsdException w:name="List Table 3 Accent 2" w:uiPriority="48"/>
-    <w:lsdException w:name="List Table 4 Accent 2" w:uiPriority="49"/>
-    <w:lsdException w:name="List Table 5 Dark Accent 2" w:uiPriority="50"/>
-    <w:lsdException w:name="List Table 6 Colorful Accent 2" w:uiPriority="51"/>
-    <w:lsdException w:name="List Table 7 Colorful Accent 2" w:uiPriority="52"/>
-    <w:lsdException w:name="List Table 1 Light Accent 3" w:uiPriority="46"/>
-    <w:lsdException w:name="List Table 2 Accent 3" w:uiPriority="47"/>
-    <w:lsdException w:name="List Table 3 Accent 3" w:uiPriority="48"/>
-    <w:lsdException w:name="List Table 4 Accent 3" w:uiPriority="49"/>
-    <w:lsdException w:name="List Table 5 Dark Accent 3" w:uiPriority="50"/>
-    <w:lsdException w:name="List Table 6 Colorful Accent 3" w:uiPriority="51"/>
-    <w:lsdException w:name="List Table 7 Colorful Accent 3" w:uiPriority="52"/>
-    <w:lsdException w:name="List Table 1 Light Accent 4" w:uiPriority="46"/>
-    <w:lsdException w:name="List Table 2 Accent 4" w:uiPriority="47"/>
-    <w:lsdException w:name="List Table 3 Accent 4" w:uiPriority="48"/>
-    <w:lsdException w:name="List Table 4 Accent 4" w:uiPriority="49"/>
-    <w:lsdException w:name="List Table 5 Dark Accent 4" w:uiPriority="50"/>
-    <w:lsdException w:name="List Table 6 Colorful Accent 4" w:uiPriority="51"/>
-    <w:lsdException w:name="List Table 7 Colorful Accent 4" w:uiPriority="52"/>
-    <w:lsdException w:name="List Table 1 Light Accent 5" w:uiPriority="46"/>
-    <w:lsdException w:name="List Table 2 Accent 5" w:uiPriority="47"/>
-    <w:lsdException w:name="List Table 3 Accent 5" w:uiPriority="48"/>
-    <w:lsdException w:name="List Table 4 Accent 5" w:uiPriority="49"/>
-    <w:lsdException w:name="List Table 5 Dark Accent 5" w:uiPriority="50"/>
-    <w:lsdException w:name="List Table 6 Colorful Accent 5" w:uiPriority="51"/>
-    <w:lsdException w:name="List Table 7 Colorful Accent 5" w:uiPriority="52"/>
-    <w:lsdException w:name="List Table 1 Light Accent 6" w:uiPriority="46"/>
-    <w:lsdException w:name="List Table 2 Accent 6" w:uiPriority="47"/>
-    <w:lsdException w:name="List Table 3 Accent 6" w:uiPriority="48"/>
-    <w:lsdException w:name="List Table 4 Accent 6" w:uiPriority="49"/>
-    <w:lsdException w:name="List Table 5 Dark Accent 6" w:uiPriority="50"/>
-    <w:lsdException w:name="List Table 6 Colorful Accent 6" w:uiPriority="51"/>
-    <w:lsdException w:name="List Table 7 Colorful Accent 6" w:uiPriority="52"/>
+  <w:latentStyles w:defLockedState="0" w:defUIPriority="99" w:defSemiHidden="1" w:defUnhideWhenUsed="1" w:defQFormat="0" w:count="276">
+    <w:lsdException w:name="Normal" w:semiHidden="0" w:uiPriority="0" w:unhideWhenUsed="0" w:qFormat="1"/>
+    <w:lsdException w:name="heading 1" w:semiHidden="0" w:uiPriority="9" w:unhideWhenUsed="0" w:qFormat="1"/>
+    <w:lsdException w:name="heading 2" w:uiPriority="9" w:qFormat="1"/>
+    <w:lsdException w:name="heading 3" w:uiPriority="9" w:qFormat="1"/>
+    <w:lsdException w:name="heading 4" w:uiPriority="9" w:qFormat="1"/>
+    <w:lsdException w:name="heading 5" w:uiPriority="9" w:qFormat="1"/>
+    <w:lsdException w:name="heading 6" w:uiPriority="9" w:qFormat="1"/>
+    <w:lsdException w:name="heading 7" w:uiPriority="9" w:qFormat="1"/>
+    <w:lsdException w:name="heading 8" w:uiPriority="9" w:qFormat="1"/>
+    <w:lsdException w:name="heading 9" w:uiPriority="9" w:qFormat="1"/>
+    <w:lsdException w:name="toc 1" w:uiPriority="39"/>
+    <w:lsdException w:name="toc 2" w:uiPriority="39"/>
+    <w:lsdException w:name="toc 3" w:uiPriority="39"/>
+    <w:lsdException w:name="toc 4" w:uiPriority="39"/>
+    <w:lsdException w:name="toc 5" w:uiPriority="39"/>
+    <w:lsdException w:name="toc 6" w:uiPriority="39"/>
+    <w:lsdException w:name="toc 7" w:uiPriority="39"/>
+    <w:lsdException w:name="toc 8" w:uiPriority="39"/>
+    <w:lsdException w:name="toc 9" w:uiPriority="39"/>
+    <w:lsdException w:name="caption" w:uiPriority="35" w:qFormat="1"/>
+    <w:lsdException w:name="Title" w:semiHidden="0" w:uiPriority="10" w:unhideWhenUsed="0" w:qFormat="1"/>
+    <w:lsdException w:name="Default Paragraph Font" w:uiPriority="1"/>
+    <w:lsdException w:name="Subtitle" w:semiHidden="0" w:uiPriority="11" w:unhideWhenUsed="0" w:qFormat="1"/>
+    <w:lsdException w:name="Strong" w:semiHidden="0" w:uiPriority="22" w:unhideWhenUsed="0" w:qFormat="1"/>
+    <w:lsdException w:name="Emphasis" w:semiHidden="0" w:uiPriority="20" w:unhideWhenUsed="0" w:qFormat="1"/>
+    <w:lsdException w:name="Table Grid" w:semiHidden="0" w:uiPriority="39" w:unhideWhenUsed="0"/>
+    <w:lsdException w:name="Note Level 1" w:semiHidden="0" w:unhideWhenUsed="0"/>
+    <w:lsdException w:name="Note Level 2" w:semiHidden="0" w:unhideWhenUsed="0"/>
+    <w:lsdException w:name="Note Level 3" w:semiHidden="0" w:unhideWhenUsed="0"/>
+    <w:lsdException w:name="Note Level 4" w:semiHidden="0" w:unhideWhenUsed="0"/>
+    <w:lsdException w:name="Note Level 5" w:semiHidden="0" w:unhideWhenUsed="0"/>
+    <w:lsdException w:name="Note Level 6" w:semiHidden="0" w:unhideWhenUsed="0"/>
+    <w:lsdException w:name="Note Level 7" w:semiHidden="0" w:unhideWhenUsed="0"/>
+    <w:lsdException w:name="Note Level 8" w:semiHidden="0" w:unhideWhenUsed="0"/>
+    <w:lsdException w:name="Note Level 9" w:semiHidden="0" w:unhideWhenUsed="0"/>
+    <w:lsdException w:name="Placeholder Text" w:unhideWhenUsed="0"/>
+    <w:lsdException w:name="No Spacing" w:semiHidden="0" w:uiPriority="1" w:unhideWhenUsed="0" w:qFormat="1"/>
+    <w:lsdException w:name="Light Shading" w:semiHidden="0" w:uiPriority="60" w:unhideWhenUsed="0"/>
+    <w:lsdException w:name="Light List" w:semiHidden="0" w:uiPriority="61" w:unhideWhenUsed="0"/>
+    <w:lsdException w:name="Light Grid" w:semiHidden="0" w:uiPriority="62" w:unhideWhenUsed="0"/>
+    <w:lsdException w:name="Medium Shading 1" w:semiHidden="0" w:uiPriority="63" w:unhideWhenUsed="0"/>
+    <w:lsdException w:name="Medium Shading 2" w:semiHidden="0" w:uiPriority="64" w:unhideWhenUsed="0"/>
+    <w:lsdException w:name="Medium List 1" w:semiHidden="0" w:uiPriority="65" w:unhideWhenUsed="0"/>
+    <w:lsdException w:name="Medium List 2" w:semiHidden="0" w:uiPriority="66" w:unhideWhenUsed="0"/>
+    <w:lsdException w:name="Medium Grid 1" w:semiHidden="0" w:uiPriority="67" w:unhideWhenUsed="0"/>
+    <w:lsdException w:name="Medium Grid 2" w:semiHidden="0" w:uiPriority="68" w:unhideWhenUsed="0"/>
+    <w:lsdException w:name="Medium Grid 3" w:semiHidden="0" w:uiPriority="69" w:unhideWhenUsed="0"/>
+    <w:lsdException w:name="Dark List" w:semiHidden="0" w:uiPriority="70" w:unhideWhenUsed="0"/>
+    <w:lsdException w:name="Colorful Shading" w:semiHidden="0" w:uiPriority="71" w:unhideWhenUsed="0"/>
+    <w:lsdException w:name="Colorful List" w:semiHidden="0" w:uiPriority="72" w:unhideWhenUsed="0"/>
+    <w:lsdException w:name="Colorful Grid" w:semiHidden="0" w:uiPriority="73" w:unhideWhenUsed="0"/>
+    <w:lsdException w:name="Light Shading Accent 1" w:semiHidden="0" w:uiPriority="60" w:unhideWhenUsed="0"/>
+    <w:lsdException w:name="Light List Accent 1" w:semiHidden="0" w:uiPriority="61" w:unhideWhenUsed="0"/>
+    <w:lsdException w:name="Light Grid Accent 1" w:semiHidden="0" w:uiPriority="62" w:unhideWhenUsed="0"/>
+    <w:lsdException w:name="Medium Shading 1 Accent 1" w:semiHidden="0" w:uiPriority="63" w:unhideWhenUsed="0"/>
+    <w:lsdException w:name="Medium Shading 2 Accent 1" w:semiHidden="0" w:uiPriority="64" w:unhideWhenUsed="0"/>
+    <w:lsdException w:name="Medium List 1 Accent 1" w:semiHidden="0" w:uiPriority="65" w:unhideWhenUsed="0"/>
+    <w:lsdException w:name="Revision" w:unhideWhenUsed="0"/>
+    <w:lsdException w:name="List Paragraph" w:semiHidden="0" w:uiPriority="34" w:unhideWhenUsed="0" w:qFormat="1"/>
+    <w:lsdException w:name="Quote" w:semiHidden="0" w:uiPriority="29" w:unhideWhenUsed="0" w:qFormat="1"/>
+    <w:lsdException w:name="Intense Quote" w:semiHidden="0" w:uiPriority="30" w:unhideWhenUsed="0" w:qFormat="1"/>
+    <w:lsdException w:name="Medium List 2 Accent 1" w:semiHidden="0" w:uiPriority="66" w:unhideWhenUsed="0"/>
+    <w:lsdException w:name="Medium Grid 1 Accent 1" w:semiHidden="0" w:uiPriority="67" w:unhideWhenUsed="0"/>
+    <w:lsdException w:name="Medium Grid 2 Accent 1" w:semiHidden="0" w:uiPriority="68" w:unhideWhenUsed="0"/>
+    <w:lsdException w:name="Medium Grid 3 Accent 1" w:semiHidden="0" w:uiPriority="69" w:unhideWhenUsed="0"/>
+    <w:lsdException w:name="Dark List Accent 1" w:semiHidden="0" w:uiPriority="70" w:unhideWhenUsed="0"/>
+    <w:lsdException w:name="Colorful Shading Accent 1" w:semiHidden="0" w:uiPriority="71" w:unhideWhenUsed="0"/>
+    <w:lsdException w:name="Colorful List Accent 1" w:semiHidden="0" w:uiPriority="72" w:unhideWhenUsed="0"/>
+    <w:lsdException w:name="Colorful Grid Accent 1" w:semiHidden="0" w:uiPriority="73" w:unhideWhenUsed="0"/>
+    <w:lsdException w:name="Light Shading Accent 2" w:semiHidden="0" w:uiPriority="60" w:unhideWhenUsed="0"/>
+    <w:lsdException w:name="Light List Accent 2" w:semiHidden="0" w:uiPriority="61" w:unhideWhenUsed="0"/>
+    <w:lsdException w:name="Light Grid Accent 2" w:semiHidden="0" w:uiPriority="62" w:unhideWhenUsed="0"/>
+    <w:lsdException w:name="Medium Shading 1 Accent 2" w:semiHidden="0" w:uiPriority="63" w:unhideWhenUsed="0"/>
+    <w:lsdException w:name="Medium Shading 2 Accent 2" w:semiHidden="0" w:uiPriority="64" w:unhideWhenUsed="0"/>
+    <w:lsdException w:name="Medium List 1 Accent 2" w:semiHidden="0" w:uiPriority="65" w:unhideWhenUsed="0"/>
+    <w:lsdException w:name="Medium List 2 Accent 2" w:semiHidden="0" w:uiPriority="66" w:unhideWhenUsed="0"/>
+    <w:lsdException w:name="Medium Grid 1 Accent 2" w:semiHidden="0" w:uiPriority="67" w:unhideWhenUsed="0"/>
+    <w:lsdException w:name="Medium Grid 2 Accent 2" w:semiHidden="0" w:uiPriority="68" w:unhideWhenUsed="0"/>
+    <w:lsdException w:name="Medium Grid 3 Accent 2" w:semiHidden="0" w:uiPriority="69" w:unhideWhenUsed="0"/>
+    <w:lsdException w:name="Dark List Accent 2" w:semiHidden="0" w:uiPriority="70" w:unhideWhenUsed="0"/>
+    <w:lsdException w:name="Colorful Shading Accent 2" w:semiHidden="0" w:uiPriority="71" w:unhideWhenUsed="0"/>
+    <w:lsdException w:name="Colorful List Accent 2" w:semiHidden="0" w:uiPriority="72" w:unhideWhenUsed="0"/>
+    <w:lsdException w:name="Colorful Grid Accent 2" w:semiHidden="0" w:uiPriority="73" w:unhideWhenUsed="0"/>
+    <w:lsdException w:name="Light Shading Accent 3" w:semiHidden="0" w:uiPriority="60" w:unhideWhenUsed="0"/>
+    <w:lsdException w:name="Light List Accent 3" w:semiHidden="0" w:uiPriority="61" w:unhideWhenUsed="0"/>
+    <w:lsdException w:name="Light Grid Accent 3" w:semiHidden="0" w:uiPriority="62" w:unhideWhenUsed="0"/>
+    <w:lsdException w:name="Medium Shading 1 Accent 3" w:semiHidden="0" w:uiPriority="63" w:unhideWhenUsed="0"/>
+    <w:lsdException w:name="Medium Shading 2 Accent 3" w:semiHidden="0" w:uiPriority="64" w:unhideWhenUsed="0"/>
+    <w:lsdException w:name="Medium List 1 Accent 3" w:semiHidden="0" w:uiPriority="65" w:unhideWhenUsed="0"/>
+    <w:lsdException w:name="Medium List 2 Accent 3" w:semiHidden="0" w:uiPriority="66" w:unhideWhenUsed="0"/>
+    <w:lsdException w:name="Medium Grid 1 Accent 3" w:semiHidden="0" w:uiPriority="67" w:unhideWhenUsed="0"/>
+    <w:lsdException w:name="Medium Grid 2 Accent 3" w:semiHidden="0" w:uiPriority="68" w:unhideWhenUsed="0"/>
+    <w:lsdException w:name="Medium Grid 3 Accent 3" w:semiHidden="0" w:uiPriority="69" w:unhideWhenUsed="0"/>
+    <w:lsdException w:name="Dark List Accent 3" w:semiHidden="0" w:uiPriority="70" w:unhideWhenUsed="0"/>
+    <w:lsdException w:name="Colorful Shading Accent 3" w:semiHidden="0" w:uiPriority="71" w:unhideWhenUsed="0"/>
+    <w:lsdException w:name="Colorful List Accent 3" w:semiHidden="0" w:uiPriority="72" w:unhideWhenUsed="0"/>
+    <w:lsdException w:name="Colorful Grid Accent 3" w:semiHidden="0" w:uiPriority="73" w:unhideWhenUsed="0"/>
+    <w:lsdException w:name="Light Shading Accent 4" w:semiHidden="0" w:uiPriority="60" w:unhideWhenUsed="0"/>
+    <w:lsdException w:name="Light List Accent 4" w:semiHidden="0" w:uiPriority="61" w:unhideWhenUsed="0"/>
+    <w:lsdException w:name="Light Grid Accent 4" w:semiHidden="0" w:uiPriority="62" w:unhideWhenUsed="0"/>
+    <w:lsdException w:name="Medium Shading 1 Accent 4" w:semiHidden="0" w:uiPriority="63" w:unhideWhenUsed="0"/>
+    <w:lsdException w:name="Medium Shading 2 Accent 4" w:semiHidden="0" w:uiPriority="64" w:unhideWhenUsed="0"/>
+    <w:lsdException w:name="Medium List 1 Accent 4" w:semiHidden="0" w:uiPriority="65" w:unhideWhenUsed="0"/>
+    <w:lsdException w:name="Medium List 2 Accent 4" w:semiHidden="0" w:uiPriority="66" w:unhideWhenUsed="0"/>
+    <w:lsdException w:name="Medium Grid 1 Accent 4" w:semiHidden="0" w:uiPriority="67" w:unhideWhenUsed="0"/>
+    <w:lsdException w:name="Medium Grid 2 Accent 4" w:semiHidden="0" w:uiPriority="68" w:unhideWhenUsed="0"/>
+    <w:lsdException w:name="Medium Grid 3 Accent 4" w:semiHidden="0" w:uiPriority="69" w:unhideWhenUsed="0"/>
+    <w:lsdException w:name="Dark List Accent 4" w:semiHidden="0" w:uiPriority="70" w:unhideWhenUsed="0"/>
+    <w:lsdException w:name="Colorful Shading Accent 4" w:semiHidden="0" w:uiPriority="71" w:unhideWhenUsed="0"/>
+    <w:lsdException w:name="Colorful List Accent 4" w:semiHidden="0" w:uiPriority="72" w:unhideWhenUsed="0"/>
+    <w:lsdException w:name="Colorful Grid Accent 4" w:semiHidden="0" w:uiPriority="73" w:unhideWhenUsed="0"/>
+    <w:lsdException w:name="Light Shading Accent 5" w:semiHidden="0" w:uiPriority="60" w:unhideWhenUsed="0"/>
+    <w:lsdException w:name="Light List Accent 5" w:semiHidden="0" w:uiPriority="61" w:unhideWhenUsed="0"/>
+    <w:lsdException w:name="Light Grid Accent 5" w:semiHidden="0" w:uiPriority="62" w:unhideWhenUsed="0"/>
+    <w:lsdException w:name="Medium Shading 1 Accent 5" w:semiHidden="0" w:uiPriority="63" w:unhideWhenUsed="0"/>
+    <w:lsdException w:name="Medium Shading 2 Accent 5" w:semiHidden="0" w:uiPriority="64" w:unhideWhenUsed="0"/>
+    <w:lsdException w:name="Medium List 1 Accent 5" w:semiHidden="0" w:uiPriority="65" w:unhideWhenUsed="0"/>
+    <w:lsdException w:name="Medium List 2 Accent 5" w:semiHidden="0" w:uiPriority="66" w:unhideWhenUsed="0"/>
+    <w:lsdException w:name="Medium Grid 1 Accent 5" w:semiHidden="0" w:uiPriority="67" w:unhideWhenUsed="0"/>
+    <w:lsdException w:name="Medium Grid 2 Accent 5" w:semiHidden="0" w:uiPriority="68" w:unhideWhenUsed="0"/>
+    <w:lsdException w:name="Medium Grid 3 Accent 5" w:semiHidden="0" w:uiPriority="69" w:unhideWhenUsed="0"/>
+    <w:lsdException w:name="Dark List Accent 5" w:semiHidden="0" w:uiPriority="70" w:unhideWhenUsed="0"/>
+    <w:lsdException w:name="Colorful Shading Accent 5" w:semiHidden="0" w:uiPriority="71" w:unhideWhenUsed="0"/>
+    <w:lsdException w:name="Colorful List Accent 5" w:semiHidden="0" w:uiPriority="72" w:unhideWhenUsed="0"/>
+    <w:lsdException w:name="Colorful Grid Accent 5" w:semiHidden="0" w:uiPriority="73" w:unhideWhenUsed="0"/>
+    <w:lsdException w:name="Light Shading Accent 6" w:semiHidden="0" w:uiPriority="60" w:unhideWhenUsed="0"/>
+    <w:lsdException w:name="Light List Accent 6" w:semiHidden="0" w:uiPriority="61" w:unhideWhenUsed="0"/>
+    <w:lsdException w:name="Light Grid Accent 6" w:semiHidden="0" w:uiPriority="62" w:unhideWhenUsed="0"/>
+    <w:lsdException w:name="Medium Shading 1 Accent 6" w:semiHidden="0" w:uiPriority="63" w:unhideWhenUsed="0"/>
+    <w:lsdException w:name="Medium Shading 2 Accent 6" w:semiHidden="0" w:uiPriority="64" w:unhideWhenUsed="0"/>
+    <w:lsdException w:name="Medium List 1 Accent 6" w:semiHidden="0" w:uiPriority="65" w:unhideWhenUsed="0"/>
+    <w:lsdException w:name="Medium List 2 Accent 6" w:semiHidden="0" w:uiPriority="66" w:unhideWhenUsed="0"/>
+    <w:lsdException w:name="Medium Grid 1 Accent 6" w:semiHidden="0" w:uiPriority="67" w:unhideWhenUsed="0"/>
+    <w:lsdException w:name="Medium Grid 2 Accent 6" w:semiHidden="0" w:uiPriority="68" w:unhideWhenUsed="0"/>
+    <w:lsdException w:name="Medium Grid 3 Accent 6" w:semiHidden="0" w:uiPriority="69" w:unhideWhenUsed="0"/>
+    <w:lsdException w:name="Dark List Accent 6" w:semiHidden="0" w:uiPriority="70" w:unhideWhenUsed="0"/>
+    <w:lsdException w:name="Colorful Shading Accent 6" w:semiHidden="0" w:uiPriority="71" w:unhideWhenUsed="0"/>
+    <w:lsdException w:name="Colorful List Accent 6" w:semiHidden="0" w:uiPriority="72" w:unhideWhenUsed="0"/>
+    <w:lsdException w:name="Colorful Grid Accent 6" w:semiHidden="0" w:uiPriority="73" w:unhideWhenUsed="0"/>
+    <w:lsdException w:name="Subtle Emphasis" w:semiHidden="0" w:uiPriority="19" w:unhideWhenUsed="0" w:qFormat="1"/>
+    <w:lsdException w:name="Intense Emphasis" w:semiHidden="0" w:uiPriority="21" w:unhideWhenUsed="0" w:qFormat="1"/>
+    <w:lsdException w:name="Subtle Reference" w:semiHidden="0" w:uiPriority="31" w:unhideWhenUsed="0" w:qFormat="1"/>
+    <w:lsdException w:name="Intense Reference" w:semiHidden="0" w:uiPriority="32" w:unhideWhenUsed="0" w:qFormat="1"/>
+    <w:lsdException w:name="Book Title" w:semiHidden="0" w:uiPriority="33" w:unhideWhenUsed="0" w:qFormat="1"/>
+    <w:lsdException w:name="Bibliography" w:uiPriority="37"/>
+    <w:lsdException w:name="TOC Heading" w:uiPriority="39" w:qFormat="1"/>
   </w:latentStyles>
   <w:style w:type="paragraph" w:default="1" w:styleId="Normal">
     <w:name w:val="Normal"/>
@@ -2497,6 +2655,292 @@
       <w:contextualSpacing/>
     </w:pPr>
   </w:style>
+  <w:style w:type="paragraph" w:styleId="BalloonText">
+    <w:name w:val="Balloon Text"/>
+    <w:basedOn w:val="Normal"/>
+    <w:link w:val="BalloonTextChar"/>
+    <w:uiPriority w:val="99"/>
+    <w:semiHidden/>
+    <w:unhideWhenUsed/>
+    <w:rsid w:val="002E4C4C"/>
+    <w:pPr>
+      <w:spacing w:after="0" w:line="240" w:lineRule="auto"/>
+    </w:pPr>
+    <w:rPr>
+      <w:rFonts w:ascii="Lucida Grande" w:hAnsi="Lucida Grande" w:cs="Lucida Grande"/>
+      <w:sz w:val="18"/>
+      <w:szCs w:val="18"/>
+    </w:rPr>
+  </w:style>
+  <w:style w:type="character" w:customStyle="1" w:styleId="BalloonTextChar">
+    <w:name w:val="Balloon Text Char"/>
+    <w:basedOn w:val="DefaultParagraphFont"/>
+    <w:link w:val="BalloonText"/>
+    <w:uiPriority w:val="99"/>
+    <w:semiHidden/>
+    <w:rsid w:val="002E4C4C"/>
+    <w:rPr>
+      <w:rFonts w:ascii="Lucida Grande" w:hAnsi="Lucida Grande" w:cs="Lucida Grande"/>
+      <w:sz w:val="18"/>
+      <w:szCs w:val="18"/>
+    </w:rPr>
+  </w:style>
+</w:styles>
+</file>
+
+<file path=word/stylesWithEffects.xml><?xml version="1.0" encoding="utf-8"?>
+<w:styles xmlns:wpc="http://schemas.microsoft.com/office/word/2010/wordprocessingCanvas" xmlns:mo="http://schemas.microsoft.com/office/mac/office/2008/main" xmlns:mc="http://schemas.openxmlformats.org/markup-compatibility/2006" xmlns:mv="urn:schemas-microsoft-com:mac:vml" xmlns:o="urn:schemas-microsoft-com:office:office" xmlns:r="http://schemas.openxmlformats.org/officeDocument/2006/relationships" xmlns:m="http://schemas.openxmlformats.org/officeDocument/2006/math" xmlns:v="urn:schemas-microsoft-com:vml" xmlns:wp14="http://schemas.microsoft.com/office/word/2010/wordprocessingDrawing" xmlns:wp="http://schemas.openxmlformats.org/drawingml/2006/wordprocessingDrawing" xmlns:w10="urn:schemas-microsoft-com:office:word" xmlns:w="http://schemas.openxmlformats.org/wordprocessingml/2006/main" xmlns:w14="http://schemas.microsoft.com/office/word/2010/wordml" xmlns:wpg="http://schemas.microsoft.com/office/word/2010/wordprocessingGroup" xmlns:wpi="http://schemas.microsoft.com/office/word/2010/wordprocessingInk" xmlns:wne="http://schemas.microsoft.com/office/word/2006/wordml" xmlns:wps="http://schemas.microsoft.com/office/word/2010/wordprocessingShape" mc:Ignorable="w14 wp14">
+  <w:docDefaults>
+    <w:rPrDefault>
+      <w:rPr>
+        <w:rFonts w:asciiTheme="minorHAnsi" w:eastAsia="宋体" w:hAnsiTheme="minorHAnsi" w:cstheme="minorBidi"/>
+        <w:sz w:val="22"/>
+        <w:szCs w:val="22"/>
+        <w:lang w:val="en-US" w:eastAsia="en-US" w:bidi="ar-SA"/>
+      </w:rPr>
+    </w:rPrDefault>
+    <w:pPrDefault>
+      <w:pPr>
+        <w:spacing w:after="160" w:line="259" w:lineRule="auto"/>
+      </w:pPr>
+    </w:pPrDefault>
+  </w:docDefaults>
+  <w:latentStyles w:defLockedState="0" w:defUIPriority="99" w:defSemiHidden="1" w:defUnhideWhenUsed="1" w:defQFormat="0" w:count="276">
+    <w:lsdException w:name="Normal" w:semiHidden="0" w:uiPriority="0" w:unhideWhenUsed="0" w:qFormat="1"/>
+    <w:lsdException w:name="heading 1" w:semiHidden="0" w:uiPriority="9" w:unhideWhenUsed="0" w:qFormat="1"/>
+    <w:lsdException w:name="heading 2" w:uiPriority="9" w:qFormat="1"/>
+    <w:lsdException w:name="heading 3" w:uiPriority="9" w:qFormat="1"/>
+    <w:lsdException w:name="heading 4" w:uiPriority="9" w:qFormat="1"/>
+    <w:lsdException w:name="heading 5" w:uiPriority="9" w:qFormat="1"/>
+    <w:lsdException w:name="heading 6" w:uiPriority="9" w:qFormat="1"/>
+    <w:lsdException w:name="heading 7" w:uiPriority="9" w:qFormat="1"/>
+    <w:lsdException w:name="heading 8" w:uiPriority="9" w:qFormat="1"/>
+    <w:lsdException w:name="heading 9" w:uiPriority="9" w:qFormat="1"/>
+    <w:lsdException w:name="toc 1" w:uiPriority="39"/>
+    <w:lsdException w:name="toc 2" w:uiPriority="39"/>
+    <w:lsdException w:name="toc 3" w:uiPriority="39"/>
+    <w:lsdException w:name="toc 4" w:uiPriority="39"/>
+    <w:lsdException w:name="toc 5" w:uiPriority="39"/>
+    <w:lsdException w:name="toc 6" w:uiPriority="39"/>
+    <w:lsdException w:name="toc 7" w:uiPriority="39"/>
+    <w:lsdException w:name="toc 8" w:uiPriority="39"/>
+    <w:lsdException w:name="toc 9" w:uiPriority="39"/>
+    <w:lsdException w:name="caption" w:uiPriority="35" w:qFormat="1"/>
+    <w:lsdException w:name="Title" w:semiHidden="0" w:uiPriority="10" w:unhideWhenUsed="0" w:qFormat="1"/>
+    <w:lsdException w:name="Default Paragraph Font" w:uiPriority="1"/>
+    <w:lsdException w:name="Subtitle" w:semiHidden="0" w:uiPriority="11" w:unhideWhenUsed="0" w:qFormat="1"/>
+    <w:lsdException w:name="Strong" w:semiHidden="0" w:uiPriority="22" w:unhideWhenUsed="0" w:qFormat="1"/>
+    <w:lsdException w:name="Emphasis" w:semiHidden="0" w:uiPriority="20" w:unhideWhenUsed="0" w:qFormat="1"/>
+    <w:lsdException w:name="Table Grid" w:semiHidden="0" w:uiPriority="39" w:unhideWhenUsed="0"/>
+    <w:lsdException w:name="Note Level 1" w:semiHidden="0" w:unhideWhenUsed="0"/>
+    <w:lsdException w:name="Note Level 2" w:semiHidden="0" w:unhideWhenUsed="0"/>
+    <w:lsdException w:name="Note Level 3" w:semiHidden="0" w:unhideWhenUsed="0"/>
+    <w:lsdException w:name="Note Level 4" w:semiHidden="0" w:unhideWhenUsed="0"/>
+    <w:lsdException w:name="Note Level 5" w:semiHidden="0" w:unhideWhenUsed="0"/>
+    <w:lsdException w:name="Note Level 6" w:semiHidden="0" w:unhideWhenUsed="0"/>
+    <w:lsdException w:name="Note Level 7" w:semiHidden="0" w:unhideWhenUsed="0"/>
+    <w:lsdException w:name="Note Level 8" w:semiHidden="0" w:unhideWhenUsed="0"/>
+    <w:lsdException w:name="Note Level 9" w:semiHidden="0" w:unhideWhenUsed="0"/>
+    <w:lsdException w:name="Placeholder Text" w:unhideWhenUsed="0"/>
+    <w:lsdException w:name="No Spacing" w:semiHidden="0" w:uiPriority="1" w:unhideWhenUsed="0" w:qFormat="1"/>
+    <w:lsdException w:name="Light Shading" w:semiHidden="0" w:uiPriority="60" w:unhideWhenUsed="0"/>
+    <w:lsdException w:name="Light List" w:semiHidden="0" w:uiPriority="61" w:unhideWhenUsed="0"/>
+    <w:lsdException w:name="Light Grid" w:semiHidden="0" w:uiPriority="62" w:unhideWhenUsed="0"/>
+    <w:lsdException w:name="Medium Shading 1" w:semiHidden="0" w:uiPriority="63" w:unhideWhenUsed="0"/>
+    <w:lsdException w:name="Medium Shading 2" w:semiHidden="0" w:uiPriority="64" w:unhideWhenUsed="0"/>
+    <w:lsdException w:name="Medium List 1" w:semiHidden="0" w:uiPriority="65" w:unhideWhenUsed="0"/>
+    <w:lsdException w:name="Medium List 2" w:semiHidden="0" w:uiPriority="66" w:unhideWhenUsed="0"/>
+    <w:lsdException w:name="Medium Grid 1" w:semiHidden="0" w:uiPriority="67" w:unhideWhenUsed="0"/>
+    <w:lsdException w:name="Medium Grid 2" w:semiHidden="0" w:uiPriority="68" w:unhideWhenUsed="0"/>
+    <w:lsdException w:name="Medium Grid 3" w:semiHidden="0" w:uiPriority="69" w:unhideWhenUsed="0"/>
+    <w:lsdException w:name="Dark List" w:semiHidden="0" w:uiPriority="70" w:unhideWhenUsed="0"/>
+    <w:lsdException w:name="Colorful Shading" w:semiHidden="0" w:uiPriority="71" w:unhideWhenUsed="0"/>
+    <w:lsdException w:name="Colorful List" w:semiHidden="0" w:uiPriority="72" w:unhideWhenUsed="0"/>
+    <w:lsdException w:name="Colorful Grid" w:semiHidden="0" w:uiPriority="73" w:unhideWhenUsed="0"/>
+    <w:lsdException w:name="Light Shading Accent 1" w:semiHidden="0" w:uiPriority="60" w:unhideWhenUsed="0"/>
+    <w:lsdException w:name="Light List Accent 1" w:semiHidden="0" w:uiPriority="61" w:unhideWhenUsed="0"/>
+    <w:lsdException w:name="Light Grid Accent 1" w:semiHidden="0" w:uiPriority="62" w:unhideWhenUsed="0"/>
+    <w:lsdException w:name="Medium Shading 1 Accent 1" w:semiHidden="0" w:uiPriority="63" w:unhideWhenUsed="0"/>
+    <w:lsdException w:name="Medium Shading 2 Accent 1" w:semiHidden="0" w:uiPriority="64" w:unhideWhenUsed="0"/>
+    <w:lsdException w:name="Medium List 1 Accent 1" w:semiHidden="0" w:uiPriority="65" w:unhideWhenUsed="0"/>
+    <w:lsdException w:name="Revision" w:unhideWhenUsed="0"/>
+    <w:lsdException w:name="List Paragraph" w:semiHidden="0" w:uiPriority="34" w:unhideWhenUsed="0" w:qFormat="1"/>
+    <w:lsdException w:name="Quote" w:semiHidden="0" w:uiPriority="29" w:unhideWhenUsed="0" w:qFormat="1"/>
+    <w:lsdException w:name="Intense Quote" w:semiHidden="0" w:uiPriority="30" w:unhideWhenUsed="0" w:qFormat="1"/>
+    <w:lsdException w:name="Medium List 2 Accent 1" w:semiHidden="0" w:uiPriority="66" w:unhideWhenUsed="0"/>
+    <w:lsdException w:name="Medium Grid 1 Accent 1" w:semiHidden="0" w:uiPriority="67" w:unhideWhenUsed="0"/>
+    <w:lsdException w:name="Medium Grid 2 Accent 1" w:semiHidden="0" w:uiPriority="68" w:unhideWhenUsed="0"/>
+    <w:lsdException w:name="Medium Grid 3 Accent 1" w:semiHidden="0" w:uiPriority="69" w:unhideWhenUsed="0"/>
+    <w:lsdException w:name="Dark List Accent 1" w:semiHidden="0" w:uiPriority="70" w:unhideWhenUsed="0"/>
+    <w:lsdException w:name="Colorful Shading Accent 1" w:semiHidden="0" w:uiPriority="71" w:unhideWhenUsed="0"/>
+    <w:lsdException w:name="Colorful List Accent 1" w:semiHidden="0" w:uiPriority="72" w:unhideWhenUsed="0"/>
+    <w:lsdException w:name="Colorful Grid Accent 1" w:semiHidden="0" w:uiPriority="73" w:unhideWhenUsed="0"/>
+    <w:lsdException w:name="Light Shading Accent 2" w:semiHidden="0" w:uiPriority="60" w:unhideWhenUsed="0"/>
+    <w:lsdException w:name="Light List Accent 2" w:semiHidden="0" w:uiPriority="61" w:unhideWhenUsed="0"/>
+    <w:lsdException w:name="Light Grid Accent 2" w:semiHidden="0" w:uiPriority="62" w:unhideWhenUsed="0"/>
+    <w:lsdException w:name="Medium Shading 1 Accent 2" w:semiHidden="0" w:uiPriority="63" w:unhideWhenUsed="0"/>
+    <w:lsdException w:name="Medium Shading 2 Accent 2" w:semiHidden="0" w:uiPriority="64" w:unhideWhenUsed="0"/>
+    <w:lsdException w:name="Medium List 1 Accent 2" w:semiHidden="0" w:uiPriority="65" w:unhideWhenUsed="0"/>
+    <w:lsdException w:name="Medium List 2 Accent 2" w:semiHidden="0" w:uiPriority="66" w:unhideWhenUsed="0"/>
+    <w:lsdException w:name="Medium Grid 1 Accent 2" w:semiHidden="0" w:uiPriority="67" w:unhideWhenUsed="0"/>
+    <w:lsdException w:name="Medium Grid 2 Accent 2" w:semiHidden="0" w:uiPriority="68" w:unhideWhenUsed="0"/>
+    <w:lsdException w:name="Medium Grid 3 Accent 2" w:semiHidden="0" w:uiPriority="69" w:unhideWhenUsed="0"/>
+    <w:lsdException w:name="Dark List Accent 2" w:semiHidden="0" w:uiPriority="70" w:unhideWhenUsed="0"/>
+    <w:lsdException w:name="Colorful Shading Accent 2" w:semiHidden="0" w:uiPriority="71" w:unhideWhenUsed="0"/>
+    <w:lsdException w:name="Colorful List Accent 2" w:semiHidden="0" w:uiPriority="72" w:unhideWhenUsed="0"/>
+    <w:lsdException w:name="Colorful Grid Accent 2" w:semiHidden="0" w:uiPriority="73" w:unhideWhenUsed="0"/>
+    <w:lsdException w:name="Light Shading Accent 3" w:semiHidden="0" w:uiPriority="60" w:unhideWhenUsed="0"/>
+    <w:lsdException w:name="Light List Accent 3" w:semiHidden="0" w:uiPriority="61" w:unhideWhenUsed="0"/>
+    <w:lsdException w:name="Light Grid Accent 3" w:semiHidden="0" w:uiPriority="62" w:unhideWhenUsed="0"/>
+    <w:lsdException w:name="Medium Shading 1 Accent 3" w:semiHidden="0" w:uiPriority="63" w:unhideWhenUsed="0"/>
+    <w:lsdException w:name="Medium Shading 2 Accent 3" w:semiHidden="0" w:uiPriority="64" w:unhideWhenUsed="0"/>
+    <w:lsdException w:name="Medium List 1 Accent 3" w:semiHidden="0" w:uiPriority="65" w:unhideWhenUsed="0"/>
+    <w:lsdException w:name="Medium List 2 Accent 3" w:semiHidden="0" w:uiPriority="66" w:unhideWhenUsed="0"/>
+    <w:lsdException w:name="Medium Grid 1 Accent 3" w:semiHidden="0" w:uiPriority="67" w:unhideWhenUsed="0"/>
+    <w:lsdException w:name="Medium Grid 2 Accent 3" w:semiHidden="0" w:uiPriority="68" w:unhideWhenUsed="0"/>
+    <w:lsdException w:name="Medium Grid 3 Accent 3" w:semiHidden="0" w:uiPriority="69" w:unhideWhenUsed="0"/>
+    <w:lsdException w:name="Dark List Accent 3" w:semiHidden="0" w:uiPriority="70" w:unhideWhenUsed="0"/>
+    <w:lsdException w:name="Colorful Shading Accent 3" w:semiHidden="0" w:uiPriority="71" w:unhideWhenUsed="0"/>
+    <w:lsdException w:name="Colorful List Accent 3" w:semiHidden="0" w:uiPriority="72" w:unhideWhenUsed="0"/>
+    <w:lsdException w:name="Colorful Grid Accent 3" w:semiHidden="0" w:uiPriority="73" w:unhideWhenUsed="0"/>
+    <w:lsdException w:name="Light Shading Accent 4" w:semiHidden="0" w:uiPriority="60" w:unhideWhenUsed="0"/>
+    <w:lsdException w:name="Light List Accent 4" w:semiHidden="0" w:uiPriority="61" w:unhideWhenUsed="0"/>
+    <w:lsdException w:name="Light Grid Accent 4" w:semiHidden="0" w:uiPriority="62" w:unhideWhenUsed="0"/>
+    <w:lsdException w:name="Medium Shading 1 Accent 4" w:semiHidden="0" w:uiPriority="63" w:unhideWhenUsed="0"/>
+    <w:lsdException w:name="Medium Shading 2 Accent 4" w:semiHidden="0" w:uiPriority="64" w:unhideWhenUsed="0"/>
+    <w:lsdException w:name="Medium List 1 Accent 4" w:semiHidden="0" w:uiPriority="65" w:unhideWhenUsed="0"/>
+    <w:lsdException w:name="Medium List 2 Accent 4" w:semiHidden="0" w:uiPriority="66" w:unhideWhenUsed="0"/>
+    <w:lsdException w:name="Medium Grid 1 Accent 4" w:semiHidden="0" w:uiPriority="67" w:unhideWhenUsed="0"/>
+    <w:lsdException w:name="Medium Grid 2 Accent 4" w:semiHidden="0" w:uiPriority="68" w:unhideWhenUsed="0"/>
+    <w:lsdException w:name="Medium Grid 3 Accent 4" w:semiHidden="0" w:uiPriority="69" w:unhideWhenUsed="0"/>
+    <w:lsdException w:name="Dark List Accent 4" w:semiHidden="0" w:uiPriority="70" w:unhideWhenUsed="0"/>
+    <w:lsdException w:name="Colorful Shading Accent 4" w:semiHidden="0" w:uiPriority="71" w:unhideWhenUsed="0"/>
+    <w:lsdException w:name="Colorful List Accent 4" w:semiHidden="0" w:uiPriority="72" w:unhideWhenUsed="0"/>
+    <w:lsdException w:name="Colorful Grid Accent 4" w:semiHidden="0" w:uiPriority="73" w:unhideWhenUsed="0"/>
+    <w:lsdException w:name="Light Shading Accent 5" w:semiHidden="0" w:uiPriority="60" w:unhideWhenUsed="0"/>
+    <w:lsdException w:name="Light List Accent 5" w:semiHidden="0" w:uiPriority="61" w:unhideWhenUsed="0"/>
+    <w:lsdException w:name="Light Grid Accent 5" w:semiHidden="0" w:uiPriority="62" w:unhideWhenUsed="0"/>
+    <w:lsdException w:name="Medium Shading 1 Accent 5" w:semiHidden="0" w:uiPriority="63" w:unhideWhenUsed="0"/>
+    <w:lsdException w:name="Medium Shading 2 Accent 5" w:semiHidden="0" w:uiPriority="64" w:unhideWhenUsed="0"/>
+    <w:lsdException w:name="Medium List 1 Accent 5" w:semiHidden="0" w:uiPriority="65" w:unhideWhenUsed="0"/>
+    <w:lsdException w:name="Medium List 2 Accent 5" w:semiHidden="0" w:uiPriority="66" w:unhideWhenUsed="0"/>
+    <w:lsdException w:name="Medium Grid 1 Accent 5" w:semiHidden="0" w:uiPriority="67" w:unhideWhenUsed="0"/>
+    <w:lsdException w:name="Medium Grid 2 Accent 5" w:semiHidden="0" w:uiPriority="68" w:unhideWhenUsed="0"/>
+    <w:lsdException w:name="Medium Grid 3 Accent 5" w:semiHidden="0" w:uiPriority="69" w:unhideWhenUsed="0"/>
+    <w:lsdException w:name="Dark List Accent 5" w:semiHidden="0" w:uiPriority="70" w:unhideWhenUsed="0"/>
+    <w:lsdException w:name="Colorful Shading Accent 5" w:semiHidden="0" w:uiPriority="71" w:unhideWhenUsed="0"/>
+    <w:lsdException w:name="Colorful List Accent 5" w:semiHidden="0" w:uiPriority="72" w:unhideWhenUsed="0"/>
+    <w:lsdException w:name="Colorful Grid Accent 5" w:semiHidden="0" w:uiPriority="73" w:unhideWhenUsed="0"/>
+    <w:lsdException w:name="Light Shading Accent 6" w:semiHidden="0" w:uiPriority="60" w:unhideWhenUsed="0"/>
+    <w:lsdException w:name="Light List Accent 6" w:semiHidden="0" w:uiPriority="61" w:unhideWhenUsed="0"/>
+    <w:lsdException w:name="Light Grid Accent 6" w:semiHidden="0" w:uiPriority="62" w:unhideWhenUsed="0"/>
+    <w:lsdException w:name="Medium Shading 1 Accent 6" w:semiHidden="0" w:uiPriority="63" w:unhideWhenUsed="0"/>
+    <w:lsdException w:name="Medium Shading 2 Accent 6" w:semiHidden="0" w:uiPriority="64" w:unhideWhenUsed="0"/>
+    <w:lsdException w:name="Medium List 1 Accent 6" w:semiHidden="0" w:uiPriority="65" w:unhideWhenUsed="0"/>
+    <w:lsdException w:name="Medium List 2 Accent 6" w:semiHidden="0" w:uiPriority="66" w:unhideWhenUsed="0"/>
+    <w:lsdException w:name="Medium Grid 1 Accent 6" w:semiHidden="0" w:uiPriority="67" w:unhideWhenUsed="0"/>
+    <w:lsdException w:name="Medium Grid 2 Accent 6" w:semiHidden="0" w:uiPriority="68" w:unhideWhenUsed="0"/>
+    <w:lsdException w:name="Medium Grid 3 Accent 6" w:semiHidden="0" w:uiPriority="69" w:unhideWhenUsed="0"/>
+    <w:lsdException w:name="Dark List Accent 6" w:semiHidden="0" w:uiPriority="70" w:unhideWhenUsed="0"/>
+    <w:lsdException w:name="Colorful Shading Accent 6" w:semiHidden="0" w:uiPriority="71" w:unhideWhenUsed="0"/>
+    <w:lsdException w:name="Colorful List Accent 6" w:semiHidden="0" w:uiPriority="72" w:unhideWhenUsed="0"/>
+    <w:lsdException w:name="Colorful Grid Accent 6" w:semiHidden="0" w:uiPriority="73" w:unhideWhenUsed="0"/>
+    <w:lsdException w:name="Subtle Emphasis" w:semiHidden="0" w:uiPriority="19" w:unhideWhenUsed="0" w:qFormat="1"/>
+    <w:lsdException w:name="Intense Emphasis" w:semiHidden="0" w:uiPriority="21" w:unhideWhenUsed="0" w:qFormat="1"/>
+    <w:lsdException w:name="Subtle Reference" w:semiHidden="0" w:uiPriority="31" w:unhideWhenUsed="0" w:qFormat="1"/>
+    <w:lsdException w:name="Intense Reference" w:semiHidden="0" w:uiPriority="32" w:unhideWhenUsed="0" w:qFormat="1"/>
+    <w:lsdException w:name="Book Title" w:semiHidden="0" w:uiPriority="33" w:unhideWhenUsed="0" w:qFormat="1"/>
+    <w:lsdException w:name="Bibliography" w:uiPriority="37"/>
+    <w:lsdException w:name="TOC Heading" w:uiPriority="39" w:qFormat="1"/>
+  </w:latentStyles>
+  <w:style w:type="paragraph" w:default="1" w:styleId="Normal">
+    <w:name w:val="Normal"/>
+    <w:qFormat/>
+  </w:style>
+  <w:style w:type="character" w:default="1" w:styleId="DefaultParagraphFont">
+    <w:name w:val="Default Paragraph Font"/>
+    <w:uiPriority w:val="1"/>
+    <w:semiHidden/>
+    <w:unhideWhenUsed/>
+  </w:style>
+  <w:style w:type="table" w:default="1" w:styleId="TableNormal">
+    <w:name w:val="Normal Table"/>
+    <w:uiPriority w:val="99"/>
+    <w:semiHidden/>
+    <w:unhideWhenUsed/>
+    <w:tblPr>
+      <w:tblInd w:w="0" w:type="dxa"/>
+      <w:tblCellMar>
+        <w:top w:w="0" w:type="dxa"/>
+        <w:left w:w="108" w:type="dxa"/>
+        <w:bottom w:w="0" w:type="dxa"/>
+        <w:right w:w="108" w:type="dxa"/>
+      </w:tblCellMar>
+    </w:tblPr>
+  </w:style>
+  <w:style w:type="numbering" w:default="1" w:styleId="NoList">
+    <w:name w:val="No List"/>
+    <w:uiPriority w:val="99"/>
+    <w:semiHidden/>
+    <w:unhideWhenUsed/>
+  </w:style>
+  <w:style w:type="paragraph" w:styleId="NormalWeb">
+    <w:name w:val="Normal (Web)"/>
+    <w:basedOn w:val="Normal"/>
+    <w:uiPriority w:val="99"/>
+    <w:semiHidden/>
+    <w:unhideWhenUsed/>
+    <w:rsid w:val="00C956EF"/>
+    <w:pPr>
+      <w:spacing w:before="100" w:beforeAutospacing="1" w:after="100" w:afterAutospacing="1" w:line="240" w:lineRule="auto"/>
+    </w:pPr>
+    <w:rPr>
+      <w:rFonts w:ascii="Times New Roman" w:eastAsia="Times New Roman" w:hAnsi="Times New Roman" w:cs="Times New Roman"/>
+      <w:sz w:val="24"/>
+      <w:szCs w:val="24"/>
+    </w:rPr>
+  </w:style>
+  <w:style w:type="paragraph" w:styleId="ListParagraph">
+    <w:name w:val="List Paragraph"/>
+    <w:basedOn w:val="Normal"/>
+    <w:uiPriority w:val="34"/>
+    <w:qFormat/>
+    <w:rsid w:val="00B94738"/>
+    <w:pPr>
+      <w:ind w:left="720"/>
+      <w:contextualSpacing/>
+    </w:pPr>
+  </w:style>
+  <w:style w:type="paragraph" w:styleId="BalloonText">
+    <w:name w:val="Balloon Text"/>
+    <w:basedOn w:val="Normal"/>
+    <w:link w:val="BalloonTextChar"/>
+    <w:uiPriority w:val="99"/>
+    <w:semiHidden/>
+    <w:unhideWhenUsed/>
+    <w:rsid w:val="002E4C4C"/>
+    <w:pPr>
+      <w:spacing w:after="0" w:line="240" w:lineRule="auto"/>
+    </w:pPr>
+    <w:rPr>
+      <w:rFonts w:ascii="Lucida Grande" w:hAnsi="Lucida Grande" w:cs="Lucida Grande"/>
+      <w:sz w:val="18"/>
+      <w:szCs w:val="18"/>
+    </w:rPr>
+  </w:style>
+  <w:style w:type="character" w:customStyle="1" w:styleId="BalloonTextChar">
+    <w:name w:val="Balloon Text Char"/>
+    <w:basedOn w:val="DefaultParagraphFont"/>
+    <w:link w:val="BalloonText"/>
+    <w:uiPriority w:val="99"/>
+    <w:semiHidden/>
+    <w:rsid w:val="002E4C4C"/>
+    <w:rPr>
+      <w:rFonts w:ascii="Lucida Grande" w:hAnsi="Lucida Grande" w:cs="Lucida Grande"/>
+      <w:sz w:val="18"/>
+      <w:szCs w:val="18"/>
+    </w:rPr>
+  </w:style>
 </w:styles>
 </file>
 
@@ -2543,7 +2987,7 @@
     </a:clrScheme>
     <a:fontScheme name="Office">
       <a:majorFont>
-        <a:latin typeface="Calibri Light" panose="020F0302020204030204"/>
+        <a:latin typeface="Calibri Light"/>
         <a:ea typeface=""/>
         <a:cs typeface=""/>
         <a:font script="Jpan" typeface="ＭＳ ゴシック"/>
@@ -2578,7 +3022,7 @@
         <a:font script="Geor" typeface="Sylfaen"/>
       </a:majorFont>
       <a:minorFont>
-        <a:latin typeface="Calibri" panose="020F0502020204030204"/>
+        <a:latin typeface="Calibri"/>
         <a:ea typeface=""/>
         <a:cs typeface=""/>
         <a:font script="Jpan" typeface="ＭＳ 明朝"/>
@@ -2755,7 +3199,7 @@
   <a:extraClrSchemeLst/>
   <a:extLst>
     <a:ext uri="{05A4C25C-085E-4340-85A3-A5531E510DB2}">
-      <thm15:themeFamily xmlns:thm15="http://schemas.microsoft.com/office/thememl/2012/main" name="Office Theme" id="{62F939B6-93AF-4DB8-9C6B-D6C7DFDC589F}" vid="{4A3C46E8-61CC-4603-A589-7422A47A8E4A}"/>
+      <thm15:themeFamily xmlns:thm15="http://schemas.microsoft.com/office/thememl/2012/main" xmlns="" name="Office Theme" id="{62F939B6-93AF-4DB8-9C6B-D6C7DFDC589F}" vid="{4A3C46E8-61CC-4603-A589-7422A47A8E4A}"/>
     </a:ext>
   </a:extLst>
 </a:theme>

</xml_diff>

<commit_message>
corrected a few typos
</commit_message>
<xml_diff>
--- a/Project2/TeamDesign/design-discussion.docx
+++ b/Project2/TeamDesign/design-discussion.docx
@@ -119,7 +119,23 @@
           <w:sz w:val="24"/>
           <w:szCs w:val="24"/>
         </w:rPr>
-        <w:t xml:space="preserve">-Having Discount as a class </w:t>
+        <w:t>-</w:t>
+      </w:r>
+      <w:r>
+        <w:rPr>
+          <w:rFonts w:ascii="Times New Roman" w:hAnsi="Times New Roman" w:cs="Times New Roman"/>
+          <w:sz w:val="24"/>
+          <w:szCs w:val="24"/>
+        </w:rPr>
+        <w:t xml:space="preserve"> </w:t>
+      </w:r>
+      <w:r>
+        <w:rPr>
+          <w:rFonts w:ascii="Times New Roman" w:hAnsi="Times New Roman" w:cs="Times New Roman"/>
+          <w:sz w:val="24"/>
+          <w:szCs w:val="24"/>
+        </w:rPr>
+        <w:t xml:space="preserve">Having Discount as a class </w:t>
       </w:r>
       <w:r>
         <w:rPr>
@@ -339,59 +355,6 @@
           <w:sz w:val="24"/>
           <w:szCs w:val="24"/>
         </w:rPr>
-        <w:t>- Use proper naming convention (</w:t>
-      </w:r>
-      <w:proofErr w:type="spellStart"/>
-      <w:r>
-        <w:rPr>
-          <w:rFonts w:ascii="Times New Roman" w:hAnsi="Times New Roman" w:cs="Times New Roman"/>
-          <w:sz w:val="24"/>
-          <w:szCs w:val="24"/>
-        </w:rPr>
-        <w:t>cardExpiration</w:t>
-      </w:r>
-      <w:proofErr w:type="spellEnd"/>
-      <w:r>
-        <w:rPr>
-          <w:rFonts w:ascii="Times New Roman" w:hAnsi="Times New Roman" w:cs="Times New Roman"/>
-          <w:sz w:val="24"/>
-          <w:szCs w:val="24"/>
-        </w:rPr>
-        <w:t xml:space="preserve"> instead of </w:t>
-      </w:r>
-      <w:proofErr w:type="spellStart"/>
-      <w:r>
-        <w:rPr>
-          <w:rFonts w:ascii="Times New Roman" w:hAnsi="Times New Roman" w:cs="Times New Roman"/>
-          <w:sz w:val="24"/>
-          <w:szCs w:val="24"/>
-        </w:rPr>
-        <w:t>CardExpiration</w:t>
-      </w:r>
-      <w:proofErr w:type="spellEnd"/>
-      <w:r>
-        <w:rPr>
-          <w:rFonts w:ascii="Times New Roman" w:hAnsi="Times New Roman" w:cs="Times New Roman"/>
-          <w:sz w:val="24"/>
-          <w:szCs w:val="24"/>
-        </w:rPr>
-        <w:t>)</w:t>
-      </w:r>
-    </w:p>
-    <w:p>
-      <w:pPr>
-        <w:rPr>
-          <w:rFonts w:ascii="Times New Roman" w:hAnsi="Times New Roman" w:cs="Times New Roman"/>
-          <w:sz w:val="24"/>
-          <w:szCs w:val="24"/>
-        </w:rPr>
-      </w:pPr>
-      <w:r>
-        <w:rPr>
-          <w:rFonts w:ascii="Times New Roman" w:hAnsi="Times New Roman" w:cs="Times New Roman"/>
-          <w:sz w:val="24"/>
-          <w:szCs w:val="24"/>
-        </w:rPr>
         <w:t xml:space="preserve">- </w:t>
       </w:r>
       <w:r>
@@ -469,25 +432,25 @@
           <w:sz w:val="24"/>
           <w:szCs w:val="24"/>
         </w:rPr>
+        <w:t>Design 2:</w:t>
+      </w:r>
+    </w:p>
+    <w:p>
+      <w:pPr>
+        <w:rPr>
+          <w:rFonts w:ascii="Times New Roman" w:hAnsi="Times New Roman" w:cs="Times New Roman"/>
+          <w:sz w:val="24"/>
+          <w:szCs w:val="24"/>
+        </w:rPr>
+      </w:pPr>
+      <w:r>
+        <w:rPr>
+          <w:rFonts w:ascii="Times New Roman" w:hAnsi="Times New Roman" w:cs="Times New Roman"/>
+          <w:noProof/>
+          <w:sz w:val="24"/>
+          <w:szCs w:val="24"/>
+        </w:rPr>
         <w:lastRenderedPageBreak/>
-        <w:t>Design 2:</w:t>
-      </w:r>
-    </w:p>
-    <w:p>
-      <w:pPr>
-        <w:rPr>
-          <w:rFonts w:ascii="Times New Roman" w:hAnsi="Times New Roman" w:cs="Times New Roman"/>
-          <w:sz w:val="24"/>
-          <w:szCs w:val="24"/>
-        </w:rPr>
-      </w:pPr>
-      <w:r>
-        <w:rPr>
-          <w:rFonts w:ascii="Times New Roman" w:hAnsi="Times New Roman" w:cs="Times New Roman"/>
-          <w:noProof/>
-          <w:sz w:val="24"/>
-          <w:szCs w:val="24"/>
-        </w:rPr>
         <w:drawing>
           <wp:inline distT="0" distB="0" distL="0" distR="0" wp14:anchorId="3286EFE0" wp14:editId="7DAD3345">
             <wp:extent cx="5943600" cy="3779232"/>
@@ -804,22 +767,22 @@
           <w:sz w:val="24"/>
           <w:szCs w:val="24"/>
         </w:rPr>
+        <w:t>Design 3:</w:t>
+      </w:r>
+    </w:p>
+    <w:p>
+      <w:pPr>
+        <w:rPr>
+          <w:rFonts w:ascii="Times New Roman" w:hAnsi="Times New Roman" w:cs="Times New Roman"/>
+          <w:sz w:val="24"/>
+          <w:szCs w:val="24"/>
+        </w:rPr>
+      </w:pPr>
+      <w:r>
+        <w:rPr>
+          <w:noProof/>
+        </w:rPr>
         <w:lastRenderedPageBreak/>
-        <w:t>Design 3:</w:t>
-      </w:r>
-    </w:p>
-    <w:p>
-      <w:pPr>
-        <w:rPr>
-          <w:rFonts w:ascii="Times New Roman" w:hAnsi="Times New Roman" w:cs="Times New Roman"/>
-          <w:sz w:val="24"/>
-          <w:szCs w:val="24"/>
-        </w:rPr>
-      </w:pPr>
-      <w:r>
-        <w:rPr>
-          <w:noProof/>
-        </w:rPr>
         <w:drawing>
           <wp:inline distT="0" distB="0" distL="0" distR="0" wp14:anchorId="7894E888" wp14:editId="03A99D06">
             <wp:extent cx="5943600" cy="2884170"/>
@@ -1175,22 +1138,22 @@
           <w:sz w:val="24"/>
           <w:szCs w:val="24"/>
         </w:rPr>
+        <w:t>Design 4:</w:t>
+      </w:r>
+    </w:p>
+    <w:p>
+      <w:pPr>
+        <w:rPr>
+          <w:rFonts w:ascii="Times New Roman" w:hAnsi="Times New Roman" w:cs="Times New Roman"/>
+          <w:sz w:val="24"/>
+          <w:szCs w:val="24"/>
+        </w:rPr>
+      </w:pPr>
+      <w:r>
+        <w:rPr>
+          <w:noProof/>
+        </w:rPr>
         <w:lastRenderedPageBreak/>
-        <w:t>Design 4:</w:t>
-      </w:r>
-    </w:p>
-    <w:p>
-      <w:pPr>
-        <w:rPr>
-          <w:rFonts w:ascii="Times New Roman" w:hAnsi="Times New Roman" w:cs="Times New Roman"/>
-          <w:sz w:val="24"/>
-          <w:szCs w:val="24"/>
-        </w:rPr>
-      </w:pPr>
-      <w:r>
-        <w:rPr>
-          <w:noProof/>
-        </w:rPr>
         <w:drawing>
           <wp:inline distT="0" distB="0" distL="0" distR="0" wp14:anchorId="1CF9AD26" wp14:editId="31744699">
             <wp:extent cx="5943600" cy="3356610"/>
@@ -1514,22 +1477,22 @@
           <w:sz w:val="24"/>
           <w:szCs w:val="24"/>
         </w:rPr>
+        <w:t>Team Design</w:t>
+      </w:r>
+    </w:p>
+    <w:p>
+      <w:pPr>
+        <w:rPr>
+          <w:rFonts w:ascii="Times New Roman" w:hAnsi="Times New Roman" w:cs="Times New Roman"/>
+          <w:sz w:val="24"/>
+          <w:szCs w:val="24"/>
+        </w:rPr>
+      </w:pPr>
+      <w:r>
+        <w:rPr>
+          <w:noProof/>
+        </w:rPr>
         <w:lastRenderedPageBreak/>
-        <w:t>Team Design</w:t>
-      </w:r>
-    </w:p>
-    <w:p>
-      <w:pPr>
-        <w:rPr>
-          <w:rFonts w:ascii="Times New Roman" w:hAnsi="Times New Roman" w:cs="Times New Roman"/>
-          <w:sz w:val="24"/>
-          <w:szCs w:val="24"/>
-        </w:rPr>
-      </w:pPr>
-      <w:r>
-        <w:rPr>
-          <w:noProof/>
-        </w:rPr>
         <w:drawing>
           <wp:inline distT="0" distB="0" distL="0" distR="0" wp14:anchorId="54C53379" wp14:editId="2C548545">
             <wp:extent cx="5943600" cy="3483610"/>
@@ -1623,7 +1586,23 @@
           <w:sz w:val="24"/>
           <w:szCs w:val="24"/>
         </w:rPr>
-        <w:t xml:space="preserve">  Many of the attributes of the classes in our group design are also similar to what we have in our individual designs.  An example of this is seen in the credit card class – in all of our diagrams credit cards have a cardholder name, account number, expiration date, and security code.</w:t>
+        <w:t xml:space="preserve">  Many of the attributes of the classes in our group design are also similar to what we have in our individual designs.  An example of this is seen in the credit card class – in all of our diagrams</w:t>
+      </w:r>
+      <w:r>
+        <w:rPr>
+          <w:rFonts w:ascii="Times New Roman" w:hAnsi="Times New Roman" w:cs="Times New Roman"/>
+          <w:sz w:val="24"/>
+          <w:szCs w:val="24"/>
+        </w:rPr>
+        <w:t>,</w:t>
+      </w:r>
+      <w:r>
+        <w:rPr>
+          <w:rFonts w:ascii="Times New Roman" w:hAnsi="Times New Roman" w:cs="Times New Roman"/>
+          <w:sz w:val="24"/>
+          <w:szCs w:val="24"/>
+        </w:rPr>
+        <w:t xml:space="preserve"> credit cards have a cardholder name, account number, expiration date, and security code.</w:t>
       </w:r>
     </w:p>
     <w:p>
@@ -1659,16 +1638,14 @@
         </w:rPr>
         <w:t xml:space="preserve">Despite all the similarities, there are also some key differences between our final group design and our individual designs.  Individual Design 3 has a few classes that are not present in our final design </w:t>
       </w:r>
-      <w:proofErr w:type="gramStart"/>
-      <w:r>
-        <w:rPr>
-          <w:rFonts w:ascii="Times New Roman" w:hAnsi="Times New Roman" w:cs="Times New Roman"/>
-          <w:sz w:val="24"/>
-          <w:szCs w:val="24"/>
-        </w:rPr>
-        <w:t>–  Rewards</w:t>
-      </w:r>
-      <w:proofErr w:type="gramEnd"/>
+      <w:r>
+        <w:rPr>
+          <w:rFonts w:ascii="Times New Roman" w:hAnsi="Times New Roman" w:cs="Times New Roman"/>
+          <w:sz w:val="24"/>
+          <w:szCs w:val="24"/>
+        </w:rPr>
+        <w:t>– Rewards</w:t>
+      </w:r>
       <w:r>
         <w:rPr>
           <w:rFonts w:ascii="Times New Roman" w:hAnsi="Times New Roman" w:cs="Times New Roman"/>
@@ -1779,7 +1756,7 @@
           <w:sz w:val="24"/>
           <w:szCs w:val="24"/>
         </w:rPr>
-        <w:t xml:space="preserve">As noted above, we chose to use attributes to represent the different types of rewards rather than separate classes.  We feel </w:t>
+        <w:t xml:space="preserve">As noted above, we chose to use attributes to represent the different types of rewards rather than separate classes.  We feel this is cleaner and reduces clutter in our diagram.  We’re also happy with our decision to add prefixes to our variable names indicating what type they are.  This makes the diagram easier to </w:t>
       </w:r>
       <w:r>
         <w:rPr>
@@ -1788,7 +1765,7 @@
           <w:szCs w:val="24"/>
         </w:rPr>
         <w:lastRenderedPageBreak/>
-        <w:t>this is cleaner and reduces clutter in our diagram.  We’re also happy with our decision to add prefixes to our variable names indicating what type they are.  This makes the diagram easier to read and makes it clear</w:t>
+        <w:t>read and makes it clear</w:t>
       </w:r>
       <w:r>
         <w:rPr>
@@ -2064,6 +2041,75 @@
         </w:rPr>
         <w:t>And a</w:t>
       </w:r>
+      <w:r>
+        <w:rPr>
+          <w:rFonts w:ascii="Times New Roman" w:hAnsi="Times New Roman" w:cs="Times New Roman"/>
+          <w:sz w:val="24"/>
+          <w:szCs w:val="24"/>
+        </w:rPr>
+        <w:t xml:space="preserve">s part of variable names, we specify the type of variable it is. </w:t>
+      </w:r>
+      <w:r>
+        <w:rPr>
+          <w:rFonts w:ascii="Times New Roman" w:hAnsi="Times New Roman" w:cs="Times New Roman"/>
+          <w:sz w:val="24"/>
+          <w:szCs w:val="24"/>
+        </w:rPr>
+        <w:t>An example is seen in the variable “</w:t>
+      </w:r>
+      <w:proofErr w:type="spellStart"/>
+      <w:r>
+        <w:rPr>
+          <w:rFonts w:ascii="Times New Roman" w:hAnsi="Times New Roman" w:cs="Times New Roman"/>
+          <w:sz w:val="24"/>
+          <w:szCs w:val="24"/>
+        </w:rPr>
+        <w:t>mPurchaseAmt</w:t>
+      </w:r>
+      <w:proofErr w:type="spellEnd"/>
+      <w:r>
+        <w:rPr>
+          <w:rFonts w:ascii="Times New Roman" w:hAnsi="Times New Roman" w:cs="Times New Roman"/>
+          <w:sz w:val="24"/>
+          <w:szCs w:val="24"/>
+        </w:rPr>
+        <w:t>”, where the “m” tells us it’s of type Money.</w:t>
+      </w:r>
+    </w:p>
+    <w:p>
+      <w:pPr>
+        <w:pStyle w:val="ListParagraph"/>
+        <w:rPr>
+          <w:rFonts w:ascii="Times New Roman" w:hAnsi="Times New Roman" w:cs="Times New Roman"/>
+          <w:sz w:val="24"/>
+          <w:szCs w:val="24"/>
+        </w:rPr>
+      </w:pPr>
+    </w:p>
+    <w:p>
+      <w:pPr>
+        <w:rPr>
+          <w:rFonts w:ascii="Times New Roman" w:hAnsi="Times New Roman" w:cs="Times New Roman"/>
+          <w:sz w:val="24"/>
+          <w:szCs w:val="24"/>
+        </w:rPr>
+      </w:pPr>
+      <w:r>
+        <w:rPr>
+          <w:rFonts w:ascii="Times New Roman" w:hAnsi="Times New Roman" w:cs="Times New Roman"/>
+          <w:sz w:val="24"/>
+          <w:szCs w:val="24"/>
+        </w:rPr>
+        <w:t>Lessons learnt in team</w:t>
+      </w:r>
+      <w:r>
+        <w:rPr>
+          <w:rFonts w:ascii="Times New Roman" w:hAnsi="Times New Roman" w:cs="Times New Roman"/>
+          <w:sz w:val="24"/>
+          <w:szCs w:val="24"/>
+        </w:rPr>
+        <w:t xml:space="preserve"> </w:t>
+      </w:r>
       <w:bookmarkStart w:id="0" w:name="_GoBack"/>
       <w:bookmarkEnd w:id="0"/>
       <w:r>
@@ -2072,60 +2118,7 @@
           <w:sz w:val="24"/>
           <w:szCs w:val="24"/>
         </w:rPr>
-        <w:t xml:space="preserve">s part of variable names, we specify the type of variable it is. </w:t>
-      </w:r>
-      <w:r>
-        <w:rPr>
-          <w:rFonts w:ascii="Times New Roman" w:hAnsi="Times New Roman" w:cs="Times New Roman"/>
-          <w:sz w:val="24"/>
-          <w:szCs w:val="24"/>
-        </w:rPr>
-        <w:t>An example is seen in the variable “</w:t>
-      </w:r>
-      <w:proofErr w:type="spellStart"/>
-      <w:r>
-        <w:rPr>
-          <w:rFonts w:ascii="Times New Roman" w:hAnsi="Times New Roman" w:cs="Times New Roman"/>
-          <w:sz w:val="24"/>
-          <w:szCs w:val="24"/>
-        </w:rPr>
-        <w:t>mPurchaseAmt</w:t>
-      </w:r>
-      <w:proofErr w:type="spellEnd"/>
-      <w:r>
-        <w:rPr>
-          <w:rFonts w:ascii="Times New Roman" w:hAnsi="Times New Roman" w:cs="Times New Roman"/>
-          <w:sz w:val="24"/>
-          <w:szCs w:val="24"/>
-        </w:rPr>
-        <w:t>”, where the “m” tells us it’s of type Money.</w:t>
-      </w:r>
-    </w:p>
-    <w:p>
-      <w:pPr>
-        <w:pStyle w:val="ListParagraph"/>
-        <w:rPr>
-          <w:rFonts w:ascii="Times New Roman" w:hAnsi="Times New Roman" w:cs="Times New Roman"/>
-          <w:sz w:val="24"/>
-          <w:szCs w:val="24"/>
-        </w:rPr>
-      </w:pPr>
-    </w:p>
-    <w:p>
-      <w:pPr>
-        <w:rPr>
-          <w:rFonts w:ascii="Times New Roman" w:hAnsi="Times New Roman" w:cs="Times New Roman"/>
-          <w:sz w:val="24"/>
-          <w:szCs w:val="24"/>
-        </w:rPr>
-      </w:pPr>
-      <w:r>
-        <w:rPr>
-          <w:rFonts w:ascii="Times New Roman" w:hAnsi="Times New Roman" w:cs="Times New Roman"/>
-          <w:sz w:val="24"/>
-          <w:szCs w:val="24"/>
-        </w:rPr>
-        <w:t>Lessons learnt in teamw</w:t>
+        <w:t>w</w:t>
       </w:r>
       <w:r>
         <w:rPr>
@@ -3199,7 +3192,7 @@
   <a:extraClrSchemeLst/>
   <a:extLst>
     <a:ext uri="{05A4C25C-085E-4340-85A3-A5531E510DB2}">
-      <thm15:themeFamily xmlns:thm15="http://schemas.microsoft.com/office/thememl/2012/main" xmlns="" name="Office Theme" id="{62F939B6-93AF-4DB8-9C6B-D6C7DFDC589F}" vid="{4A3C46E8-61CC-4603-A589-7422A47A8E4A}"/>
+      <thm15:themeFamily xmlns="" xmlns:thm15="http://schemas.microsoft.com/office/thememl/2012/main" name="Office Theme" id="{62F939B6-93AF-4DB8-9C6B-D6C7DFDC589F}" vid="{4A3C46E8-61CC-4603-A589-7422A47A8E4A}"/>
     </a:ext>
   </a:extLst>
 </a:theme>

</xml_diff>